<commit_message>
Fixed some small things on the programmers guide
</commit_message>
<xml_diff>
--- a/Programmer's Guide.docx
+++ b/Programmer's Guide.docx
@@ -1,6 +1,6 @@
 
 <file path=word/document.xml><?xml version="1.0" encoding="utf-8"?>
-<w:document xmlns:wpc="http://schemas.microsoft.com/office/word/2010/wordprocessingCanvas" xmlns:mc="http://schemas.openxmlformats.org/markup-compatibility/2006" xmlns:o="urn:schemas-microsoft-com:office:office" xmlns:r="http://schemas.openxmlformats.org/officeDocument/2006/relationships" xmlns:m="http://schemas.openxmlformats.org/officeDocument/2006/math" xmlns:v="urn:schemas-microsoft-com:vml" xmlns:wp14="http://schemas.microsoft.com/office/word/2010/wordprocessingDrawing" xmlns:wp="http://schemas.openxmlformats.org/drawingml/2006/wordprocessingDrawing" xmlns:w10="urn:schemas-microsoft-com:office:word" xmlns:w="http://schemas.openxmlformats.org/wordprocessingml/2006/main" xmlns:w14="http://schemas.microsoft.com/office/word/2010/wordml" xmlns:w15="http://schemas.microsoft.com/office/word/2012/wordml" xmlns:wpg="http://schemas.microsoft.com/office/word/2010/wordprocessingGroup" xmlns:wpi="http://schemas.microsoft.com/office/word/2010/wordprocessingInk" xmlns:wne="http://schemas.microsoft.com/office/word/2006/wordml" xmlns:wps="http://schemas.microsoft.com/office/word/2010/wordprocessingShape" mc:Ignorable="w14 w15 wp14">
+<w:document xmlns:wpc="http://schemas.microsoft.com/office/word/2010/wordprocessingCanvas" xmlns:mc="http://schemas.openxmlformats.org/markup-compatibility/2006" xmlns:o="urn:schemas-microsoft-com:office:office" xmlns:r="http://schemas.openxmlformats.org/officeDocument/2006/relationships" xmlns:m="http://schemas.openxmlformats.org/officeDocument/2006/math" xmlns:v="urn:schemas-microsoft-com:vml" xmlns:wp14="http://schemas.microsoft.com/office/word/2010/wordprocessingDrawing" xmlns:wp="http://schemas.openxmlformats.org/drawingml/2006/wordprocessingDrawing" xmlns:w10="urn:schemas-microsoft-com:office:word" xmlns:w="http://schemas.openxmlformats.org/wordprocessingml/2006/main" xmlns:w14="http://schemas.microsoft.com/office/word/2010/wordml" xmlns:wpg="http://schemas.microsoft.com/office/word/2010/wordprocessingGroup" xmlns:wpi="http://schemas.microsoft.com/office/word/2010/wordprocessingInk" xmlns:wne="http://schemas.microsoft.com/office/word/2006/wordml" xmlns:wps="http://schemas.microsoft.com/office/word/2010/wordprocessingShape" mc:Ignorable="w14 wp14">
   <w:body>
     <w:p>
       <w:pPr>
@@ -8,8 +8,13 @@
         <w:jc w:val="both"/>
       </w:pPr>
       <w:r>
-        <w:t>Ranked Data Cluster Analyzation</w:t>
-      </w:r>
+        <w:t xml:space="preserve">Ranked Data Cluster </w:t>
+      </w:r>
+      <w:proofErr w:type="spellStart"/>
+      <w:r>
+        <w:t>Analyzation</w:t>
+      </w:r>
+      <w:proofErr w:type="spellEnd"/>
     </w:p>
     <w:p>
       <w:pPr>
@@ -42,15 +47,40 @@
           <w:sz w:val="28"/>
           <w:szCs w:val="28"/>
         </w:rPr>
-        <w:t xml:space="preserve">Brendan Mikolajczyk, </w:t>
-      </w:r>
+        <w:t xml:space="preserve">Brendan </w:t>
+      </w:r>
+      <w:proofErr w:type="spellStart"/>
       <w:r>
         <w:rPr>
           <w:sz w:val="28"/>
           <w:szCs w:val="28"/>
         </w:rPr>
-        <w:t>Eric Mustee, Dan Skrodzki</w:t>
-      </w:r>
+        <w:t>Mikolajczyk</w:t>
+      </w:r>
+      <w:proofErr w:type="spellEnd"/>
+      <w:r>
+        <w:rPr>
+          <w:sz w:val="28"/>
+          <w:szCs w:val="28"/>
+        </w:rPr>
+        <w:t xml:space="preserve">, </w:t>
+      </w:r>
+      <w:r>
+        <w:rPr>
+          <w:sz w:val="28"/>
+          <w:szCs w:val="28"/>
+        </w:rPr>
+        <w:t xml:space="preserve">Eric Mustee, Dan </w:t>
+      </w:r>
+      <w:proofErr w:type="spellStart"/>
+      <w:r>
+        <w:rPr>
+          <w:sz w:val="28"/>
+          <w:szCs w:val="28"/>
+        </w:rPr>
+        <w:t>Skrodzki</w:t>
+      </w:r>
+      <w:proofErr w:type="spellEnd"/>
     </w:p>
     <w:p>
       <w:pPr>
@@ -88,7 +118,7 @@
                     </pic:cNvPicPr>
                   </pic:nvPicPr>
                   <pic:blipFill>
-                    <a:blip r:embed="rId8">
+                    <a:blip r:embed="rId9">
                       <a:extLst>
                         <a:ext uri="{28A0092B-C50C-407E-A947-70E740481C1C}">
                           <a14:useLocalDpi xmlns:a14="http://schemas.microsoft.com/office/drawing/2010/main" val="0"/>
@@ -1025,34 +1055,27 @@
         <w:tab/>
         <w:t xml:space="preserve">The Ranked Data Cluster Analyzer is built upon SWT by the Eclipse foundation. The GUI was designed with Window Builder Pro, a free eclipse plugin available at </w:t>
       </w:r>
-      <w:hyperlink r:id="rId9" w:history="1">
+      <w:hyperlink r:id="rId10" w:history="1">
         <w:r>
           <w:rPr>
             <w:rStyle w:val="Hyperlink"/>
           </w:rPr>
-          <w:t>http://eclipse.org/windowbuilder/dow</w:t>
-        </w:r>
-        <w:r>
-          <w:rPr>
-            <w:rStyle w:val="Hyperlink"/>
-          </w:rPr>
-          <w:t>n</w:t>
-        </w:r>
-        <w:r>
-          <w:rPr>
-            <w:rStyle w:val="Hyperlink"/>
-          </w:rPr>
-          <w:t>load.php</w:t>
+          <w:t>http://eclipse.org/windowbuilder/download.php</w:t>
         </w:r>
       </w:hyperlink>
       <w:r>
-        <w:t xml:space="preserve">. The application has separated the mathematic logic behind sorting and the graphical components the user interacts with. These two components are linked through selection listeners, which invoke behaviors when some widget is selected. </w:t>
-      </w:r>
-      <w:r>
-        <w:t>The GUI components follow a Singleton design pattern so that they may be accessed throughout the program.</w:t>
-      </w:r>
-      <w:r>
-        <w:t xml:space="preserve"> SelectionListeners closely resemble the command pattern. </w:t>
+        <w:t>. The application has separated the mathematic logic behind sorting and the graphical components the user interacts with. These two components are linked through selection listeners, which invoke behaviors when some widget is selected. The GUI components follow a Singleton design pattern so that they may be accessed throughout the program.</w:t>
+      </w:r>
+      <w:r>
+        <w:t xml:space="preserve"> </w:t>
+      </w:r>
+      <w:proofErr w:type="spellStart"/>
+      <w:r>
+        <w:t>SelectionListeners</w:t>
+      </w:r>
+      <w:proofErr w:type="spellEnd"/>
+      <w:r>
+        <w:t xml:space="preserve"> closely resemble the command pattern. </w:t>
       </w:r>
     </w:p>
     <w:p>
@@ -1088,70 +1111,117 @@
         <w:tab/>
       </w:r>
       <w:r>
-        <w:t xml:space="preserve">We would advise to familiarize yourself with the code by first looking at the </w:t>
-      </w:r>
+        <w:t xml:space="preserve">We would advise to familiarize </w:t>
+      </w:r>
+      <w:proofErr w:type="gramStart"/>
+      <w:r>
+        <w:t>yourself</w:t>
+      </w:r>
+      <w:proofErr w:type="gramEnd"/>
+      <w:r>
+        <w:t xml:space="preserve"> with the code by first looking at the </w:t>
+      </w:r>
+      <w:proofErr w:type="spellStart"/>
       <w:r>
         <w:rPr>
           <w:i/>
         </w:rPr>
         <w:t>MainGUI</w:t>
       </w:r>
+      <w:proofErr w:type="spellEnd"/>
       <w:r>
         <w:t xml:space="preserve"> class in the </w:t>
       </w:r>
-      <w:r>
-        <w:t>gui package</w:t>
-      </w:r>
-      <w:r>
-        <w:t>. If you are using eclipse, we highly recommend installing WindowBuilderPro, which was men</w:t>
+      <w:proofErr w:type="spellStart"/>
+      <w:r>
+        <w:t>gui</w:t>
+      </w:r>
+      <w:proofErr w:type="spellEnd"/>
+      <w:r>
+        <w:t xml:space="preserve"> package</w:t>
+      </w:r>
+      <w:r>
+        <w:t xml:space="preserve">. If you are using eclipse, we highly recommend installing </w:t>
+      </w:r>
+      <w:proofErr w:type="spellStart"/>
+      <w:r>
+        <w:t>WindowBuilderPro</w:t>
+      </w:r>
+      <w:proofErr w:type="spellEnd"/>
+      <w:r>
+        <w:t>, which was men</w:t>
       </w:r>
       <w:r>
         <w:t xml:space="preserve">tioned in the previous section. If the program does not launch, please see the section on Troubleshooting. From the Main GUI, we can see that many of the widgets have attached selection listeners. When a widget is selected or deselected, it calls the added selection listener’s </w:t>
       </w:r>
+      <w:proofErr w:type="spellStart"/>
       <w:r>
         <w:rPr>
           <w:i/>
         </w:rPr>
         <w:t>widgetSelected</w:t>
       </w:r>
+      <w:proofErr w:type="spellEnd"/>
       <w:r>
         <w:t xml:space="preserve"> method. This is where we would look next: the selection listeners. From there, I would pay particular attention to the </w:t>
       </w:r>
+      <w:proofErr w:type="spellStart"/>
       <w:r>
         <w:rPr>
           <w:i/>
         </w:rPr>
         <w:t>AnalyzeBehavior</w:t>
       </w:r>
-      <w:r>
-        <w:t xml:space="preserve"> class. This class invokes the ClusterAnalyzer class. In turn, this invokes each of the computers to actually analyze the clusters.</w:t>
+      <w:proofErr w:type="spellEnd"/>
+      <w:r>
+        <w:t xml:space="preserve"> class. This class invokes the </w:t>
+      </w:r>
+      <w:proofErr w:type="spellStart"/>
+      <w:r>
+        <w:t>ClusterAnalyzer</w:t>
+      </w:r>
+      <w:proofErr w:type="spellEnd"/>
+      <w:r>
+        <w:t xml:space="preserve"> class. In turn, this invokes each of the computers to actually analyze the clusters.</w:t>
       </w:r>
       <w:r>
         <w:t xml:space="preserve"> The computers call upon components like </w:t>
       </w:r>
+      <w:proofErr w:type="spellStart"/>
       <w:r>
         <w:rPr>
           <w:i/>
         </w:rPr>
         <w:t>GFunctionComputer</w:t>
       </w:r>
+      <w:proofErr w:type="spellEnd"/>
       <w:r>
         <w:t xml:space="preserve"> or </w:t>
       </w:r>
+      <w:proofErr w:type="spellStart"/>
       <w:r>
         <w:rPr>
           <w:i/>
         </w:rPr>
         <w:t>DistanceRanker</w:t>
       </w:r>
+      <w:proofErr w:type="spellEnd"/>
       <w:r>
         <w:t xml:space="preserve">. The </w:t>
       </w:r>
+      <w:proofErr w:type="spellStart"/>
       <w:r>
         <w:rPr>
           <w:i/>
         </w:rPr>
-        <w:t xml:space="preserve">DisntanceRanker </w:t>
+        <w:t>DisntanceRanker</w:t>
+      </w:r>
+      <w:proofErr w:type="spellEnd"/>
+      <w:r>
+        <w:rPr>
+          <w:i/>
+        </w:rPr>
+        <w:t xml:space="preserve"> </w:t>
       </w:r>
       <w:r>
         <w:t>class is incredibly important because it allows for a “distance” betwee</w:t>
@@ -1175,12 +1245,14 @@
         <w:tab/>
         <w:t xml:space="preserve">Another main spot of interest separate from the above is the </w:t>
       </w:r>
+      <w:proofErr w:type="spellStart"/>
       <w:r>
         <w:rPr>
           <w:i/>
         </w:rPr>
         <w:t>RandomDataGenerator</w:t>
       </w:r>
+      <w:proofErr w:type="spellEnd"/>
       <w:r>
         <w:rPr>
           <w:i/>
@@ -1188,14 +1260,26 @@
         <w:t xml:space="preserve"> </w:t>
       </w:r>
       <w:r>
-        <w:t xml:space="preserve">in the gui package. This class calls upon </w:t>
-      </w:r>
+        <w:t xml:space="preserve">in the </w:t>
+      </w:r>
+      <w:proofErr w:type="spellStart"/>
+      <w:proofErr w:type="gramStart"/>
+      <w:r>
+        <w:t>gui</w:t>
+      </w:r>
+      <w:proofErr w:type="spellEnd"/>
+      <w:proofErr w:type="gramEnd"/>
+      <w:r>
+        <w:t xml:space="preserve"> package. This class calls upon </w:t>
+      </w:r>
+      <w:proofErr w:type="spellStart"/>
       <w:r>
         <w:rPr>
           <w:i/>
         </w:rPr>
         <w:t>RandomizeableRankedData</w:t>
       </w:r>
+      <w:proofErr w:type="spellEnd"/>
       <w:r>
         <w:t xml:space="preserve"> in the main class, which generates data for the program to use.</w:t>
       </w:r>
@@ -1252,7 +1336,39 @@
         <w:t xml:space="preserve">Clusters are analyzed in a loop in the cluster analyzer class. </w:t>
       </w:r>
       <w:r>
-        <w:t>The order of events in the loop occur based on dependencies: some computers are very dependent on certain vectors, and some are less dependent. First, we created our vectors in the constructor and fill them with default values. Then, we do an initial call to compute the lambda vector, because it has the least amount of dependencies. After we compute the lambda vector, the QVector is computed, then the CVector is computed. Finally, the sigma vector is computed. The sigma vector computer works by trying to decide between the current cluster center and new cluster centers not very different than the current cluster centers. If no new cluster centers are chosen, the loop stops and the cluster centers are known. If one or more new cluster centers are choosen, the loop recycles from computing the lambda vector.</w:t>
+        <w:t xml:space="preserve">The order of events in the loop occur based on dependencies: some computers are very dependent on certain vectors, and some are less dependent. First, we created our vectors in the constructor and fill them with default values. Then, we do an initial call to compute the lambda vector, because it has the least amount of dependencies. After we compute the lambda vector, the </w:t>
+      </w:r>
+      <w:proofErr w:type="spellStart"/>
+      <w:r>
+        <w:t>QVector</w:t>
+      </w:r>
+      <w:proofErr w:type="spellEnd"/>
+      <w:r>
+        <w:t xml:space="preserve"> is computed, </w:t>
+      </w:r>
+      <w:proofErr w:type="gramStart"/>
+      <w:r>
+        <w:t>then</w:t>
+      </w:r>
+      <w:proofErr w:type="gramEnd"/>
+      <w:r>
+        <w:t xml:space="preserve"> the </w:t>
+      </w:r>
+      <w:proofErr w:type="spellStart"/>
+      <w:r>
+        <w:t>CVector</w:t>
+      </w:r>
+      <w:proofErr w:type="spellEnd"/>
+      <w:r>
+        <w:t xml:space="preserve"> is computed. Finally, the sigma vector is computed. The sigma vector computer works by trying to decide between the current cluster center and new cluster centers not very different than the current cluster centers. If no new cluster centers are chosen, the loop stops and the cluster centers are known. If one or more new cluster centers are </w:t>
+      </w:r>
+      <w:proofErr w:type="spellStart"/>
+      <w:r>
+        <w:t>choosen</w:t>
+      </w:r>
+      <w:proofErr w:type="spellEnd"/>
+      <w:r>
+        <w:t>, the loop recycles from computing the lambda vector.</w:t>
       </w:r>
     </w:p>
     <w:p>
@@ -1303,7 +1419,25 @@
         <w:t xml:space="preserve"> classes</w:t>
       </w:r>
       <w:r>
-        <w:t>: computers, exception, gui, main, selectionListeners, and tests. Below, each package is described:</w:t>
+        <w:t xml:space="preserve">: computers, exception, </w:t>
+      </w:r>
+      <w:proofErr w:type="spellStart"/>
+      <w:proofErr w:type="gramStart"/>
+      <w:r>
+        <w:t>gui</w:t>
+      </w:r>
+      <w:proofErr w:type="spellEnd"/>
+      <w:proofErr w:type="gramEnd"/>
+      <w:r>
+        <w:t xml:space="preserve">, main, </w:t>
+      </w:r>
+      <w:proofErr w:type="spellStart"/>
+      <w:r>
+        <w:t>selectionListeners</w:t>
+      </w:r>
+      <w:proofErr w:type="spellEnd"/>
+      <w:r>
+        <w:t>, and tests. Below, each package is described:</w:t>
       </w:r>
       <w:r>
         <w:br/>
@@ -1311,7 +1445,7 @@
     </w:p>
     <w:tbl>
       <w:tblPr>
-        <w:tblStyle w:val="GridTable4-Accent1"/>
+        <w:tblStyle w:val="GridTable4Accent1"/>
         <w:tblW w:w="0" w:type="auto"/>
         <w:tblLook w:val="04A0" w:firstRow="1" w:lastRow="0" w:firstColumn="1" w:lastColumn="0" w:noHBand="0" w:noVBand="1"/>
       </w:tblPr>
@@ -1447,9 +1581,11 @@
               <w:contextualSpacing/>
               <w:jc w:val="both"/>
             </w:pPr>
+            <w:proofErr w:type="spellStart"/>
             <w:r>
               <w:t>gui</w:t>
             </w:r>
+            <w:proofErr w:type="spellEnd"/>
           </w:p>
         </w:tc>
         <w:tc>
@@ -1466,7 +1602,15 @@
               <w:t xml:space="preserve">Contains what the </w:t>
             </w:r>
             <w:r>
-              <w:t>user sees, and any related components such as SuperStyledText.</w:t>
+              <w:t xml:space="preserve">user sees, and any related components such as </w:t>
+            </w:r>
+            <w:proofErr w:type="spellStart"/>
+            <w:r>
+              <w:t>SuperStyledText</w:t>
+            </w:r>
+            <w:proofErr w:type="spellEnd"/>
+            <w:r>
+              <w:t>.</w:t>
             </w:r>
           </w:p>
         </w:tc>
@@ -1500,9 +1644,11 @@
             <w:r>
               <w:t xml:space="preserve">Contains higher-level components which are call upon lower-level components to do their bidding. For instance, </w:t>
             </w:r>
+            <w:proofErr w:type="spellStart"/>
             <w:r>
               <w:t>ClusterAnalyzer</w:t>
             </w:r>
+            <w:proofErr w:type="spellEnd"/>
             <w:r>
               <w:t xml:space="preserve"> calls upon all of the computers to do its work.</w:t>
             </w:r>
@@ -1523,9 +1669,11 @@
               <w:contextualSpacing/>
               <w:jc w:val="both"/>
             </w:pPr>
+            <w:proofErr w:type="spellStart"/>
             <w:r>
               <w:t>selectionListeners</w:t>
             </w:r>
+            <w:proofErr w:type="spellEnd"/>
           </w:p>
         </w:tc>
         <w:tc>
@@ -1539,7 +1687,23 @@
               <w:cnfStyle w:val="000000100000" w:firstRow="0" w:lastRow="0" w:firstColumn="0" w:lastColumn="0" w:oddVBand="0" w:evenVBand="0" w:oddHBand="1" w:evenHBand="0" w:firstRowFirstColumn="0" w:firstRowLastColumn="0" w:lastRowFirstColumn="0" w:lastRowLastColumn="0"/>
             </w:pPr>
             <w:r>
-              <w:t xml:space="preserve">Contains listeners that are invoked when the user does something on screen. For instance, if the user selects Edit &gt; Copy, the widgetSelected method is called in CopyBehavior. </w:t>
+              <w:t xml:space="preserve">Contains listeners that are invoked when the user does something on screen. For instance, if the user selects Edit &gt; Copy, the </w:t>
+            </w:r>
+            <w:proofErr w:type="spellStart"/>
+            <w:r>
+              <w:t>widgetSelected</w:t>
+            </w:r>
+            <w:proofErr w:type="spellEnd"/>
+            <w:r>
+              <w:t xml:space="preserve"> method is called in </w:t>
+            </w:r>
+            <w:proofErr w:type="spellStart"/>
+            <w:r>
+              <w:t>CopyBehavior</w:t>
+            </w:r>
+            <w:proofErr w:type="spellEnd"/>
+            <w:r>
+              <w:t xml:space="preserve">. </w:t>
             </w:r>
           </w:p>
         </w:tc>
@@ -1654,7 +1818,7 @@
     </w:p>
     <w:tbl>
       <w:tblPr>
-        <w:tblStyle w:val="GridTable4-Accent1"/>
+        <w:tblStyle w:val="GridTable4Accent1"/>
         <w:tblW w:w="0" w:type="auto"/>
         <w:tblLook w:val="04A0" w:firstRow="1" w:lastRow="0" w:firstColumn="1" w:lastColumn="0" w:noHBand="0" w:noVBand="1"/>
       </w:tblPr>
@@ -1707,16 +1871,8 @@
             <w:pPr>
               <w:contextualSpacing/>
               <w:jc w:val="both"/>
-              <w:rPr>
-                <w:b w:val="0"/>
-                <w:i/>
-              </w:rPr>
-            </w:pPr>
-            <w:r>
-              <w:rPr>
-                <w:b w:val="0"/>
-                <w:i/>
-              </w:rPr>
+            </w:pPr>
+            <w:r>
               <w:t>Class Name</w:t>
             </w:r>
           </w:p>
@@ -1758,6 +1914,7 @@
                 <w:i/>
               </w:rPr>
             </w:pPr>
+            <w:proofErr w:type="spellStart"/>
             <w:r>
               <w:rPr>
                 <w:b w:val="0"/>
@@ -1765,6 +1922,7 @@
               </w:rPr>
               <w:t>CComputer</w:t>
             </w:r>
+            <w:proofErr w:type="spellEnd"/>
           </w:p>
         </w:tc>
         <w:tc>
@@ -1778,7 +1936,15 @@
               <w:cnfStyle w:val="000000000000" w:firstRow="0" w:lastRow="0" w:firstColumn="0" w:lastColumn="0" w:oddVBand="0" w:evenVBand="0" w:oddHBand="0" w:evenHBand="0" w:firstRowFirstColumn="0" w:firstRowLastColumn="0" w:lastRowFirstColumn="0" w:lastRowLastColumn="0"/>
             </w:pPr>
             <w:r>
-              <w:t>Works on the c-vector, which are used for cluster weightings.</w:t>
+              <w:t xml:space="preserve">Works on the c-vector, which </w:t>
+            </w:r>
+            <w:proofErr w:type="gramStart"/>
+            <w:r>
+              <w:t>are</w:t>
+            </w:r>
+            <w:proofErr w:type="gramEnd"/>
+            <w:r>
+              <w:t xml:space="preserve"> used for cluster weightings.</w:t>
             </w:r>
           </w:p>
         </w:tc>
@@ -1801,6 +1967,7 @@
                 <w:i/>
               </w:rPr>
             </w:pPr>
+            <w:proofErr w:type="spellStart"/>
             <w:r>
               <w:rPr>
                 <w:b w:val="0"/>
@@ -1808,6 +1975,7 @@
               </w:rPr>
               <w:t>GFunctionComputer</w:t>
             </w:r>
+            <w:proofErr w:type="spellEnd"/>
           </w:p>
         </w:tc>
         <w:tc>
@@ -1821,7 +1989,31 @@
               <w:cnfStyle w:val="000000100000" w:firstRow="0" w:lastRow="0" w:firstColumn="0" w:lastColumn="0" w:oddVBand="0" w:evenVBand="0" w:oddHBand="1" w:evenHBand="0" w:firstRowFirstColumn="0" w:firstRowLastColumn="0" w:lastRowFirstColumn="0" w:lastRowLastColumn="0"/>
             </w:pPr>
             <w:r>
-              <w:t>A sub-component of the QVector computer, does a single mathematical function that becomes easier to use in QVector.</w:t>
+              <w:t xml:space="preserve">A sub-component of the </w:t>
+            </w:r>
+            <w:proofErr w:type="spellStart"/>
+            <w:r>
+              <w:t>QVector</w:t>
+            </w:r>
+            <w:proofErr w:type="spellEnd"/>
+            <w:r>
+              <w:t xml:space="preserve"> </w:t>
+            </w:r>
+            <w:proofErr w:type="gramStart"/>
+            <w:r>
+              <w:t>computer,</w:t>
+            </w:r>
+            <w:proofErr w:type="gramEnd"/>
+            <w:r>
+              <w:t xml:space="preserve"> does a single mathematical function that becomes easier to use in </w:t>
+            </w:r>
+            <w:proofErr w:type="spellStart"/>
+            <w:r>
+              <w:t>QVector</w:t>
+            </w:r>
+            <w:proofErr w:type="spellEnd"/>
+            <w:r>
+              <w:t>.</w:t>
             </w:r>
           </w:p>
         </w:tc>
@@ -1841,6 +2033,7 @@
                 <w:i/>
               </w:rPr>
             </w:pPr>
+            <w:proofErr w:type="spellStart"/>
             <w:r>
               <w:rPr>
                 <w:b w:val="0"/>
@@ -1848,6 +2041,7 @@
               </w:rPr>
               <w:t>LambdaComputer</w:t>
             </w:r>
+            <w:proofErr w:type="spellEnd"/>
           </w:p>
         </w:tc>
         <w:tc>
@@ -1884,6 +2078,7 @@
                 <w:i/>
               </w:rPr>
             </w:pPr>
+            <w:proofErr w:type="spellStart"/>
             <w:r>
               <w:rPr>
                 <w:b w:val="0"/>
@@ -1891,6 +2086,7 @@
               </w:rPr>
               <w:t>QVectorComputer</w:t>
             </w:r>
+            <w:proofErr w:type="spellEnd"/>
           </w:p>
         </w:tc>
         <w:tc>
@@ -1930,6 +2126,7 @@
                 <w:i/>
               </w:rPr>
             </w:pPr>
+            <w:proofErr w:type="spellStart"/>
             <w:r>
               <w:rPr>
                 <w:b w:val="0"/>
@@ -1937,6 +2134,7 @@
               </w:rPr>
               <w:t>SigmaComputer</w:t>
             </w:r>
+            <w:proofErr w:type="spellEnd"/>
           </w:p>
         </w:tc>
         <w:tc>
@@ -1981,7 +2179,7 @@
     </w:p>
     <w:tbl>
       <w:tblPr>
-        <w:tblStyle w:val="GridTable4-Accent1"/>
+        <w:tblStyle w:val="GridTable4Accent1"/>
         <w:tblW w:w="0" w:type="auto"/>
         <w:tblLook w:val="04A0" w:firstRow="1" w:lastRow="0" w:firstColumn="1" w:lastColumn="0" w:noHBand="0" w:noVBand="1"/>
       </w:tblPr>
@@ -2072,6 +2270,7 @@
                 <w:i/>
               </w:rPr>
             </w:pPr>
+            <w:proofErr w:type="spellStart"/>
             <w:r>
               <w:rPr>
                 <w:b w:val="0"/>
@@ -2079,6 +2278,7 @@
               </w:rPr>
               <w:t>DuplicateIntegerException</w:t>
             </w:r>
+            <w:proofErr w:type="spellEnd"/>
           </w:p>
         </w:tc>
         <w:tc>
@@ -2092,11 +2292,24 @@
               <w:cnfStyle w:val="000000000000" w:firstRow="0" w:lastRow="0" w:firstColumn="0" w:lastColumn="0" w:oddVBand="0" w:evenVBand="0" w:oddHBand="0" w:evenHBand="0" w:firstRowFirstColumn="0" w:firstRowLastColumn="0" w:lastRowFirstColumn="0" w:lastRowLastColumn="0"/>
             </w:pPr>
             <w:r>
-              <w:t>The exception is thrown in F</w:t>
-            </w:r>
-            <w:r>
-              <w:t>ileLoader and AddClusterCenter</w:t>
-            </w:r>
+              <w:t xml:space="preserve">The exception is thrown in </w:t>
+            </w:r>
+            <w:proofErr w:type="spellStart"/>
+            <w:r>
+              <w:t>F</w:t>
+            </w:r>
+            <w:r>
+              <w:t>ileLoader</w:t>
+            </w:r>
+            <w:proofErr w:type="spellEnd"/>
+            <w:r>
+              <w:t xml:space="preserve"> and </w:t>
+            </w:r>
+            <w:proofErr w:type="spellStart"/>
+            <w:r>
+              <w:t>AddClusterCenter</w:t>
+            </w:r>
+            <w:proofErr w:type="spellEnd"/>
             <w:r>
               <w:t xml:space="preserve"> when two integers are attempted to be used in a single ranking. There can be at most one of any integer in a given ranking.</w:t>
             </w:r>
@@ -2121,6 +2334,7 @@
                 <w:i/>
               </w:rPr>
             </w:pPr>
+            <w:proofErr w:type="spellStart"/>
             <w:r>
               <w:rPr>
                 <w:b w:val="0"/>
@@ -2128,6 +2342,7 @@
               </w:rPr>
               <w:t>EmptyPiVectorException</w:t>
             </w:r>
+            <w:proofErr w:type="spellEnd"/>
           </w:p>
         </w:tc>
         <w:tc>
@@ -2141,7 +2356,23 @@
               <w:cnfStyle w:val="000000100000" w:firstRow="0" w:lastRow="0" w:firstColumn="0" w:lastColumn="0" w:oddVBand="0" w:evenVBand="0" w:oddHBand="1" w:evenHBand="0" w:firstRowFirstColumn="0" w:firstRowLastColumn="0" w:lastRowFirstColumn="0" w:lastRowLastColumn="0"/>
             </w:pPr>
             <w:r>
-              <w:t xml:space="preserve">This expcetion is thrown in FileLoader when the user attempts to load a file without any rankings. </w:t>
+              <w:t xml:space="preserve">This </w:t>
+            </w:r>
+            <w:proofErr w:type="spellStart"/>
+            <w:r>
+              <w:t>expcetion</w:t>
+            </w:r>
+            <w:proofErr w:type="spellEnd"/>
+            <w:r>
+              <w:t xml:space="preserve"> is thrown in </w:t>
+            </w:r>
+            <w:proofErr w:type="spellStart"/>
+            <w:r>
+              <w:t>FileLoader</w:t>
+            </w:r>
+            <w:proofErr w:type="spellEnd"/>
+            <w:r>
+              <w:t xml:space="preserve"> when the user attempts to load a file without any rankings. </w:t>
             </w:r>
           </w:p>
         </w:tc>
@@ -2161,6 +2392,7 @@
                 <w:i/>
               </w:rPr>
             </w:pPr>
+            <w:proofErr w:type="spellStart"/>
             <w:r>
               <w:rPr>
                 <w:b w:val="0"/>
@@ -2168,6 +2400,7 @@
               </w:rPr>
               <w:t>InvalidCharacterException</w:t>
             </w:r>
+            <w:proofErr w:type="spellEnd"/>
           </w:p>
         </w:tc>
         <w:tc>
@@ -2181,7 +2414,15 @@
               <w:cnfStyle w:val="000000000000" w:firstRow="0" w:lastRow="0" w:firstColumn="0" w:lastColumn="0" w:oddVBand="0" w:evenVBand="0" w:oddHBand="0" w:evenHBand="0" w:firstRowFirstColumn="0" w:firstRowLastColumn="0" w:lastRowFirstColumn="0" w:lastRowLastColumn="0"/>
             </w:pPr>
             <w:r>
-              <w:t>This exception is thrown in AddDescriptions when the user attempts to input a reserved ~ or \ character.</w:t>
+              <w:t xml:space="preserve">This exception is thrown in </w:t>
+            </w:r>
+            <w:proofErr w:type="spellStart"/>
+            <w:r>
+              <w:t>AddDescriptions</w:t>
+            </w:r>
+            <w:proofErr w:type="spellEnd"/>
+            <w:r>
+              <w:t xml:space="preserve"> when the user attempts to input a reserved ~ or \ character.</w:t>
             </w:r>
           </w:p>
         </w:tc>
@@ -2204,6 +2445,7 @@
                 <w:i/>
               </w:rPr>
             </w:pPr>
+            <w:proofErr w:type="spellStart"/>
             <w:r>
               <w:rPr>
                 <w:b w:val="0"/>
@@ -2211,6 +2453,7 @@
               </w:rPr>
               <w:t>ZeroInFileException</w:t>
             </w:r>
+            <w:proofErr w:type="spellEnd"/>
           </w:p>
         </w:tc>
         <w:tc>
@@ -2224,7 +2467,23 @@
               <w:cnfStyle w:val="000000100000" w:firstRow="0" w:lastRow="0" w:firstColumn="0" w:lastColumn="0" w:oddVBand="0" w:evenVBand="0" w:oddHBand="1" w:evenHBand="0" w:firstRowFirstColumn="0" w:firstRowLastColumn="0" w:lastRowFirstColumn="0" w:lastRowLastColumn="0"/>
             </w:pPr>
             <w:r>
-              <w:t>This exception is thrown in FileLoader and AddClusterCenter when the user attempts to use a 0 in a ranking. Zero cannot be used as a ranking because there is no distinction between positive zero and negative zero, and rankings must be distinguishable.</w:t>
+              <w:t xml:space="preserve">This exception is thrown in </w:t>
+            </w:r>
+            <w:proofErr w:type="spellStart"/>
+            <w:r>
+              <w:t>FileLoader</w:t>
+            </w:r>
+            <w:proofErr w:type="spellEnd"/>
+            <w:r>
+              <w:t xml:space="preserve"> and </w:t>
+            </w:r>
+            <w:proofErr w:type="spellStart"/>
+            <w:r>
+              <w:t>AddClusterCenter</w:t>
+            </w:r>
+            <w:proofErr w:type="spellEnd"/>
+            <w:r>
+              <w:t xml:space="preserve"> when the user attempts to use a 0 in a ranking. Zero cannot be used as a ranking because there is no distinction between positive zero and negative zero, and rankings must be distinguishable.</w:t>
             </w:r>
           </w:p>
         </w:tc>
@@ -2239,7 +2498,7 @@
     </w:p>
     <w:tbl>
       <w:tblPr>
-        <w:tblStyle w:val="GridTable4-Accent1"/>
+        <w:tblStyle w:val="GridTable4Accent1"/>
         <w:tblW w:w="0" w:type="auto"/>
         <w:tblLook w:val="04A0" w:firstRow="1" w:lastRow="0" w:firstColumn="1" w:lastColumn="0" w:noHBand="0" w:noVBand="1"/>
       </w:tblPr>
@@ -2265,12 +2524,14 @@
                 <w:i/>
               </w:rPr>
             </w:pPr>
+            <w:proofErr w:type="spellStart"/>
             <w:r>
               <w:rPr>
                 <w:i/>
               </w:rPr>
               <w:t>gui</w:t>
             </w:r>
+            <w:proofErr w:type="spellEnd"/>
           </w:p>
         </w:tc>
       </w:tr>
@@ -2330,6 +2591,7 @@
                 <w:i/>
               </w:rPr>
             </w:pPr>
+            <w:proofErr w:type="spellStart"/>
             <w:r>
               <w:rPr>
                 <w:b w:val="0"/>
@@ -2337,6 +2599,7 @@
               </w:rPr>
               <w:t>AboutDialog</w:t>
             </w:r>
+            <w:proofErr w:type="spellEnd"/>
           </w:p>
         </w:tc>
         <w:tc>
@@ -2350,7 +2613,15 @@
               <w:cnfStyle w:val="000000000000" w:firstRow="0" w:lastRow="0" w:firstColumn="0" w:lastColumn="0" w:oddVBand="0" w:evenVBand="0" w:oddHBand="0" w:evenHBand="0" w:firstRowFirstColumn="0" w:firstRowLastColumn="0" w:lastRowFirstColumn="0" w:lastRowLastColumn="0"/>
             </w:pPr>
             <w:r>
-              <w:t>This is the dialog that pops up when the user selects Help &gt; About. This was built with WindowBuilderPro.</w:t>
+              <w:t xml:space="preserve">This is the dialog that pops up when the user selects Help &gt; About. This was built with </w:t>
+            </w:r>
+            <w:proofErr w:type="spellStart"/>
+            <w:r>
+              <w:t>WindowBuilderPro</w:t>
+            </w:r>
+            <w:proofErr w:type="spellEnd"/>
+            <w:r>
+              <w:t>.</w:t>
             </w:r>
           </w:p>
         </w:tc>
@@ -2373,6 +2644,7 @@
                 <w:i/>
               </w:rPr>
             </w:pPr>
+            <w:proofErr w:type="spellStart"/>
             <w:r>
               <w:rPr>
                 <w:b w:val="0"/>
@@ -2380,6 +2652,7 @@
               </w:rPr>
               <w:t>ErrorDialog</w:t>
             </w:r>
+            <w:proofErr w:type="spellEnd"/>
           </w:p>
         </w:tc>
         <w:tc>
@@ -2393,8 +2666,13 @@
               <w:cnfStyle w:val="000000100000" w:firstRow="0" w:lastRow="0" w:firstColumn="0" w:lastColumn="0" w:oddVBand="0" w:evenVBand="0" w:oddHBand="1" w:evenHBand="0" w:firstRowFirstColumn="0" w:firstRowLastColumn="0" w:lastRowFirstColumn="0" w:lastRowLastColumn="0"/>
             </w:pPr>
             <w:r>
-              <w:t>The error dialog appears when an exception is caught in a lot of places. This was built with WindowBuilderPro</w:t>
-            </w:r>
+              <w:t xml:space="preserve">The error dialog appears when an exception is caught in a lot of places. This was built with </w:t>
+            </w:r>
+            <w:proofErr w:type="spellStart"/>
+            <w:r>
+              <w:t>WindowBuilderPro</w:t>
+            </w:r>
+            <w:proofErr w:type="spellEnd"/>
           </w:p>
         </w:tc>
       </w:tr>
@@ -2413,6 +2691,7 @@
                 <w:i/>
               </w:rPr>
             </w:pPr>
+            <w:proofErr w:type="spellStart"/>
             <w:r>
               <w:rPr>
                 <w:b w:val="0"/>
@@ -2420,6 +2699,7 @@
               </w:rPr>
               <w:t>MainGUI</w:t>
             </w:r>
+            <w:proofErr w:type="spellEnd"/>
           </w:p>
         </w:tc>
         <w:tc>
@@ -2433,7 +2713,15 @@
               <w:cnfStyle w:val="000000000000" w:firstRow="0" w:lastRow="0" w:firstColumn="0" w:lastColumn="0" w:oddVBand="0" w:evenVBand="0" w:oddHBand="0" w:evenHBand="0" w:firstRowFirstColumn="0" w:firstRowLastColumn="0" w:lastRowFirstColumn="0" w:lastRowLastColumn="0"/>
             </w:pPr>
             <w:r>
-              <w:t>Perhaps the most important class in our program, MainGUI contains all of the widgets that cause things to happen in the program. It is linked with selection listeners which invoke the lower level behaviors in the program.</w:t>
+              <w:t xml:space="preserve">Perhaps the most important class in our program, </w:t>
+            </w:r>
+            <w:proofErr w:type="spellStart"/>
+            <w:r>
+              <w:t>MainGUI</w:t>
+            </w:r>
+            <w:proofErr w:type="spellEnd"/>
+            <w:r>
+              <w:t xml:space="preserve"> contains all of the widgets that cause things to happen in the program. It is linked with selection listeners which invoke the lower level behaviors in the program.</w:t>
             </w:r>
           </w:p>
         </w:tc>
@@ -2456,6 +2744,7 @@
                 <w:i/>
               </w:rPr>
             </w:pPr>
+            <w:proofErr w:type="spellStart"/>
             <w:r>
               <w:rPr>
                 <w:b w:val="0"/>
@@ -2463,6 +2752,7 @@
               </w:rPr>
               <w:t>RandomDataGenerator</w:t>
             </w:r>
+            <w:proofErr w:type="spellEnd"/>
           </w:p>
         </w:tc>
         <w:tc>
@@ -2496,6 +2786,7 @@
                 <w:i/>
               </w:rPr>
             </w:pPr>
+            <w:proofErr w:type="spellStart"/>
             <w:r>
               <w:rPr>
                 <w:b w:val="0"/>
@@ -2503,6 +2794,7 @@
               </w:rPr>
               <w:t>SuperStyledTexet</w:t>
             </w:r>
+            <w:proofErr w:type="spellEnd"/>
           </w:p>
         </w:tc>
         <w:tc>
@@ -2539,6 +2831,7 @@
                 <w:i/>
               </w:rPr>
             </w:pPr>
+            <w:proofErr w:type="spellStart"/>
             <w:r>
               <w:rPr>
                 <w:b w:val="0"/>
@@ -2546,6 +2839,7 @@
               </w:rPr>
               <w:t>Textilizer</w:t>
             </w:r>
+            <w:proofErr w:type="spellEnd"/>
           </w:p>
         </w:tc>
         <w:tc>
@@ -2563,19 +2857,7 @@
             </w:r>
             <w:hyperlink w:history="1"/>
             <w:r>
-              <w:t xml:space="preserve"> for superscript and </w:t>
-            </w:r>
-            <w:r>
-              <w:t>“\\~</w:t>
-            </w:r>
-            <w:r>
-              <w:t>s</w:t>
-            </w:r>
-            <w:r>
-              <w:t>”</w:t>
-            </w:r>
-            <w:r>
-              <w:t xml:space="preserve"> for subscript. </w:t>
+              <w:t xml:space="preserve"> for superscript and “\\~s” for subscript. </w:t>
             </w:r>
           </w:p>
         </w:tc>
@@ -2601,20 +2883,9 @@
         <w:br w:type="page"/>
       </w:r>
     </w:p>
-    <w:p>
-      <w:pPr>
-        <w:spacing w:line="240" w:lineRule="auto"/>
-        <w:contextualSpacing/>
-        <w:jc w:val="both"/>
-        <w:rPr>
-          <w:i/>
-          <w:iCs/>
-        </w:rPr>
-      </w:pPr>
-    </w:p>
     <w:tbl>
       <w:tblPr>
-        <w:tblStyle w:val="GridTable4-Accent1"/>
+        <w:tblStyle w:val="GridTable4Accent1"/>
         <w:tblW w:w="0" w:type="auto"/>
         <w:tblLook w:val="04A0" w:firstRow="1" w:lastRow="0" w:firstColumn="1" w:lastColumn="0" w:noHBand="0" w:noVBand="1"/>
       </w:tblPr>
@@ -2644,6 +2915,7 @@
               <w:rPr>
                 <w:i/>
               </w:rPr>
+              <w:lastRenderedPageBreak/>
               <w:t>main</w:t>
             </w:r>
           </w:p>
@@ -2705,6 +2977,7 @@
                 <w:i/>
               </w:rPr>
             </w:pPr>
+            <w:proofErr w:type="spellStart"/>
             <w:r>
               <w:rPr>
                 <w:b w:val="0"/>
@@ -2712,6 +2985,7 @@
               </w:rPr>
               <w:t>ClusterAnalyzer</w:t>
             </w:r>
+            <w:proofErr w:type="spellEnd"/>
           </w:p>
         </w:tc>
         <w:tc>
@@ -2748,6 +3022,7 @@
                 <w:i/>
               </w:rPr>
             </w:pPr>
+            <w:proofErr w:type="spellStart"/>
             <w:r>
               <w:rPr>
                 <w:b w:val="0"/>
@@ -2755,6 +3030,7 @@
               </w:rPr>
               <w:t>DistanceRanker</w:t>
             </w:r>
+            <w:proofErr w:type="spellEnd"/>
           </w:p>
         </w:tc>
         <w:tc>
@@ -2767,8 +3043,13 @@
               <w:jc w:val="both"/>
               <w:cnfStyle w:val="000000100000" w:firstRow="0" w:lastRow="0" w:firstColumn="0" w:lastColumn="0" w:oddVBand="0" w:evenVBand="0" w:oddHBand="1" w:evenHBand="0" w:firstRowFirstColumn="0" w:firstRowLastColumn="0" w:lastRowFirstColumn="0" w:lastRowLastColumn="0"/>
             </w:pPr>
-            <w:r>
-              <w:t xml:space="preserve">DistanceRanker is able to get the distance between two given rankings: a partial ranking and a complete ranking, or two complete rankings. </w:t>
+            <w:proofErr w:type="spellStart"/>
+            <w:r>
+              <w:t>DistanceRanker</w:t>
+            </w:r>
+            <w:proofErr w:type="spellEnd"/>
+            <w:r>
+              <w:t xml:space="preserve"> is able to get the distance between two given rankings: a partial ranking and a complete ranking, or two complete rankings. </w:t>
             </w:r>
           </w:p>
         </w:tc>
@@ -2788,6 +3069,7 @@
                 <w:i/>
               </w:rPr>
             </w:pPr>
+            <w:proofErr w:type="spellStart"/>
             <w:r>
               <w:rPr>
                 <w:b w:val="0"/>
@@ -2795,6 +3077,7 @@
               </w:rPr>
               <w:t>FileLoader</w:t>
             </w:r>
+            <w:proofErr w:type="spellEnd"/>
           </w:p>
         </w:tc>
         <w:tc>
@@ -2807,6 +3090,11 @@
               <w:jc w:val="both"/>
               <w:cnfStyle w:val="000000000000" w:firstRow="0" w:lastRow="0" w:firstColumn="0" w:lastColumn="0" w:oddVBand="0" w:evenVBand="0" w:oddHBand="0" w:evenHBand="0" w:firstRowFirstColumn="0" w:firstRowLastColumn="0" w:lastRowFirstColumn="0" w:lastRowLastColumn="0"/>
             </w:pPr>
+            <w:r>
+              <w:t>The file loader is the class that handles the input of processing csv files.</w:t>
+            </w:r>
+            <w:bookmarkStart w:id="6" w:name="_GoBack"/>
+            <w:bookmarkEnd w:id="6"/>
           </w:p>
         </w:tc>
       </w:tr>
@@ -2828,6 +3116,7 @@
                 <w:i/>
               </w:rPr>
             </w:pPr>
+            <w:proofErr w:type="spellStart"/>
             <w:r>
               <w:rPr>
                 <w:b w:val="0"/>
@@ -2835,6 +3124,7 @@
               </w:rPr>
               <w:t>FileType</w:t>
             </w:r>
+            <w:proofErr w:type="spellEnd"/>
           </w:p>
         </w:tc>
         <w:tc>
@@ -2871,6 +3161,7 @@
                 <w:i/>
               </w:rPr>
             </w:pPr>
+            <w:proofErr w:type="spellStart"/>
             <w:r>
               <w:rPr>
                 <w:b w:val="0"/>
@@ -2878,6 +3169,7 @@
               </w:rPr>
               <w:t>QVector</w:t>
             </w:r>
+            <w:proofErr w:type="spellEnd"/>
           </w:p>
         </w:tc>
         <w:tc>
@@ -2914,6 +3206,7 @@
                 <w:i/>
               </w:rPr>
             </w:pPr>
+            <w:proofErr w:type="spellStart"/>
             <w:r>
               <w:rPr>
                 <w:b w:val="0"/>
@@ -2921,6 +3214,7 @@
               </w:rPr>
               <w:t>RandomizeableRankedData</w:t>
             </w:r>
+            <w:proofErr w:type="spellEnd"/>
           </w:p>
         </w:tc>
         <w:tc>
@@ -2934,7 +3228,23 @@
               <w:cnfStyle w:val="000000100000" w:firstRow="0" w:lastRow="0" w:firstColumn="0" w:lastColumn="0" w:oddVBand="0" w:evenVBand="0" w:oddHBand="1" w:evenHBand="0" w:firstRowFirstColumn="0" w:firstRowLastColumn="0" w:lastRowFirstColumn="0" w:lastRowLastColumn="0"/>
             </w:pPr>
             <w:r>
-              <w:t>A subclass of RankedData. This class can generate new RankedData given a set of parameters and the underlying ranking.</w:t>
+              <w:t xml:space="preserve">A subclass of </w:t>
+            </w:r>
+            <w:proofErr w:type="spellStart"/>
+            <w:r>
+              <w:t>RankedData</w:t>
+            </w:r>
+            <w:proofErr w:type="spellEnd"/>
+            <w:r>
+              <w:t xml:space="preserve">. This class can generate new </w:t>
+            </w:r>
+            <w:proofErr w:type="spellStart"/>
+            <w:r>
+              <w:t>RankedData</w:t>
+            </w:r>
+            <w:proofErr w:type="spellEnd"/>
+            <w:r>
+              <w:t xml:space="preserve"> given a set of parameters and the underlying ranking.</w:t>
             </w:r>
           </w:p>
         </w:tc>
@@ -2954,6 +3264,7 @@
                 <w:i/>
               </w:rPr>
             </w:pPr>
+            <w:proofErr w:type="spellStart"/>
             <w:r>
               <w:rPr>
                 <w:b w:val="0"/>
@@ -2961,6 +3272,7 @@
               </w:rPr>
               <w:t>RankedData</w:t>
             </w:r>
+            <w:proofErr w:type="spellEnd"/>
           </w:p>
         </w:tc>
         <w:tc>
@@ -3017,7 +3329,15 @@
               <w:cnfStyle w:val="000000100000" w:firstRow="0" w:lastRow="0" w:firstColumn="0" w:lastColumn="0" w:oddVBand="0" w:evenVBand="0" w:oddHBand="1" w:evenHBand="0" w:firstRowFirstColumn="0" w:firstRowLastColumn="0" w:lastRowFirstColumn="0" w:lastRowLastColumn="0"/>
             </w:pPr>
             <w:r>
-              <w:t>An object that saves the state of the program. It implements Serializable  so it can be saved to disk and retrieved later.</w:t>
+              <w:t xml:space="preserve">An object that saves the state of the program. It implements </w:t>
+            </w:r>
+            <w:proofErr w:type="gramStart"/>
+            <w:r>
+              <w:t>Serializable  so</w:t>
+            </w:r>
+            <w:proofErr w:type="gramEnd"/>
+            <w:r>
+              <w:t xml:space="preserve"> it can be saved to disk and retrieved later.</w:t>
             </w:r>
           </w:p>
         </w:tc>
@@ -3032,7 +3352,7 @@
     </w:p>
     <w:tbl>
       <w:tblPr>
-        <w:tblStyle w:val="GridTable4-Accent1"/>
+        <w:tblStyle w:val="GridTable4Accent1"/>
         <w:tblW w:w="0" w:type="auto"/>
         <w:tblLook w:val="04A0" w:firstRow="1" w:lastRow="0" w:firstColumn="1" w:lastColumn="0" w:noHBand="0" w:noVBand="1"/>
       </w:tblPr>
@@ -3059,12 +3379,14 @@
                 <w:i/>
               </w:rPr>
             </w:pPr>
+            <w:proofErr w:type="spellStart"/>
             <w:r>
               <w:rPr>
                 <w:i/>
               </w:rPr>
               <w:t>selectionListeners</w:t>
             </w:r>
+            <w:proofErr w:type="spellEnd"/>
           </w:p>
         </w:tc>
       </w:tr>
@@ -3125,6 +3447,7 @@
                 <w:i/>
               </w:rPr>
             </w:pPr>
+            <w:proofErr w:type="spellStart"/>
             <w:r>
               <w:rPr>
                 <w:b w:val="0"/>
@@ -3132,6 +3455,7 @@
               </w:rPr>
               <w:t>AboutDialogBehavior</w:t>
             </w:r>
+            <w:proofErr w:type="spellEnd"/>
           </w:p>
         </w:tc>
         <w:tc>
@@ -3169,6 +3493,7 @@
                 <w:i/>
               </w:rPr>
             </w:pPr>
+            <w:proofErr w:type="spellStart"/>
             <w:r>
               <w:rPr>
                 <w:b w:val="0"/>
@@ -3176,6 +3501,7 @@
               </w:rPr>
               <w:t>AddClusterCenter</w:t>
             </w:r>
+            <w:proofErr w:type="spellEnd"/>
           </w:p>
         </w:tc>
         <w:tc>
@@ -3210,6 +3536,7 @@
                 <w:i/>
               </w:rPr>
             </w:pPr>
+            <w:proofErr w:type="spellStart"/>
             <w:r>
               <w:rPr>
                 <w:b w:val="0"/>
@@ -3217,6 +3544,7 @@
               </w:rPr>
               <w:t>AddDescriptions</w:t>
             </w:r>
+            <w:proofErr w:type="spellEnd"/>
           </w:p>
         </w:tc>
         <w:tc>
@@ -3254,6 +3582,7 @@
                 <w:i/>
               </w:rPr>
             </w:pPr>
+            <w:proofErr w:type="spellStart"/>
             <w:r>
               <w:rPr>
                 <w:b w:val="0"/>
@@ -3261,6 +3590,7 @@
               </w:rPr>
               <w:t>AnalyzeBehavior</w:t>
             </w:r>
+            <w:proofErr w:type="spellEnd"/>
           </w:p>
         </w:tc>
         <w:tc>
@@ -3275,7 +3605,15 @@
               <w:cnfStyle w:val="000000100000" w:firstRow="0" w:lastRow="0" w:firstColumn="0" w:lastColumn="0" w:oddVBand="0" w:evenVBand="0" w:oddHBand="1" w:evenHBand="0" w:firstRowFirstColumn="0" w:firstRowLastColumn="0" w:lastRowFirstColumn="0" w:lastRowLastColumn="0"/>
             </w:pPr>
             <w:r>
-              <w:t>Invokes the ClusterAnalyzer object to analyze the pi vector.</w:t>
+              <w:t xml:space="preserve">Invokes the </w:t>
+            </w:r>
+            <w:proofErr w:type="spellStart"/>
+            <w:r>
+              <w:t>ClusterAnalyzer</w:t>
+            </w:r>
+            <w:proofErr w:type="spellEnd"/>
+            <w:r>
+              <w:t xml:space="preserve"> object to analyze the pi vector.</w:t>
             </w:r>
           </w:p>
         </w:tc>
@@ -3295,6 +3633,7 @@
                 <w:i/>
               </w:rPr>
             </w:pPr>
+            <w:proofErr w:type="spellStart"/>
             <w:r>
               <w:rPr>
                 <w:b w:val="0"/>
@@ -3302,6 +3641,7 @@
               </w:rPr>
               <w:t>ChangeClusterCenterBehavior</w:t>
             </w:r>
+            <w:proofErr w:type="spellEnd"/>
           </w:p>
         </w:tc>
         <w:tc>
@@ -3339,6 +3679,7 @@
                 <w:i/>
               </w:rPr>
             </w:pPr>
+            <w:proofErr w:type="spellStart"/>
             <w:r>
               <w:rPr>
                 <w:b w:val="0"/>
@@ -3346,6 +3687,7 @@
               </w:rPr>
               <w:t>CloseDialogBehavior</w:t>
             </w:r>
+            <w:proofErr w:type="spellEnd"/>
           </w:p>
         </w:tc>
         <w:tc>
@@ -3380,6 +3722,7 @@
                 <w:i/>
               </w:rPr>
             </w:pPr>
+            <w:proofErr w:type="spellStart"/>
             <w:r>
               <w:rPr>
                 <w:b w:val="0"/>
@@ -3387,6 +3730,7 @@
               </w:rPr>
               <w:t>CopyBehavior</w:t>
             </w:r>
+            <w:proofErr w:type="spellEnd"/>
           </w:p>
         </w:tc>
         <w:tc>
@@ -3400,8 +3744,13 @@
               <w:jc w:val="both"/>
               <w:cnfStyle w:val="000000000000" w:firstRow="0" w:lastRow="0" w:firstColumn="0" w:lastColumn="0" w:oddVBand="0" w:evenVBand="0" w:oddHBand="0" w:evenHBand="0" w:firstRowFirstColumn="0" w:firstRowLastColumn="0" w:lastRowFirstColumn="0" w:lastRowLastColumn="0"/>
             </w:pPr>
-            <w:r>
-              <w:t>Copys the selected text to the clipboard.</w:t>
+            <w:proofErr w:type="spellStart"/>
+            <w:r>
+              <w:t>Copys</w:t>
+            </w:r>
+            <w:proofErr w:type="spellEnd"/>
+            <w:r>
+              <w:t xml:space="preserve"> the selected text to the clipboard.</w:t>
             </w:r>
           </w:p>
         </w:tc>
@@ -3424,6 +3773,7 @@
                 <w:i/>
               </w:rPr>
             </w:pPr>
+            <w:proofErr w:type="spellStart"/>
             <w:r>
               <w:rPr>
                 <w:b w:val="0"/>
@@ -3431,6 +3781,7 @@
               </w:rPr>
               <w:t>ExitBehavior</w:t>
             </w:r>
+            <w:proofErr w:type="spellEnd"/>
           </w:p>
         </w:tc>
         <w:tc>
@@ -3465,6 +3816,7 @@
                 <w:i/>
               </w:rPr>
             </w:pPr>
+            <w:proofErr w:type="spellStart"/>
             <w:r>
               <w:rPr>
                 <w:b w:val="0"/>
@@ -3472,6 +3824,7 @@
               </w:rPr>
               <w:t>HelpMenuBehavior</w:t>
             </w:r>
+            <w:proofErr w:type="spellEnd"/>
           </w:p>
         </w:tc>
         <w:tc>
@@ -3509,6 +3862,7 @@
                 <w:i/>
               </w:rPr>
             </w:pPr>
+            <w:proofErr w:type="spellStart"/>
             <w:r>
               <w:rPr>
                 <w:b w:val="0"/>
@@ -3516,6 +3870,7 @@
               </w:rPr>
               <w:t>ListChangedBehavior</w:t>
             </w:r>
+            <w:proofErr w:type="spellEnd"/>
           </w:p>
         </w:tc>
         <w:tc>
@@ -3550,6 +3905,7 @@
                 <w:i/>
               </w:rPr>
             </w:pPr>
+            <w:proofErr w:type="spellStart"/>
             <w:r>
               <w:rPr>
                 <w:b w:val="0"/>
@@ -3557,6 +3913,7 @@
               </w:rPr>
               <w:t>OpenFileBehavior</w:t>
             </w:r>
+            <w:proofErr w:type="spellEnd"/>
           </w:p>
         </w:tc>
         <w:tc>
@@ -3571,7 +3928,15 @@
               <w:cnfStyle w:val="000000000000" w:firstRow="0" w:lastRow="0" w:firstColumn="0" w:lastColumn="0" w:oddVBand="0" w:evenVBand="0" w:oddHBand="0" w:evenHBand="0" w:firstRowFirstColumn="0" w:firstRowLastColumn="0" w:lastRowFirstColumn="0" w:lastRowLastColumn="0"/>
             </w:pPr>
             <w:r>
-              <w:t>Opens a file of a given file type present in FileType.</w:t>
+              <w:t xml:space="preserve">Opens a file of a given file type present in </w:t>
+            </w:r>
+            <w:proofErr w:type="spellStart"/>
+            <w:r>
+              <w:t>FileType</w:t>
+            </w:r>
+            <w:proofErr w:type="spellEnd"/>
+            <w:r>
+              <w:t>.</w:t>
             </w:r>
           </w:p>
         </w:tc>
@@ -3595,6 +3960,7 @@
                 <w:i/>
               </w:rPr>
             </w:pPr>
+            <w:proofErr w:type="spellStart"/>
             <w:r>
               <w:rPr>
                 <w:b w:val="0"/>
@@ -3602,6 +3968,7 @@
               </w:rPr>
               <w:t>RandomDataGeneratorStartBehavior</w:t>
             </w:r>
+            <w:proofErr w:type="spellEnd"/>
           </w:p>
         </w:tc>
         <w:tc>
@@ -3635,6 +4002,7 @@
                 <w:i/>
               </w:rPr>
             </w:pPr>
+            <w:proofErr w:type="spellStart"/>
             <w:r>
               <w:rPr>
                 <w:b w:val="0"/>
@@ -3642,6 +4010,7 @@
               </w:rPr>
               <w:t>RemoveClusterCenter</w:t>
             </w:r>
+            <w:proofErr w:type="spellEnd"/>
           </w:p>
         </w:tc>
         <w:tc>
@@ -3679,6 +4048,7 @@
                 <w:i/>
               </w:rPr>
             </w:pPr>
+            <w:proofErr w:type="spellStart"/>
             <w:r>
               <w:rPr>
                 <w:b w:val="0"/>
@@ -3686,6 +4056,7 @@
               </w:rPr>
               <w:t>RemoveDescription</w:t>
             </w:r>
+            <w:proofErr w:type="spellEnd"/>
           </w:p>
         </w:tc>
         <w:tc>
@@ -3720,6 +4091,7 @@
                 <w:i/>
               </w:rPr>
             </w:pPr>
+            <w:proofErr w:type="spellStart"/>
             <w:r>
               <w:rPr>
                 <w:b w:val="0"/>
@@ -3727,6 +4099,7 @@
               </w:rPr>
               <w:t>SaveFileBehavior</w:t>
             </w:r>
+            <w:proofErr w:type="spellEnd"/>
           </w:p>
         </w:tc>
         <w:tc>
@@ -3741,7 +4114,23 @@
               <w:cnfStyle w:val="000000000000" w:firstRow="0" w:lastRow="0" w:firstColumn="0" w:lastColumn="0" w:oddVBand="0" w:evenVBand="0" w:oddHBand="0" w:evenHBand="0" w:firstRowFirstColumn="0" w:firstRowLastColumn="0" w:lastRowFirstColumn="0" w:lastRowLastColumn="0"/>
             </w:pPr>
             <w:r>
-              <w:t>Saves a file of a specified FileType present in FileType.</w:t>
+              <w:t xml:space="preserve">Saves a file of a specified </w:t>
+            </w:r>
+            <w:proofErr w:type="spellStart"/>
+            <w:r>
+              <w:t>FileType</w:t>
+            </w:r>
+            <w:proofErr w:type="spellEnd"/>
+            <w:r>
+              <w:t xml:space="preserve"> present in </w:t>
+            </w:r>
+            <w:proofErr w:type="spellStart"/>
+            <w:r>
+              <w:t>FileType</w:t>
+            </w:r>
+            <w:proofErr w:type="spellEnd"/>
+            <w:r>
+              <w:t>.</w:t>
             </w:r>
           </w:p>
         </w:tc>
@@ -3764,6 +4153,7 @@
                 <w:i/>
               </w:rPr>
             </w:pPr>
+            <w:proofErr w:type="spellStart"/>
             <w:r>
               <w:rPr>
                 <w:b w:val="0"/>
@@ -3771,6 +4161,7 @@
               </w:rPr>
               <w:t>SelectAllBehavior</w:t>
             </w:r>
+            <w:proofErr w:type="spellEnd"/>
           </w:p>
         </w:tc>
         <w:tc>
@@ -3805,6 +4196,7 @@
                 <w:i/>
               </w:rPr>
             </w:pPr>
+            <w:proofErr w:type="spellStart"/>
             <w:r>
               <w:rPr>
                 <w:b w:val="0"/>
@@ -3812,6 +4204,7 @@
               </w:rPr>
               <w:t>ShowOrHideExpandBar</w:t>
             </w:r>
+            <w:proofErr w:type="spellEnd"/>
           </w:p>
         </w:tc>
         <w:tc>
@@ -3826,7 +4219,15 @@
               <w:cnfStyle w:val="000000000000" w:firstRow="0" w:lastRow="0" w:firstColumn="0" w:lastColumn="0" w:oddVBand="0" w:evenVBand="0" w:oddHBand="0" w:evenHBand="0" w:firstRowFirstColumn="0" w:firstRowLastColumn="0" w:lastRowFirstColumn="0" w:lastRowLastColumn="0"/>
             </w:pPr>
             <w:r>
-              <w:t>Shows or hides the side view with the controls.</w:t>
+              <w:t xml:space="preserve">Shows or hides the </w:t>
+            </w:r>
+            <w:proofErr w:type="gramStart"/>
+            <w:r>
+              <w:t>side view</w:t>
+            </w:r>
+            <w:proofErr w:type="gramEnd"/>
+            <w:r>
+              <w:t xml:space="preserve"> with the controls.</w:t>
             </w:r>
           </w:p>
         </w:tc>
@@ -3849,6 +4250,7 @@
                 <w:i/>
               </w:rPr>
             </w:pPr>
+            <w:proofErr w:type="spellStart"/>
             <w:r>
               <w:rPr>
                 <w:b w:val="0"/>
@@ -3856,6 +4258,7 @@
               </w:rPr>
               <w:t>ZoomInBehavior</w:t>
             </w:r>
+            <w:proofErr w:type="spellEnd"/>
           </w:p>
         </w:tc>
         <w:tc>
@@ -3890,6 +4293,7 @@
                 <w:i/>
               </w:rPr>
             </w:pPr>
+            <w:proofErr w:type="spellStart"/>
             <w:r>
               <w:rPr>
                 <w:b w:val="0"/>
@@ -3897,6 +4301,7 @@
               </w:rPr>
               <w:t>ZoomOutBehavior</w:t>
             </w:r>
+            <w:proofErr w:type="spellEnd"/>
           </w:p>
         </w:tc>
         <w:tc>
@@ -3930,7 +4335,7 @@
     </w:p>
     <w:tbl>
       <w:tblPr>
-        <w:tblStyle w:val="GridTable4-Accent1"/>
+        <w:tblStyle w:val="GridTable4Accent1"/>
         <w:tblW w:w="0" w:type="auto"/>
         <w:tblLook w:val="04A0" w:firstRow="1" w:lastRow="0" w:firstColumn="1" w:lastColumn="0" w:noHBand="0" w:noVBand="1"/>
       </w:tblPr>
@@ -4021,6 +4426,7 @@
                 <w:i/>
               </w:rPr>
             </w:pPr>
+            <w:proofErr w:type="spellStart"/>
             <w:r>
               <w:rPr>
                 <w:b w:val="0"/>
@@ -4028,6 +4434,7 @@
               </w:rPr>
               <w:t>DistanceTesting</w:t>
             </w:r>
+            <w:proofErr w:type="spellEnd"/>
           </w:p>
         </w:tc>
         <w:tc>
@@ -4064,6 +4471,7 @@
                 <w:i/>
               </w:rPr>
             </w:pPr>
+            <w:proofErr w:type="spellStart"/>
             <w:r>
               <w:rPr>
                 <w:b w:val="0"/>
@@ -4071,6 +4479,7 @@
               </w:rPr>
               <w:t>FileLoadingTesting</w:t>
             </w:r>
+            <w:proofErr w:type="spellEnd"/>
           </w:p>
         </w:tc>
         <w:tc>
@@ -4104,6 +4513,7 @@
                 <w:i/>
               </w:rPr>
             </w:pPr>
+            <w:proofErr w:type="spellStart"/>
             <w:r>
               <w:rPr>
                 <w:b w:val="0"/>
@@ -4111,6 +4521,7 @@
               </w:rPr>
               <w:t>GFunctionTesting</w:t>
             </w:r>
+            <w:proofErr w:type="spellEnd"/>
           </w:p>
         </w:tc>
         <w:tc>
@@ -4124,7 +4535,15 @@
               <w:cnfStyle w:val="000000000000" w:firstRow="0" w:lastRow="0" w:firstColumn="0" w:lastColumn="0" w:oddVBand="0" w:evenVBand="0" w:oddHBand="0" w:evenHBand="0" w:firstRowFirstColumn="0" w:firstRowLastColumn="0" w:lastRowFirstColumn="0" w:lastRowLastColumn="0"/>
             </w:pPr>
             <w:r>
-              <w:t>Tests the GFunction computer to ensure its math is not broken.</w:t>
+              <w:t xml:space="preserve">Tests the </w:t>
+            </w:r>
+            <w:proofErr w:type="spellStart"/>
+            <w:r>
+              <w:t>GFunction</w:t>
+            </w:r>
+            <w:proofErr w:type="spellEnd"/>
+            <w:r>
+              <w:t xml:space="preserve"> computer to ensure its math is not broken.</w:t>
             </w:r>
           </w:p>
         </w:tc>
@@ -4147,6 +4566,7 @@
                 <w:i/>
               </w:rPr>
             </w:pPr>
+            <w:proofErr w:type="spellStart"/>
             <w:r>
               <w:rPr>
                 <w:b w:val="0"/>
@@ -4154,6 +4574,7 @@
               </w:rPr>
               <w:t>SigmaTesting</w:t>
             </w:r>
+            <w:proofErr w:type="spellEnd"/>
           </w:p>
         </w:tc>
         <w:tc>
@@ -4178,11 +4599,11 @@
         <w:pStyle w:val="Heading1"/>
         <w:spacing w:line="240" w:lineRule="auto"/>
       </w:pPr>
-      <w:bookmarkStart w:id="6" w:name="_Toc406375721"/>
+      <w:bookmarkStart w:id="7" w:name="_Toc406375721"/>
       <w:r>
         <w:t>Input / Output Files and Formatting</w:t>
       </w:r>
-      <w:bookmarkEnd w:id="6"/>
+      <w:bookmarkEnd w:id="7"/>
     </w:p>
     <w:p>
       <w:pPr>
@@ -4207,11 +4628,11 @@
         <w:spacing w:line="240" w:lineRule="auto"/>
         <w:jc w:val="both"/>
       </w:pPr>
-      <w:bookmarkStart w:id="7" w:name="_Toc406375722"/>
+      <w:bookmarkStart w:id="8" w:name="_Toc406375722"/>
       <w:r>
         <w:t>Troubleshooting</w:t>
       </w:r>
-      <w:bookmarkEnd w:id="7"/>
+      <w:bookmarkEnd w:id="8"/>
       <w:r>
         <w:br/>
       </w:r>
@@ -4225,10 +4646,26 @@
         <w:tab/>
       </w:r>
       <w:r>
-        <w:t xml:space="preserve">If upon launching the project and you are greeted with an error, you may be using the wrong SWT jar in your build path. SWT is very picky about your Java Runtime Enviornment – both the operating system (Windows/Mac/Linux) and the architecture (x86 vs x64) of the JRE matter, and the correct jar must be added to the build path, and the incorrect jar must be removed from the build path. We have included the three most popular jars for SWT (Windows x86 and x64, plus Mac x64), and more can be found easily online for alternate operating systems. The project has only officially supported Windows, but it would take a minimal amount of effort for a port to Linux or Mac OS X, as </w:t>
-      </w:r>
-      <w:r>
-        <w:t>the entire program is written in cross-platform compatible Java, save for the included jars in the build-path.</w:t>
+        <w:t xml:space="preserve">If upon launching the project and you are greeted with an error, you may be using the wrong SWT jar in your build path. SWT is very picky about your Java Runtime </w:t>
+      </w:r>
+      <w:proofErr w:type="spellStart"/>
+      <w:r>
+        <w:t>Enviornment</w:t>
+      </w:r>
+      <w:proofErr w:type="spellEnd"/>
+      <w:r>
+        <w:t xml:space="preserve"> – both the operating system (Windows/Mac/Linux) and the architecture (x86 vs x64) of the JRE matter, and the correct jar must be added to the build path, and the incorrect jar must be removed from the build path. We have included the three most popular jars for SWT (Windows x86 and x64, plus Mac x64), and more can be found easily online for alternate operating systems. The project has only officially supported Windows, but it would take a minimal amount of effort for a port to Linux or Mac OS X, as </w:t>
+      </w:r>
+      <w:r>
+        <w:t xml:space="preserve">the entire program is written in cross-platform compatible Java, </w:t>
+      </w:r>
+      <w:proofErr w:type="gramStart"/>
+      <w:r>
+        <w:t>save</w:t>
+      </w:r>
+      <w:proofErr w:type="gramEnd"/>
+      <w:r>
+        <w:t xml:space="preserve"> for the included jars in the build-path.</w:t>
       </w:r>
     </w:p>
     <w:p>
@@ -4242,11 +4679,11 @@
         <w:pStyle w:val="Heading1"/>
         <w:spacing w:line="240" w:lineRule="auto"/>
       </w:pPr>
-      <w:bookmarkStart w:id="8" w:name="_Toc406375723"/>
+      <w:bookmarkStart w:id="9" w:name="_Toc406375723"/>
       <w:r>
         <w:t>Future Implementations</w:t>
       </w:r>
-      <w:bookmarkEnd w:id="8"/>
+      <w:bookmarkEnd w:id="9"/>
     </w:p>
     <w:p>
       <w:pPr>
@@ -4261,14 +4698,14 @@
       <w:r>
         <w:tab/>
       </w:r>
-      <w:bookmarkStart w:id="9" w:name="_GoBack"/>
-      <w:bookmarkEnd w:id="9"/>
+      <w:proofErr w:type="gramStart"/>
       <w:r>
         <w:t>In the future…</w:t>
       </w:r>
+      <w:proofErr w:type="gramEnd"/>
     </w:p>
     <w:sectPr>
-      <w:footerReference w:type="default" r:id="rId10"/>
+      <w:footerReference w:type="default" r:id="rId11"/>
       <w:pgSz w:w="12240" w:h="15840" w:code="1"/>
       <w:pgMar w:top="1440" w:right="1440" w:bottom="1440" w:left="1440" w:header="720" w:footer="720" w:gutter="0"/>
       <w:pgNumType w:start="0"/>
@@ -4281,7 +4718,7 @@
 </file>
 
 <file path=word/endnotes.xml><?xml version="1.0" encoding="utf-8"?>
-<w:endnotes xmlns:wpc="http://schemas.microsoft.com/office/word/2010/wordprocessingCanvas" xmlns:mc="http://schemas.openxmlformats.org/markup-compatibility/2006" xmlns:o="urn:schemas-microsoft-com:office:office" xmlns:r="http://schemas.openxmlformats.org/officeDocument/2006/relationships" xmlns:m="http://schemas.openxmlformats.org/officeDocument/2006/math" xmlns:v="urn:schemas-microsoft-com:vml" xmlns:wp14="http://schemas.microsoft.com/office/word/2010/wordprocessingDrawing" xmlns:wp="http://schemas.openxmlformats.org/drawingml/2006/wordprocessingDrawing" xmlns:w10="urn:schemas-microsoft-com:office:word" xmlns:w="http://schemas.openxmlformats.org/wordprocessingml/2006/main" xmlns:w14="http://schemas.microsoft.com/office/word/2010/wordml" xmlns:w15="http://schemas.microsoft.com/office/word/2012/wordml" xmlns:wpg="http://schemas.microsoft.com/office/word/2010/wordprocessingGroup" xmlns:wpi="http://schemas.microsoft.com/office/word/2010/wordprocessingInk" xmlns:wne="http://schemas.microsoft.com/office/word/2006/wordml" xmlns:wps="http://schemas.microsoft.com/office/word/2010/wordprocessingShape" mc:Ignorable="w14 w15 wp14">
+<w:endnotes xmlns:wpc="http://schemas.microsoft.com/office/word/2010/wordprocessingCanvas" xmlns:mc="http://schemas.openxmlformats.org/markup-compatibility/2006" xmlns:o="urn:schemas-microsoft-com:office:office" xmlns:r="http://schemas.openxmlformats.org/officeDocument/2006/relationships" xmlns:m="http://schemas.openxmlformats.org/officeDocument/2006/math" xmlns:v="urn:schemas-microsoft-com:vml" xmlns:wp14="http://schemas.microsoft.com/office/word/2010/wordprocessingDrawing" xmlns:wp="http://schemas.openxmlformats.org/drawingml/2006/wordprocessingDrawing" xmlns:w10="urn:schemas-microsoft-com:office:word" xmlns:w="http://schemas.openxmlformats.org/wordprocessingml/2006/main" xmlns:w14="http://schemas.microsoft.com/office/word/2010/wordml" xmlns:wpg="http://schemas.microsoft.com/office/word/2010/wordprocessingGroup" xmlns:wpi="http://schemas.microsoft.com/office/word/2010/wordprocessingInk" xmlns:wne="http://schemas.microsoft.com/office/word/2006/wordml" xmlns:wps="http://schemas.microsoft.com/office/word/2010/wordprocessingShape" mc:Ignorable="w14 wp14">
   <w:endnote w:type="separator" w:id="-1">
     <w:p>
       <w:pPr>
@@ -4306,7 +4743,7 @@
 </file>
 
 <file path=word/footer1.xml><?xml version="1.0" encoding="utf-8"?>
-<w:ftr xmlns:wpc="http://schemas.microsoft.com/office/word/2010/wordprocessingCanvas" xmlns:mc="http://schemas.openxmlformats.org/markup-compatibility/2006" xmlns:o="urn:schemas-microsoft-com:office:office" xmlns:r="http://schemas.openxmlformats.org/officeDocument/2006/relationships" xmlns:m="http://schemas.openxmlformats.org/officeDocument/2006/math" xmlns:v="urn:schemas-microsoft-com:vml" xmlns:wp14="http://schemas.microsoft.com/office/word/2010/wordprocessingDrawing" xmlns:wp="http://schemas.openxmlformats.org/drawingml/2006/wordprocessingDrawing" xmlns:w10="urn:schemas-microsoft-com:office:word" xmlns:w="http://schemas.openxmlformats.org/wordprocessingml/2006/main" xmlns:w14="http://schemas.microsoft.com/office/word/2010/wordml" xmlns:w15="http://schemas.microsoft.com/office/word/2012/wordml" xmlns:wpg="http://schemas.microsoft.com/office/word/2010/wordprocessingGroup" xmlns:wpi="http://schemas.microsoft.com/office/word/2010/wordprocessingInk" xmlns:wne="http://schemas.microsoft.com/office/word/2006/wordml" xmlns:wps="http://schemas.microsoft.com/office/word/2010/wordprocessingShape" mc:Ignorable="w14 w15 wp14">
+<w:ftr xmlns:wpc="http://schemas.microsoft.com/office/word/2010/wordprocessingCanvas" xmlns:mc="http://schemas.openxmlformats.org/markup-compatibility/2006" xmlns:o="urn:schemas-microsoft-com:office:office" xmlns:r="http://schemas.openxmlformats.org/officeDocument/2006/relationships" xmlns:m="http://schemas.openxmlformats.org/officeDocument/2006/math" xmlns:v="urn:schemas-microsoft-com:vml" xmlns:wp14="http://schemas.microsoft.com/office/word/2010/wordprocessingDrawing" xmlns:wp="http://schemas.openxmlformats.org/drawingml/2006/wordprocessingDrawing" xmlns:w10="urn:schemas-microsoft-com:office:word" xmlns:w="http://schemas.openxmlformats.org/wordprocessingml/2006/main" xmlns:w14="http://schemas.microsoft.com/office/word/2010/wordml" xmlns:wpg="http://schemas.microsoft.com/office/word/2010/wordprocessingGroup" xmlns:wpi="http://schemas.microsoft.com/office/word/2010/wordprocessingInk" xmlns:wne="http://schemas.microsoft.com/office/word/2006/wordml" xmlns:wps="http://schemas.microsoft.com/office/word/2010/wordprocessingShape" mc:Ignorable="w14 wp14">
   <w:sdt>
     <w:sdtPr>
       <w:id w:val="-801850622"/>
@@ -4359,7 +4796,7 @@
 </file>
 
 <file path=word/footnotes.xml><?xml version="1.0" encoding="utf-8"?>
-<w:footnotes xmlns:wpc="http://schemas.microsoft.com/office/word/2010/wordprocessingCanvas" xmlns:mc="http://schemas.openxmlformats.org/markup-compatibility/2006" xmlns:o="urn:schemas-microsoft-com:office:office" xmlns:r="http://schemas.openxmlformats.org/officeDocument/2006/relationships" xmlns:m="http://schemas.openxmlformats.org/officeDocument/2006/math" xmlns:v="urn:schemas-microsoft-com:vml" xmlns:wp14="http://schemas.microsoft.com/office/word/2010/wordprocessingDrawing" xmlns:wp="http://schemas.openxmlformats.org/drawingml/2006/wordprocessingDrawing" xmlns:w10="urn:schemas-microsoft-com:office:word" xmlns:w="http://schemas.openxmlformats.org/wordprocessingml/2006/main" xmlns:w14="http://schemas.microsoft.com/office/word/2010/wordml" xmlns:w15="http://schemas.microsoft.com/office/word/2012/wordml" xmlns:wpg="http://schemas.microsoft.com/office/word/2010/wordprocessingGroup" xmlns:wpi="http://schemas.microsoft.com/office/word/2010/wordprocessingInk" xmlns:wne="http://schemas.microsoft.com/office/word/2006/wordml" xmlns:wps="http://schemas.microsoft.com/office/word/2010/wordprocessingShape" mc:Ignorable="w14 w15 wp14">
+<w:footnotes xmlns:wpc="http://schemas.microsoft.com/office/word/2010/wordprocessingCanvas" xmlns:mc="http://schemas.openxmlformats.org/markup-compatibility/2006" xmlns:o="urn:schemas-microsoft-com:office:office" xmlns:r="http://schemas.openxmlformats.org/officeDocument/2006/relationships" xmlns:m="http://schemas.openxmlformats.org/officeDocument/2006/math" xmlns:v="urn:schemas-microsoft-com:vml" xmlns:wp14="http://schemas.microsoft.com/office/word/2010/wordprocessingDrawing" xmlns:wp="http://schemas.openxmlformats.org/drawingml/2006/wordprocessingDrawing" xmlns:w10="urn:schemas-microsoft-com:office:word" xmlns:w="http://schemas.openxmlformats.org/wordprocessingml/2006/main" xmlns:w14="http://schemas.microsoft.com/office/word/2010/wordml" xmlns:wpg="http://schemas.microsoft.com/office/word/2010/wordprocessingGroup" xmlns:wpi="http://schemas.microsoft.com/office/word/2010/wordprocessingInk" xmlns:wne="http://schemas.microsoft.com/office/word/2006/wordml" xmlns:wps="http://schemas.microsoft.com/office/word/2010/wordprocessingShape" mc:Ignorable="w14 wp14">
   <w:footnote w:type="separator" w:id="-1">
     <w:p>
       <w:pPr>
@@ -4384,7 +4821,7 @@
 </file>
 
 <file path=word/numbering.xml><?xml version="1.0" encoding="utf-8"?>
-<w:numbering xmlns:wpc="http://schemas.microsoft.com/office/word/2010/wordprocessingCanvas" xmlns:mc="http://schemas.openxmlformats.org/markup-compatibility/2006" xmlns:o="urn:schemas-microsoft-com:office:office" xmlns:r="http://schemas.openxmlformats.org/officeDocument/2006/relationships" xmlns:m="http://schemas.openxmlformats.org/officeDocument/2006/math" xmlns:v="urn:schemas-microsoft-com:vml" xmlns:wp14="http://schemas.microsoft.com/office/word/2010/wordprocessingDrawing" xmlns:wp="http://schemas.openxmlformats.org/drawingml/2006/wordprocessingDrawing" xmlns:w10="urn:schemas-microsoft-com:office:word" xmlns:w="http://schemas.openxmlformats.org/wordprocessingml/2006/main" xmlns:w14="http://schemas.microsoft.com/office/word/2010/wordml" xmlns:w15="http://schemas.microsoft.com/office/word/2012/wordml" xmlns:wpg="http://schemas.microsoft.com/office/word/2010/wordprocessingGroup" xmlns:wpi="http://schemas.microsoft.com/office/word/2010/wordprocessingInk" xmlns:wne="http://schemas.microsoft.com/office/word/2006/wordml" xmlns:wps="http://schemas.microsoft.com/office/word/2010/wordprocessingShape" mc:Ignorable="w14 w15 wp14">
+<w:numbering xmlns:wpc="http://schemas.microsoft.com/office/word/2010/wordprocessingCanvas" xmlns:mc="http://schemas.openxmlformats.org/markup-compatibility/2006" xmlns:o="urn:schemas-microsoft-com:office:office" xmlns:r="http://schemas.openxmlformats.org/officeDocument/2006/relationships" xmlns:m="http://schemas.openxmlformats.org/officeDocument/2006/math" xmlns:v="urn:schemas-microsoft-com:vml" xmlns:wp14="http://schemas.microsoft.com/office/word/2010/wordprocessingDrawing" xmlns:wp="http://schemas.openxmlformats.org/drawingml/2006/wordprocessingDrawing" xmlns:w10="urn:schemas-microsoft-com:office:word" xmlns:w="http://schemas.openxmlformats.org/wordprocessingml/2006/main" xmlns:w14="http://schemas.microsoft.com/office/word/2010/wordml" xmlns:wpg="http://schemas.microsoft.com/office/word/2010/wordprocessingGroup" xmlns:wpi="http://schemas.microsoft.com/office/word/2010/wordprocessingInk" xmlns:wne="http://schemas.microsoft.com/office/word/2006/wordml" xmlns:wps="http://schemas.microsoft.com/office/word/2010/wordprocessingShape" mc:Ignorable="w14 wp14">
   <w:abstractNum w:abstractNumId="0">
     <w:nsid w:val="53A46F66"/>
     <w:multiLevelType w:val="hybridMultilevel"/>
@@ -4481,7 +4918,7 @@
 </file>
 
 <file path=word/styles.xml><?xml version="1.0" encoding="utf-8"?>
-<w:styles xmlns:mc="http://schemas.openxmlformats.org/markup-compatibility/2006" xmlns:r="http://schemas.openxmlformats.org/officeDocument/2006/relationships" xmlns:w="http://schemas.openxmlformats.org/wordprocessingml/2006/main" xmlns:w14="http://schemas.microsoft.com/office/word/2010/wordml" xmlns:w15="http://schemas.microsoft.com/office/word/2012/wordml" mc:Ignorable="w14 w15">
+<w:styles xmlns:mc="http://schemas.openxmlformats.org/markup-compatibility/2006" xmlns:r="http://schemas.openxmlformats.org/officeDocument/2006/relationships" xmlns:w="http://schemas.openxmlformats.org/wordprocessingml/2006/main" xmlns:w14="http://schemas.microsoft.com/office/word/2010/wordml" mc:Ignorable="w14">
   <w:docDefaults>
     <w:rPrDefault>
       <w:rPr>
@@ -4497,378 +4934,144 @@
       </w:pPr>
     </w:pPrDefault>
   </w:docDefaults>
-  <w:latentStyles w:defLockedState="0" w:defUIPriority="99" w:defSemiHidden="0" w:defUnhideWhenUsed="0" w:defQFormat="0" w:count="371">
-    <w:lsdException w:name="Normal" w:uiPriority="0" w:qFormat="1"/>
-    <w:lsdException w:name="heading 1" w:uiPriority="9" w:qFormat="1"/>
-    <w:lsdException w:name="heading 2" w:semiHidden="1" w:uiPriority="9" w:unhideWhenUsed="1" w:qFormat="1"/>
-    <w:lsdException w:name="heading 3" w:semiHidden="1" w:uiPriority="9" w:unhideWhenUsed="1" w:qFormat="1"/>
-    <w:lsdException w:name="heading 4" w:semiHidden="1" w:uiPriority="9" w:unhideWhenUsed="1" w:qFormat="1"/>
-    <w:lsdException w:name="heading 5" w:semiHidden="1" w:uiPriority="9" w:unhideWhenUsed="1" w:qFormat="1"/>
-    <w:lsdException w:name="heading 6" w:semiHidden="1" w:uiPriority="9" w:unhideWhenUsed="1" w:qFormat="1"/>
-    <w:lsdException w:name="heading 7" w:semiHidden="1" w:uiPriority="9" w:unhideWhenUsed="1" w:qFormat="1"/>
-    <w:lsdException w:name="heading 8" w:semiHidden="1" w:uiPriority="9" w:unhideWhenUsed="1" w:qFormat="1"/>
-    <w:lsdException w:name="heading 9" w:semiHidden="1" w:uiPriority="9" w:unhideWhenUsed="1" w:qFormat="1"/>
-    <w:lsdException w:name="index 1" w:semiHidden="1" w:unhideWhenUsed="1"/>
-    <w:lsdException w:name="index 2" w:semiHidden="1" w:unhideWhenUsed="1"/>
-    <w:lsdException w:name="index 3" w:semiHidden="1" w:unhideWhenUsed="1"/>
-    <w:lsdException w:name="index 4" w:semiHidden="1" w:unhideWhenUsed="1"/>
-    <w:lsdException w:name="index 5" w:semiHidden="1" w:unhideWhenUsed="1"/>
-    <w:lsdException w:name="index 6" w:semiHidden="1" w:unhideWhenUsed="1"/>
-    <w:lsdException w:name="index 7" w:semiHidden="1" w:unhideWhenUsed="1"/>
-    <w:lsdException w:name="index 8" w:semiHidden="1" w:unhideWhenUsed="1"/>
-    <w:lsdException w:name="index 9" w:semiHidden="1" w:unhideWhenUsed="1"/>
-    <w:lsdException w:name="toc 1" w:semiHidden="1" w:uiPriority="39" w:unhideWhenUsed="1"/>
-    <w:lsdException w:name="toc 2" w:semiHidden="1" w:uiPriority="39" w:unhideWhenUsed="1"/>
-    <w:lsdException w:name="toc 3" w:semiHidden="1" w:uiPriority="39" w:unhideWhenUsed="1"/>
-    <w:lsdException w:name="toc 4" w:semiHidden="1" w:uiPriority="39" w:unhideWhenUsed="1"/>
-    <w:lsdException w:name="toc 5" w:semiHidden="1" w:uiPriority="39" w:unhideWhenUsed="1"/>
-    <w:lsdException w:name="toc 6" w:semiHidden="1" w:uiPriority="39" w:unhideWhenUsed="1"/>
-    <w:lsdException w:name="toc 7" w:semiHidden="1" w:uiPriority="39" w:unhideWhenUsed="1"/>
-    <w:lsdException w:name="toc 8" w:semiHidden="1" w:uiPriority="39" w:unhideWhenUsed="1"/>
-    <w:lsdException w:name="toc 9" w:semiHidden="1" w:uiPriority="39" w:unhideWhenUsed="1"/>
-    <w:lsdException w:name="Normal Indent" w:semiHidden="1" w:unhideWhenUsed="1"/>
-    <w:lsdException w:name="footnote text" w:semiHidden="1" w:unhideWhenUsed="1"/>
-    <w:lsdException w:name="annotation text" w:semiHidden="1" w:unhideWhenUsed="1"/>
-    <w:lsdException w:name="header" w:semiHidden="1" w:unhideWhenUsed="1"/>
-    <w:lsdException w:name="footer" w:semiHidden="1" w:unhideWhenUsed="1"/>
-    <w:lsdException w:name="index heading" w:semiHidden="1" w:unhideWhenUsed="1"/>
-    <w:lsdException w:name="caption" w:semiHidden="1" w:uiPriority="35" w:unhideWhenUsed="1" w:qFormat="1"/>
-    <w:lsdException w:name="table of figures" w:semiHidden="1" w:unhideWhenUsed="1"/>
-    <w:lsdException w:name="envelope address" w:semiHidden="1" w:unhideWhenUsed="1"/>
-    <w:lsdException w:name="envelope return" w:semiHidden="1" w:unhideWhenUsed="1"/>
-    <w:lsdException w:name="footnote reference" w:semiHidden="1" w:unhideWhenUsed="1"/>
-    <w:lsdException w:name="annotation reference" w:semiHidden="1" w:unhideWhenUsed="1"/>
-    <w:lsdException w:name="line number" w:semiHidden="1" w:unhideWhenUsed="1"/>
-    <w:lsdException w:name="page number" w:semiHidden="1" w:unhideWhenUsed="1"/>
-    <w:lsdException w:name="endnote reference" w:semiHidden="1" w:unhideWhenUsed="1"/>
-    <w:lsdException w:name="endnote text" w:semiHidden="1" w:unhideWhenUsed="1"/>
-    <w:lsdException w:name="table of authorities" w:semiHidden="1" w:unhideWhenUsed="1"/>
-    <w:lsdException w:name="macro" w:semiHidden="1" w:unhideWhenUsed="1"/>
-    <w:lsdException w:name="toa heading" w:semiHidden="1" w:unhideWhenUsed="1"/>
-    <w:lsdException w:name="List" w:semiHidden="1" w:unhideWhenUsed="1"/>
-    <w:lsdException w:name="List Bullet" w:semiHidden="1" w:unhideWhenUsed="1"/>
-    <w:lsdException w:name="List Number" w:semiHidden="1" w:unhideWhenUsed="1"/>
-    <w:lsdException w:name="List 2" w:semiHidden="1" w:unhideWhenUsed="1"/>
-    <w:lsdException w:name="List 3" w:semiHidden="1" w:unhideWhenUsed="1"/>
-    <w:lsdException w:name="List 4" w:semiHidden="1" w:unhideWhenUsed="1"/>
-    <w:lsdException w:name="List 5" w:semiHidden="1" w:unhideWhenUsed="1"/>
-    <w:lsdException w:name="List Bullet 2" w:semiHidden="1" w:unhideWhenUsed="1"/>
-    <w:lsdException w:name="List Bullet 3" w:semiHidden="1" w:unhideWhenUsed="1"/>
-    <w:lsdException w:name="List Bullet 4" w:semiHidden="1" w:unhideWhenUsed="1"/>
-    <w:lsdException w:name="List Bullet 5" w:semiHidden="1" w:unhideWhenUsed="1"/>
-    <w:lsdException w:name="List Number 2" w:semiHidden="1" w:unhideWhenUsed="1"/>
-    <w:lsdException w:name="List Number 3" w:semiHidden="1" w:unhideWhenUsed="1"/>
-    <w:lsdException w:name="List Number 4" w:semiHidden="1" w:unhideWhenUsed="1"/>
-    <w:lsdException w:name="List Number 5" w:semiHidden="1" w:unhideWhenUsed="1"/>
-    <w:lsdException w:name="Title" w:uiPriority="10" w:qFormat="1"/>
-    <w:lsdException w:name="Closing" w:semiHidden="1" w:unhideWhenUsed="1"/>
-    <w:lsdException w:name="Signature" w:semiHidden="1" w:unhideWhenUsed="1"/>
-    <w:lsdException w:name="Default Paragraph Font" w:semiHidden="1" w:uiPriority="1" w:unhideWhenUsed="1"/>
-    <w:lsdException w:name="Body Text" w:semiHidden="1" w:unhideWhenUsed="1"/>
-    <w:lsdException w:name="Body Text Indent" w:semiHidden="1" w:unhideWhenUsed="1"/>
-    <w:lsdException w:name="List Continue" w:semiHidden="1" w:unhideWhenUsed="1"/>
-    <w:lsdException w:name="List Continue 2" w:semiHidden="1" w:unhideWhenUsed="1"/>
-    <w:lsdException w:name="List Continue 3" w:semiHidden="1" w:unhideWhenUsed="1"/>
-    <w:lsdException w:name="List Continue 4" w:semiHidden="1" w:unhideWhenUsed="1"/>
-    <w:lsdException w:name="List Continue 5" w:semiHidden="1" w:unhideWhenUsed="1"/>
-    <w:lsdException w:name="Message Header" w:semiHidden="1" w:unhideWhenUsed="1"/>
-    <w:lsdException w:name="Subtitle" w:uiPriority="11" w:qFormat="1"/>
-    <w:lsdException w:name="Salutation" w:semiHidden="1" w:unhideWhenUsed="1"/>
-    <w:lsdException w:name="Date" w:semiHidden="1" w:unhideWhenUsed="1"/>
-    <w:lsdException w:name="Body Text First Indent" w:semiHidden="1" w:unhideWhenUsed="1"/>
-    <w:lsdException w:name="Body Text First Indent 2" w:semiHidden="1" w:unhideWhenUsed="1"/>
-    <w:lsdException w:name="Note Heading" w:semiHidden="1" w:unhideWhenUsed="1"/>
-    <w:lsdException w:name="Body Text 2" w:semiHidden="1" w:unhideWhenUsed="1"/>
-    <w:lsdException w:name="Body Text 3" w:semiHidden="1" w:unhideWhenUsed="1"/>
-    <w:lsdException w:name="Body Text Indent 2" w:semiHidden="1" w:unhideWhenUsed="1"/>
-    <w:lsdException w:name="Body Text Indent 3" w:semiHidden="1" w:unhideWhenUsed="1"/>
-    <w:lsdException w:name="Block Text" w:semiHidden="1" w:unhideWhenUsed="1"/>
-    <w:lsdException w:name="Hyperlink" w:semiHidden="1" w:unhideWhenUsed="1"/>
-    <w:lsdException w:name="FollowedHyperlink" w:semiHidden="1" w:unhideWhenUsed="1"/>
-    <w:lsdException w:name="Strong" w:uiPriority="22" w:qFormat="1"/>
-    <w:lsdException w:name="Emphasis" w:uiPriority="20" w:qFormat="1"/>
-    <w:lsdException w:name="Document Map" w:semiHidden="1" w:unhideWhenUsed="1"/>
-    <w:lsdException w:name="Plain Text" w:semiHidden="1" w:unhideWhenUsed="1"/>
-    <w:lsdException w:name="E-mail Signature" w:semiHidden="1" w:unhideWhenUsed="1"/>
-    <w:lsdException w:name="HTML Top of Form" w:semiHidden="1" w:unhideWhenUsed="1"/>
-    <w:lsdException w:name="HTML Bottom of Form" w:semiHidden="1" w:unhideWhenUsed="1"/>
-    <w:lsdException w:name="Normal (Web)" w:semiHidden="1" w:unhideWhenUsed="1"/>
-    <w:lsdException w:name="HTML Acronym" w:semiHidden="1" w:unhideWhenUsed="1"/>
-    <w:lsdException w:name="HTML Address" w:semiHidden="1" w:unhideWhenUsed="1"/>
-    <w:lsdException w:name="HTML Cite" w:semiHidden="1" w:unhideWhenUsed="1"/>
-    <w:lsdException w:name="HTML Code" w:semiHidden="1" w:unhideWhenUsed="1"/>
-    <w:lsdException w:name="HTML Definition" w:semiHidden="1" w:unhideWhenUsed="1"/>
-    <w:lsdException w:name="HTML Keyboard" w:semiHidden="1" w:unhideWhenUsed="1"/>
-    <w:lsdException w:name="HTML Preformatted" w:semiHidden="1" w:unhideWhenUsed="1"/>
-    <w:lsdException w:name="HTML Sample" w:semiHidden="1" w:unhideWhenUsed="1"/>
-    <w:lsdException w:name="HTML Typewriter" w:semiHidden="1" w:unhideWhenUsed="1"/>
-    <w:lsdException w:name="HTML Variable" w:semiHidden="1" w:unhideWhenUsed="1"/>
-    <w:lsdException w:name="Normal Table" w:semiHidden="1" w:unhideWhenUsed="1"/>
-    <w:lsdException w:name="annotation subject" w:semiHidden="1" w:unhideWhenUsed="1"/>
-    <w:lsdException w:name="No List" w:semiHidden="1" w:unhideWhenUsed="1"/>
-    <w:lsdException w:name="Outline List 1" w:semiHidden="1" w:unhideWhenUsed="1"/>
-    <w:lsdException w:name="Outline List 2" w:semiHidden="1" w:unhideWhenUsed="1"/>
-    <w:lsdException w:name="Outline List 3" w:semiHidden="1" w:unhideWhenUsed="1"/>
-    <w:lsdException w:name="Table Simple 1" w:semiHidden="1" w:unhideWhenUsed="1"/>
-    <w:lsdException w:name="Table Simple 2" w:semiHidden="1" w:unhideWhenUsed="1"/>
-    <w:lsdException w:name="Table Simple 3" w:semiHidden="1" w:unhideWhenUsed="1"/>
-    <w:lsdException w:name="Table Classic 1" w:semiHidden="1" w:unhideWhenUsed="1"/>
-    <w:lsdException w:name="Table Classic 2" w:semiHidden="1" w:unhideWhenUsed="1"/>
-    <w:lsdException w:name="Table Classic 3" w:semiHidden="1" w:unhideWhenUsed="1"/>
-    <w:lsdException w:name="Table Classic 4" w:semiHidden="1" w:unhideWhenUsed="1"/>
-    <w:lsdException w:name="Table Colorful 1" w:semiHidden="1" w:unhideWhenUsed="1"/>
-    <w:lsdException w:name="Table Colorful 2" w:semiHidden="1" w:unhideWhenUsed="1"/>
-    <w:lsdException w:name="Table Colorful 3" w:semiHidden="1" w:unhideWhenUsed="1"/>
-    <w:lsdException w:name="Table Columns 1" w:semiHidden="1" w:unhideWhenUsed="1"/>
-    <w:lsdException w:name="Table Columns 2" w:semiHidden="1" w:unhideWhenUsed="1"/>
-    <w:lsdException w:name="Table Columns 3" w:semiHidden="1" w:unhideWhenUsed="1"/>
-    <w:lsdException w:name="Table Columns 4" w:semiHidden="1" w:unhideWhenUsed="1"/>
-    <w:lsdException w:name="Table Columns 5" w:semiHidden="1" w:unhideWhenUsed="1"/>
-    <w:lsdException w:name="Table Grid 1" w:semiHidden="1" w:unhideWhenUsed="1"/>
-    <w:lsdException w:name="Table Grid 2" w:semiHidden="1" w:unhideWhenUsed="1"/>
-    <w:lsdException w:name="Table Grid 3" w:semiHidden="1" w:unhideWhenUsed="1"/>
-    <w:lsdException w:name="Table Grid 4" w:semiHidden="1" w:unhideWhenUsed="1"/>
-    <w:lsdException w:name="Table Grid 5" w:semiHidden="1" w:unhideWhenUsed="1"/>
-    <w:lsdException w:name="Table Grid 6" w:semiHidden="1" w:unhideWhenUsed="1"/>
-    <w:lsdException w:name="Table Grid 7" w:semiHidden="1" w:unhideWhenUsed="1"/>
-    <w:lsdException w:name="Table Grid 8" w:semiHidden="1" w:unhideWhenUsed="1"/>
-    <w:lsdException w:name="Table List 1" w:semiHidden="1" w:unhideWhenUsed="1"/>
-    <w:lsdException w:name="Table List 2" w:semiHidden="1" w:unhideWhenUsed="1"/>
-    <w:lsdException w:name="Table List 3" w:semiHidden="1" w:unhideWhenUsed="1"/>
-    <w:lsdException w:name="Table List 4" w:semiHidden="1" w:unhideWhenUsed="1"/>
-    <w:lsdException w:name="Table List 5" w:semiHidden="1" w:unhideWhenUsed="1"/>
-    <w:lsdException w:name="Table List 6" w:semiHidden="1" w:unhideWhenUsed="1"/>
-    <w:lsdException w:name="Table List 7" w:semiHidden="1" w:unhideWhenUsed="1"/>
-    <w:lsdException w:name="Table List 8" w:semiHidden="1" w:unhideWhenUsed="1"/>
-    <w:lsdException w:name="Table 3D effects 1" w:semiHidden="1" w:unhideWhenUsed="1"/>
-    <w:lsdException w:name="Table 3D effects 2" w:semiHidden="1" w:unhideWhenUsed="1"/>
-    <w:lsdException w:name="Table 3D effects 3" w:semiHidden="1" w:unhideWhenUsed="1"/>
-    <w:lsdException w:name="Table Contemporary" w:semiHidden="1" w:unhideWhenUsed="1"/>
-    <w:lsdException w:name="Table Elegant" w:semiHidden="1" w:unhideWhenUsed="1"/>
-    <w:lsdException w:name="Table Professional" w:semiHidden="1" w:unhideWhenUsed="1"/>
-    <w:lsdException w:name="Table Subtle 1" w:semiHidden="1" w:unhideWhenUsed="1"/>
-    <w:lsdException w:name="Table Subtle 2" w:semiHidden="1" w:unhideWhenUsed="1"/>
-    <w:lsdException w:name="Table Web 1" w:semiHidden="1" w:unhideWhenUsed="1"/>
-    <w:lsdException w:name="Table Web 2" w:semiHidden="1" w:unhideWhenUsed="1"/>
-    <w:lsdException w:name="Table Web 3" w:semiHidden="1" w:unhideWhenUsed="1"/>
-    <w:lsdException w:name="Balloon Text" w:semiHidden="1" w:unhideWhenUsed="1"/>
-    <w:lsdException w:name="Table Grid" w:uiPriority="59"/>
-    <w:lsdException w:name="Table Theme" w:semiHidden="1" w:unhideWhenUsed="1"/>
-    <w:lsdException w:name="Placeholder Text" w:semiHidden="1"/>
-    <w:lsdException w:name="No Spacing" w:uiPriority="1" w:qFormat="1"/>
-    <w:lsdException w:name="Light Shading" w:uiPriority="60"/>
-    <w:lsdException w:name="Light List" w:uiPriority="61"/>
-    <w:lsdException w:name="Light Grid" w:uiPriority="62"/>
-    <w:lsdException w:name="Medium Shading 1" w:uiPriority="63"/>
-    <w:lsdException w:name="Medium Shading 2" w:uiPriority="64"/>
-    <w:lsdException w:name="Medium List 1" w:uiPriority="65"/>
-    <w:lsdException w:name="Medium List 2" w:uiPriority="66"/>
-    <w:lsdException w:name="Medium Grid 1" w:uiPriority="67"/>
-    <w:lsdException w:name="Medium Grid 2" w:uiPriority="68"/>
-    <w:lsdException w:name="Medium Grid 3" w:uiPriority="69"/>
-    <w:lsdException w:name="Dark List" w:uiPriority="70"/>
-    <w:lsdException w:name="Colorful Shading" w:uiPriority="71"/>
-    <w:lsdException w:name="Colorful List" w:uiPriority="72"/>
-    <w:lsdException w:name="Colorful Grid" w:uiPriority="73"/>
-    <w:lsdException w:name="Light Shading Accent 1" w:uiPriority="60"/>
-    <w:lsdException w:name="Light List Accent 1" w:uiPriority="61"/>
-    <w:lsdException w:name="Light Grid Accent 1" w:uiPriority="62"/>
-    <w:lsdException w:name="Medium Shading 1 Accent 1" w:uiPriority="63"/>
-    <w:lsdException w:name="Medium Shading 2 Accent 1" w:uiPriority="64"/>
-    <w:lsdException w:name="Medium List 1 Accent 1" w:uiPriority="65"/>
-    <w:lsdException w:name="Revision" w:semiHidden="1"/>
-    <w:lsdException w:name="List Paragraph" w:uiPriority="34" w:qFormat="1"/>
-    <w:lsdException w:name="Quote" w:uiPriority="29" w:qFormat="1"/>
-    <w:lsdException w:name="Intense Quote" w:uiPriority="30" w:qFormat="1"/>
-    <w:lsdException w:name="Medium List 2 Accent 1" w:uiPriority="66"/>
-    <w:lsdException w:name="Medium Grid 1 Accent 1" w:uiPriority="67"/>
-    <w:lsdException w:name="Medium Grid 2 Accent 1" w:uiPriority="68"/>
-    <w:lsdException w:name="Medium Grid 3 Accent 1" w:uiPriority="69"/>
-    <w:lsdException w:name="Dark List Accent 1" w:uiPriority="70"/>
-    <w:lsdException w:name="Colorful Shading Accent 1" w:uiPriority="71"/>
-    <w:lsdException w:name="Colorful List Accent 1" w:uiPriority="72"/>
-    <w:lsdException w:name="Colorful Grid Accent 1" w:uiPriority="73"/>
-    <w:lsdException w:name="Light Shading Accent 2" w:uiPriority="60"/>
-    <w:lsdException w:name="Light List Accent 2" w:uiPriority="61"/>
-    <w:lsdException w:name="Light Grid Accent 2" w:uiPriority="62"/>
-    <w:lsdException w:name="Medium Shading 1 Accent 2" w:uiPriority="63"/>
-    <w:lsdException w:name="Medium Shading 2 Accent 2" w:uiPriority="64"/>
-    <w:lsdException w:name="Medium List 1 Accent 2" w:uiPriority="65"/>
-    <w:lsdException w:name="Medium List 2 Accent 2" w:uiPriority="66"/>
-    <w:lsdException w:name="Medium Grid 1 Accent 2" w:uiPriority="67"/>
-    <w:lsdException w:name="Medium Grid 2 Accent 2" w:uiPriority="68"/>
-    <w:lsdException w:name="Medium Grid 3 Accent 2" w:uiPriority="69"/>
-    <w:lsdException w:name="Dark List Accent 2" w:uiPriority="70"/>
-    <w:lsdException w:name="Colorful Shading Accent 2" w:uiPriority="71"/>
-    <w:lsdException w:name="Colorful List Accent 2" w:uiPriority="72"/>
-    <w:lsdException w:name="Colorful Grid Accent 2" w:uiPriority="73"/>
-    <w:lsdException w:name="Light Shading Accent 3" w:uiPriority="60"/>
-    <w:lsdException w:name="Light List Accent 3" w:uiPriority="61"/>
-    <w:lsdException w:name="Light Grid Accent 3" w:uiPriority="62"/>
-    <w:lsdException w:name="Medium Shading 1 Accent 3" w:uiPriority="63"/>
-    <w:lsdException w:name="Medium Shading 2 Accent 3" w:uiPriority="64"/>
-    <w:lsdException w:name="Medium List 1 Accent 3" w:uiPriority="65"/>
-    <w:lsdException w:name="Medium List 2 Accent 3" w:uiPriority="66"/>
-    <w:lsdException w:name="Medium Grid 1 Accent 3" w:uiPriority="67"/>
-    <w:lsdException w:name="Medium Grid 2 Accent 3" w:uiPriority="68"/>
-    <w:lsdException w:name="Medium Grid 3 Accent 3" w:uiPriority="69"/>
-    <w:lsdException w:name="Dark List Accent 3" w:uiPriority="70"/>
-    <w:lsdException w:name="Colorful Shading Accent 3" w:uiPriority="71"/>
-    <w:lsdException w:name="Colorful List Accent 3" w:uiPriority="72"/>
-    <w:lsdException w:name="Colorful Grid Accent 3" w:uiPriority="73"/>
-    <w:lsdException w:name="Light Shading Accent 4" w:uiPriority="60"/>
-    <w:lsdException w:name="Light List Accent 4" w:uiPriority="61"/>
-    <w:lsdException w:name="Light Grid Accent 4" w:uiPriority="62"/>
-    <w:lsdException w:name="Medium Shading 1 Accent 4" w:uiPriority="63"/>
-    <w:lsdException w:name="Medium Shading 2 Accent 4" w:uiPriority="64"/>
-    <w:lsdException w:name="Medium List 1 Accent 4" w:uiPriority="65"/>
-    <w:lsdException w:name="Medium List 2 Accent 4" w:uiPriority="66"/>
-    <w:lsdException w:name="Medium Grid 1 Accent 4" w:uiPriority="67"/>
-    <w:lsdException w:name="Medium Grid 2 Accent 4" w:uiPriority="68"/>
-    <w:lsdException w:name="Medium Grid 3 Accent 4" w:uiPriority="69"/>
-    <w:lsdException w:name="Dark List Accent 4" w:uiPriority="70"/>
-    <w:lsdException w:name="Colorful Shading Accent 4" w:uiPriority="71"/>
-    <w:lsdException w:name="Colorful List Accent 4" w:uiPriority="72"/>
-    <w:lsdException w:name="Colorful Grid Accent 4" w:uiPriority="73"/>
-    <w:lsdException w:name="Light Shading Accent 5" w:uiPriority="60"/>
-    <w:lsdException w:name="Light List Accent 5" w:uiPriority="61"/>
-    <w:lsdException w:name="Light Grid Accent 5" w:uiPriority="62"/>
-    <w:lsdException w:name="Medium Shading 1 Accent 5" w:uiPriority="63"/>
-    <w:lsdException w:name="Medium Shading 2 Accent 5" w:uiPriority="64"/>
-    <w:lsdException w:name="Medium List 1 Accent 5" w:uiPriority="65"/>
-    <w:lsdException w:name="Medium List 2 Accent 5" w:uiPriority="66"/>
-    <w:lsdException w:name="Medium Grid 1 Accent 5" w:uiPriority="67"/>
-    <w:lsdException w:name="Medium Grid 2 Accent 5" w:uiPriority="68"/>
-    <w:lsdException w:name="Medium Grid 3 Accent 5" w:uiPriority="69"/>
-    <w:lsdException w:name="Dark List Accent 5" w:uiPriority="70"/>
-    <w:lsdException w:name="Colorful Shading Accent 5" w:uiPriority="71"/>
-    <w:lsdException w:name="Colorful List Accent 5" w:uiPriority="72"/>
-    <w:lsdException w:name="Colorful Grid Accent 5" w:uiPriority="73"/>
-    <w:lsdException w:name="Light Shading Accent 6" w:uiPriority="60"/>
-    <w:lsdException w:name="Light List Accent 6" w:uiPriority="61"/>
-    <w:lsdException w:name="Light Grid Accent 6" w:uiPriority="62"/>
-    <w:lsdException w:name="Medium Shading 1 Accent 6" w:uiPriority="63"/>
-    <w:lsdException w:name="Medium Shading 2 Accent 6" w:uiPriority="64"/>
-    <w:lsdException w:name="Medium List 1 Accent 6" w:uiPriority="65"/>
-    <w:lsdException w:name="Medium List 2 Accent 6" w:uiPriority="66"/>
-    <w:lsdException w:name="Medium Grid 1 Accent 6" w:uiPriority="67"/>
-    <w:lsdException w:name="Medium Grid 2 Accent 6" w:uiPriority="68"/>
-    <w:lsdException w:name="Medium Grid 3 Accent 6" w:uiPriority="69"/>
-    <w:lsdException w:name="Dark List Accent 6" w:uiPriority="70"/>
-    <w:lsdException w:name="Colorful Shading Accent 6" w:uiPriority="71"/>
-    <w:lsdException w:name="Colorful List Accent 6" w:uiPriority="72"/>
-    <w:lsdException w:name="Colorful Grid Accent 6" w:uiPriority="73"/>
-    <w:lsdException w:name="Subtle Emphasis" w:uiPriority="19" w:qFormat="1"/>
-    <w:lsdException w:name="Intense Emphasis" w:uiPriority="21" w:qFormat="1"/>
-    <w:lsdException w:name="Subtle Reference" w:uiPriority="31" w:qFormat="1"/>
-    <w:lsdException w:name="Intense Reference" w:uiPriority="32" w:qFormat="1"/>
-    <w:lsdException w:name="Book Title" w:uiPriority="33" w:qFormat="1"/>
-    <w:lsdException w:name="Bibliography" w:semiHidden="1" w:uiPriority="37" w:unhideWhenUsed="1"/>
-    <w:lsdException w:name="TOC Heading" w:semiHidden="1" w:uiPriority="39" w:unhideWhenUsed="1" w:qFormat="1"/>
-    <w:lsdException w:name="Plain Table 1" w:uiPriority="41"/>
-    <w:lsdException w:name="Plain Table 2" w:uiPriority="42"/>
-    <w:lsdException w:name="Plain Table 3" w:uiPriority="43"/>
-    <w:lsdException w:name="Plain Table 4" w:uiPriority="44"/>
-    <w:lsdException w:name="Plain Table 5" w:uiPriority="45"/>
-    <w:lsdException w:name="Grid Table Light" w:uiPriority="40"/>
-    <w:lsdException w:name="Grid Table 1 Light" w:uiPriority="46"/>
-    <w:lsdException w:name="Grid Table 2" w:uiPriority="47"/>
-    <w:lsdException w:name="Grid Table 3" w:uiPriority="48"/>
-    <w:lsdException w:name="Grid Table 4" w:uiPriority="49"/>
-    <w:lsdException w:name="Grid Table 5 Dark" w:uiPriority="50"/>
-    <w:lsdException w:name="Grid Table 6 Colorful" w:uiPriority="51"/>
-    <w:lsdException w:name="Grid Table 7 Colorful" w:uiPriority="52"/>
-    <w:lsdException w:name="Grid Table 1 Light Accent 1" w:uiPriority="46"/>
-    <w:lsdException w:name="Grid Table 2 Accent 1" w:uiPriority="47"/>
-    <w:lsdException w:name="Grid Table 3 Accent 1" w:uiPriority="48"/>
-    <w:lsdException w:name="Grid Table 4 Accent 1" w:uiPriority="49"/>
-    <w:lsdException w:name="Grid Table 5 Dark Accent 1" w:uiPriority="50"/>
-    <w:lsdException w:name="Grid Table 6 Colorful Accent 1" w:uiPriority="51"/>
-    <w:lsdException w:name="Grid Table 7 Colorful Accent 1" w:uiPriority="52"/>
-    <w:lsdException w:name="Grid Table 1 Light Accent 2" w:uiPriority="46"/>
-    <w:lsdException w:name="Grid Table 2 Accent 2" w:uiPriority="47"/>
-    <w:lsdException w:name="Grid Table 3 Accent 2" w:uiPriority="48"/>
-    <w:lsdException w:name="Grid Table 4 Accent 2" w:uiPriority="49"/>
-    <w:lsdException w:name="Grid Table 5 Dark Accent 2" w:uiPriority="50"/>
-    <w:lsdException w:name="Grid Table 6 Colorful Accent 2" w:uiPriority="51"/>
-    <w:lsdException w:name="Grid Table 7 Colorful Accent 2" w:uiPriority="52"/>
-    <w:lsdException w:name="Grid Table 1 Light Accent 3" w:uiPriority="46"/>
-    <w:lsdException w:name="Grid Table 2 Accent 3" w:uiPriority="47"/>
-    <w:lsdException w:name="Grid Table 3 Accent 3" w:uiPriority="48"/>
-    <w:lsdException w:name="Grid Table 4 Accent 3" w:uiPriority="49"/>
-    <w:lsdException w:name="Grid Table 5 Dark Accent 3" w:uiPriority="50"/>
-    <w:lsdException w:name="Grid Table 6 Colorful Accent 3" w:uiPriority="51"/>
-    <w:lsdException w:name="Grid Table 7 Colorful Accent 3" w:uiPriority="52"/>
-    <w:lsdException w:name="Grid Table 1 Light Accent 4" w:uiPriority="46"/>
-    <w:lsdException w:name="Grid Table 2 Accent 4" w:uiPriority="47"/>
-    <w:lsdException w:name="Grid Table 3 Accent 4" w:uiPriority="48"/>
-    <w:lsdException w:name="Grid Table 4 Accent 4" w:uiPriority="49"/>
-    <w:lsdException w:name="Grid Table 5 Dark Accent 4" w:uiPriority="50"/>
-    <w:lsdException w:name="Grid Table 6 Colorful Accent 4" w:uiPriority="51"/>
-    <w:lsdException w:name="Grid Table 7 Colorful Accent 4" w:uiPriority="52"/>
-    <w:lsdException w:name="Grid Table 1 Light Accent 5" w:uiPriority="46"/>
-    <w:lsdException w:name="Grid Table 2 Accent 5" w:uiPriority="47"/>
-    <w:lsdException w:name="Grid Table 3 Accent 5" w:uiPriority="48"/>
-    <w:lsdException w:name="Grid Table 4 Accent 5" w:uiPriority="49"/>
-    <w:lsdException w:name="Grid Table 5 Dark Accent 5" w:uiPriority="50"/>
-    <w:lsdException w:name="Grid Table 6 Colorful Accent 5" w:uiPriority="51"/>
-    <w:lsdException w:name="Grid Table 7 Colorful Accent 5" w:uiPriority="52"/>
-    <w:lsdException w:name="Grid Table 1 Light Accent 6" w:uiPriority="46"/>
-    <w:lsdException w:name="Grid Table 2 Accent 6" w:uiPriority="47"/>
-    <w:lsdException w:name="Grid Table 3 Accent 6" w:uiPriority="48"/>
-    <w:lsdException w:name="Grid Table 4 Accent 6" w:uiPriority="49"/>
-    <w:lsdException w:name="Grid Table 5 Dark Accent 6" w:uiPriority="50"/>
-    <w:lsdException w:name="Grid Table 6 Colorful Accent 6" w:uiPriority="51"/>
-    <w:lsdException w:name="Grid Table 7 Colorful Accent 6" w:uiPriority="52"/>
-    <w:lsdException w:name="List Table 1 Light" w:uiPriority="46"/>
-    <w:lsdException w:name="List Table 2" w:uiPriority="47"/>
-    <w:lsdException w:name="List Table 3" w:uiPriority="48"/>
-    <w:lsdException w:name="List Table 4" w:uiPriority="49"/>
-    <w:lsdException w:name="List Table 5 Dark" w:uiPriority="50"/>
-    <w:lsdException w:name="List Table 6 Colorful" w:uiPriority="51"/>
-    <w:lsdException w:name="List Table 7 Colorful" w:uiPriority="52"/>
-    <w:lsdException w:name="List Table 1 Light Accent 1" w:uiPriority="46"/>
-    <w:lsdException w:name="List Table 2 Accent 1" w:uiPriority="47"/>
-    <w:lsdException w:name="List Table 3 Accent 1" w:uiPriority="48"/>
-    <w:lsdException w:name="List Table 4 Accent 1" w:uiPriority="49"/>
-    <w:lsdException w:name="List Table 5 Dark Accent 1" w:uiPriority="50"/>
-    <w:lsdException w:name="List Table 6 Colorful Accent 1" w:uiPriority="51"/>
-    <w:lsdException w:name="List Table 7 Colorful Accent 1" w:uiPriority="52"/>
-    <w:lsdException w:name="List Table 1 Light Accent 2" w:uiPriority="46"/>
-    <w:lsdException w:name="List Table 2 Accent 2" w:uiPriority="47"/>
-    <w:lsdException w:name="List Table 3 Accent 2" w:uiPriority="48"/>
-    <w:lsdException w:name="List Table 4 Accent 2" w:uiPriority="49"/>
-    <w:lsdException w:name="List Table 5 Dark Accent 2" w:uiPriority="50"/>
-    <w:lsdException w:name="List Table 6 Colorful Accent 2" w:uiPriority="51"/>
-    <w:lsdException w:name="List Table 7 Colorful Accent 2" w:uiPriority="52"/>
-    <w:lsdException w:name="List Table 1 Light Accent 3" w:uiPriority="46"/>
-    <w:lsdException w:name="List Table 2 Accent 3" w:uiPriority="47"/>
-    <w:lsdException w:name="List Table 3 Accent 3" w:uiPriority="48"/>
-    <w:lsdException w:name="List Table 4 Accent 3" w:uiPriority="49"/>
-    <w:lsdException w:name="List Table 5 Dark Accent 3" w:uiPriority="50"/>
-    <w:lsdException w:name="List Table 6 Colorful Accent 3" w:uiPriority="51"/>
-    <w:lsdException w:name="List Table 7 Colorful Accent 3" w:uiPriority="52"/>
-    <w:lsdException w:name="List Table 1 Light Accent 4" w:uiPriority="46"/>
-    <w:lsdException w:name="List Table 2 Accent 4" w:uiPriority="47"/>
-    <w:lsdException w:name="List Table 3 Accent 4" w:uiPriority="48"/>
-    <w:lsdException w:name="List Table 4 Accent 4" w:uiPriority="49"/>
-    <w:lsdException w:name="List Table 5 Dark Accent 4" w:uiPriority="50"/>
-    <w:lsdException w:name="List Table 6 Colorful Accent 4" w:uiPriority="51"/>
-    <w:lsdException w:name="List Table 7 Colorful Accent 4" w:uiPriority="52"/>
-    <w:lsdException w:name="List Table 1 Light Accent 5" w:uiPriority="46"/>
-    <w:lsdException w:name="List Table 2 Accent 5" w:uiPriority="47"/>
-    <w:lsdException w:name="List Table 3 Accent 5" w:uiPriority="48"/>
-    <w:lsdException w:name="List Table 4 Accent 5" w:uiPriority="49"/>
-    <w:lsdException w:name="List Table 5 Dark Accent 5" w:uiPriority="50"/>
-    <w:lsdException w:name="List Table 6 Colorful Accent 5" w:uiPriority="51"/>
-    <w:lsdException w:name="List Table 7 Colorful Accent 5" w:uiPriority="52"/>
-    <w:lsdException w:name="List Table 1 Light Accent 6" w:uiPriority="46"/>
-    <w:lsdException w:name="List Table 2 Accent 6" w:uiPriority="47"/>
-    <w:lsdException w:name="List Table 3 Accent 6" w:uiPriority="48"/>
-    <w:lsdException w:name="List Table 4 Accent 6" w:uiPriority="49"/>
-    <w:lsdException w:name="List Table 5 Dark Accent 6" w:uiPriority="50"/>
-    <w:lsdException w:name="List Table 6 Colorful Accent 6" w:uiPriority="51"/>
-    <w:lsdException w:name="List Table 7 Colorful Accent 6" w:uiPriority="52"/>
+  <w:latentStyles w:defLockedState="0" w:defUIPriority="99" w:defSemiHidden="1" w:defUnhideWhenUsed="1" w:defQFormat="0" w:count="267">
+    <w:lsdException w:name="Normal" w:semiHidden="0" w:uiPriority="0" w:unhideWhenUsed="0" w:qFormat="1"/>
+    <w:lsdException w:name="heading 1" w:semiHidden="0" w:uiPriority="9" w:unhideWhenUsed="0" w:qFormat="1"/>
+    <w:lsdException w:name="heading 2" w:uiPriority="9" w:qFormat="1"/>
+    <w:lsdException w:name="heading 3" w:uiPriority="9" w:qFormat="1"/>
+    <w:lsdException w:name="heading 4" w:uiPriority="9" w:qFormat="1"/>
+    <w:lsdException w:name="heading 5" w:uiPriority="9" w:qFormat="1"/>
+    <w:lsdException w:name="heading 6" w:uiPriority="9" w:qFormat="1"/>
+    <w:lsdException w:name="heading 7" w:uiPriority="9" w:qFormat="1"/>
+    <w:lsdException w:name="heading 8" w:uiPriority="9" w:qFormat="1"/>
+    <w:lsdException w:name="heading 9" w:uiPriority="9" w:qFormat="1"/>
+    <w:lsdException w:name="toc 1" w:uiPriority="39"/>
+    <w:lsdException w:name="toc 2" w:uiPriority="39"/>
+    <w:lsdException w:name="toc 3" w:uiPriority="39"/>
+    <w:lsdException w:name="toc 4" w:uiPriority="39"/>
+    <w:lsdException w:name="toc 5" w:uiPriority="39"/>
+    <w:lsdException w:name="toc 6" w:uiPriority="39"/>
+    <w:lsdException w:name="toc 7" w:uiPriority="39"/>
+    <w:lsdException w:name="toc 8" w:uiPriority="39"/>
+    <w:lsdException w:name="toc 9" w:uiPriority="39"/>
+    <w:lsdException w:name="caption" w:uiPriority="35" w:qFormat="1"/>
+    <w:lsdException w:name="Title" w:semiHidden="0" w:uiPriority="10" w:unhideWhenUsed="0" w:qFormat="1"/>
+    <w:lsdException w:name="Default Paragraph Font" w:uiPriority="1"/>
+    <w:lsdException w:name="Subtitle" w:semiHidden="0" w:uiPriority="11" w:unhideWhenUsed="0" w:qFormat="1"/>
+    <w:lsdException w:name="Strong" w:semiHidden="0" w:uiPriority="22" w:unhideWhenUsed="0" w:qFormat="1"/>
+    <w:lsdException w:name="Emphasis" w:semiHidden="0" w:uiPriority="20" w:unhideWhenUsed="0" w:qFormat="1"/>
+    <w:lsdException w:name="Table Grid" w:semiHidden="0" w:uiPriority="59" w:unhideWhenUsed="0"/>
+    <w:lsdException w:name="Placeholder Text" w:unhideWhenUsed="0"/>
+    <w:lsdException w:name="No Spacing" w:semiHidden="0" w:uiPriority="1" w:unhideWhenUsed="0" w:qFormat="1"/>
+    <w:lsdException w:name="Light Shading" w:semiHidden="0" w:uiPriority="60" w:unhideWhenUsed="0"/>
+    <w:lsdException w:name="Light List" w:semiHidden="0" w:uiPriority="61" w:unhideWhenUsed="0"/>
+    <w:lsdException w:name="Light Grid" w:semiHidden="0" w:uiPriority="62" w:unhideWhenUsed="0"/>
+    <w:lsdException w:name="Medium Shading 1" w:semiHidden="0" w:uiPriority="63" w:unhideWhenUsed="0"/>
+    <w:lsdException w:name="Medium Shading 2" w:semiHidden="0" w:uiPriority="64" w:unhideWhenUsed="0"/>
+    <w:lsdException w:name="Medium List 1" w:semiHidden="0" w:uiPriority="65" w:unhideWhenUsed="0"/>
+    <w:lsdException w:name="Medium List 2" w:semiHidden="0" w:uiPriority="66" w:unhideWhenUsed="0"/>
+    <w:lsdException w:name="Medium Grid 1" w:semiHidden="0" w:uiPriority="67" w:unhideWhenUsed="0"/>
+    <w:lsdException w:name="Medium Grid 2" w:semiHidden="0" w:uiPriority="68" w:unhideWhenUsed="0"/>
+    <w:lsdException w:name="Medium Grid 3" w:semiHidden="0" w:uiPriority="69" w:unhideWhenUsed="0"/>
+    <w:lsdException w:name="Dark List" w:semiHidden="0" w:uiPriority="70" w:unhideWhenUsed="0"/>
+    <w:lsdException w:name="Colorful Shading" w:semiHidden="0" w:uiPriority="71" w:unhideWhenUsed="0"/>
+    <w:lsdException w:name="Colorful List" w:semiHidden="0" w:uiPriority="72" w:unhideWhenUsed="0"/>
+    <w:lsdException w:name="Colorful Grid" w:semiHidden="0" w:uiPriority="73" w:unhideWhenUsed="0"/>
+    <w:lsdException w:name="Light Shading Accent 1" w:semiHidden="0" w:uiPriority="60" w:unhideWhenUsed="0"/>
+    <w:lsdException w:name="Light List Accent 1" w:semiHidden="0" w:uiPriority="61" w:unhideWhenUsed="0"/>
+    <w:lsdException w:name="Light Grid Accent 1" w:semiHidden="0" w:uiPriority="62" w:unhideWhenUsed="0"/>
+    <w:lsdException w:name="Medium Shading 1 Accent 1" w:semiHidden="0" w:uiPriority="63" w:unhideWhenUsed="0"/>
+    <w:lsdException w:name="Medium Shading 2 Accent 1" w:semiHidden="0" w:uiPriority="64" w:unhideWhenUsed="0"/>
+    <w:lsdException w:name="Medium List 1 Accent 1" w:semiHidden="0" w:uiPriority="65" w:unhideWhenUsed="0"/>
+    <w:lsdException w:name="Revision" w:unhideWhenUsed="0"/>
+    <w:lsdException w:name="List Paragraph" w:semiHidden="0" w:uiPriority="34" w:unhideWhenUsed="0" w:qFormat="1"/>
+    <w:lsdException w:name="Quote" w:semiHidden="0" w:uiPriority="29" w:unhideWhenUsed="0" w:qFormat="1"/>
+    <w:lsdException w:name="Intense Quote" w:semiHidden="0" w:uiPriority="30" w:unhideWhenUsed="0" w:qFormat="1"/>
+    <w:lsdException w:name="Medium List 2 Accent 1" w:semiHidden="0" w:uiPriority="66" w:unhideWhenUsed="0"/>
+    <w:lsdException w:name="Medium Grid 1 Accent 1" w:semiHidden="0" w:uiPriority="67" w:unhideWhenUsed="0"/>
+    <w:lsdException w:name="Medium Grid 2 Accent 1" w:semiHidden="0" w:uiPriority="68" w:unhideWhenUsed="0"/>
+    <w:lsdException w:name="Medium Grid 3 Accent 1" w:semiHidden="0" w:uiPriority="69" w:unhideWhenUsed="0"/>
+    <w:lsdException w:name="Dark List Accent 1" w:semiHidden="0" w:uiPriority="70" w:unhideWhenUsed="0"/>
+    <w:lsdException w:name="Colorful Shading Accent 1" w:semiHidden="0" w:uiPriority="71" w:unhideWhenUsed="0"/>
+    <w:lsdException w:name="Colorful List Accent 1" w:semiHidden="0" w:uiPriority="72" w:unhideWhenUsed="0"/>
+    <w:lsdException w:name="Colorful Grid Accent 1" w:semiHidden="0" w:uiPriority="73" w:unhideWhenUsed="0"/>
+    <w:lsdException w:name="Light Shading Accent 2" w:semiHidden="0" w:uiPriority="60" w:unhideWhenUsed="0"/>
+    <w:lsdException w:name="Light List Accent 2" w:semiHidden="0" w:uiPriority="61" w:unhideWhenUsed="0"/>
+    <w:lsdException w:name="Light Grid Accent 2" w:semiHidden="0" w:uiPriority="62" w:unhideWhenUsed="0"/>
+    <w:lsdException w:name="Medium Shading 1 Accent 2" w:semiHidden="0" w:uiPriority="63" w:unhideWhenUsed="0"/>
+    <w:lsdException w:name="Medium Shading 2 Accent 2" w:semiHidden="0" w:uiPriority="64" w:unhideWhenUsed="0"/>
+    <w:lsdException w:name="Medium List 1 Accent 2" w:semiHidden="0" w:uiPriority="65" w:unhideWhenUsed="0"/>
+    <w:lsdException w:name="Medium List 2 Accent 2" w:semiHidden="0" w:uiPriority="66" w:unhideWhenUsed="0"/>
+    <w:lsdException w:name="Medium Grid 1 Accent 2" w:semiHidden="0" w:uiPriority="67" w:unhideWhenUsed="0"/>
+    <w:lsdException w:name="Medium Grid 2 Accent 2" w:semiHidden="0" w:uiPriority="68" w:unhideWhenUsed="0"/>
+    <w:lsdException w:name="Medium Grid 3 Accent 2" w:semiHidden="0" w:uiPriority="69" w:unhideWhenUsed="0"/>
+    <w:lsdException w:name="Dark List Accent 2" w:semiHidden="0" w:uiPriority="70" w:unhideWhenUsed="0"/>
+    <w:lsdException w:name="Colorful Shading Accent 2" w:semiHidden="0" w:uiPriority="71" w:unhideWhenUsed="0"/>
+    <w:lsdException w:name="Colorful List Accent 2" w:semiHidden="0" w:uiPriority="72" w:unhideWhenUsed="0"/>
+    <w:lsdException w:name="Colorful Grid Accent 2" w:semiHidden="0" w:uiPriority="73" w:unhideWhenUsed="0"/>
+    <w:lsdException w:name="Light Shading Accent 3" w:semiHidden="0" w:uiPriority="60" w:unhideWhenUsed="0"/>
+    <w:lsdException w:name="Light List Accent 3" w:semiHidden="0" w:uiPriority="61" w:unhideWhenUsed="0"/>
+    <w:lsdException w:name="Light Grid Accent 3" w:semiHidden="0" w:uiPriority="62" w:unhideWhenUsed="0"/>
+    <w:lsdException w:name="Medium Shading 1 Accent 3" w:semiHidden="0" w:uiPriority="63" w:unhideWhenUsed="0"/>
+    <w:lsdException w:name="Medium Shading 2 Accent 3" w:semiHidden="0" w:uiPriority="64" w:unhideWhenUsed="0"/>
+    <w:lsdException w:name="Medium List 1 Accent 3" w:semiHidden="0" w:uiPriority="65" w:unhideWhenUsed="0"/>
+    <w:lsdException w:name="Medium List 2 Accent 3" w:semiHidden="0" w:uiPriority="66" w:unhideWhenUsed="0"/>
+    <w:lsdException w:name="Medium Grid 1 Accent 3" w:semiHidden="0" w:uiPriority="67" w:unhideWhenUsed="0"/>
+    <w:lsdException w:name="Medium Grid 2 Accent 3" w:semiHidden="0" w:uiPriority="68" w:unhideWhenUsed="0"/>
+    <w:lsdException w:name="Medium Grid 3 Accent 3" w:semiHidden="0" w:uiPriority="69" w:unhideWhenUsed="0"/>
+    <w:lsdException w:name="Dark List Accent 3" w:semiHidden="0" w:uiPriority="70" w:unhideWhenUsed="0"/>
+    <w:lsdException w:name="Colorful Shading Accent 3" w:semiHidden="0" w:uiPriority="71" w:unhideWhenUsed="0"/>
+    <w:lsdException w:name="Colorful List Accent 3" w:semiHidden="0" w:uiPriority="72" w:unhideWhenUsed="0"/>
+    <w:lsdException w:name="Colorful Grid Accent 3" w:semiHidden="0" w:uiPriority="73" w:unhideWhenUsed="0"/>
+    <w:lsdException w:name="Light Shading Accent 4" w:semiHidden="0" w:uiPriority="60" w:unhideWhenUsed="0"/>
+    <w:lsdException w:name="Light List Accent 4" w:semiHidden="0" w:uiPriority="61" w:unhideWhenUsed="0"/>
+    <w:lsdException w:name="Light Grid Accent 4" w:semiHidden="0" w:uiPriority="62" w:unhideWhenUsed="0"/>
+    <w:lsdException w:name="Medium Shading 1 Accent 4" w:semiHidden="0" w:uiPriority="63" w:unhideWhenUsed="0"/>
+    <w:lsdException w:name="Medium Shading 2 Accent 4" w:semiHidden="0" w:uiPriority="64" w:unhideWhenUsed="0"/>
+    <w:lsdException w:name="Medium List 1 Accent 4" w:semiHidden="0" w:uiPriority="65" w:unhideWhenUsed="0"/>
+    <w:lsdException w:name="Medium List 2 Accent 4" w:semiHidden="0" w:uiPriority="66" w:unhideWhenUsed="0"/>
+    <w:lsdException w:name="Medium Grid 1 Accent 4" w:semiHidden="0" w:uiPriority="67" w:unhideWhenUsed="0"/>
+    <w:lsdException w:name="Medium Grid 2 Accent 4" w:semiHidden="0" w:uiPriority="68" w:unhideWhenUsed="0"/>
+    <w:lsdException w:name="Medium Grid 3 Accent 4" w:semiHidden="0" w:uiPriority="69" w:unhideWhenUsed="0"/>
+    <w:lsdException w:name="Dark List Accent 4" w:semiHidden="0" w:uiPriority="70" w:unhideWhenUsed="0"/>
+    <w:lsdException w:name="Colorful Shading Accent 4" w:semiHidden="0" w:uiPriority="71" w:unhideWhenUsed="0"/>
+    <w:lsdException w:name="Colorful List Accent 4" w:semiHidden="0" w:uiPriority="72" w:unhideWhenUsed="0"/>
+    <w:lsdException w:name="Colorful Grid Accent 4" w:semiHidden="0" w:uiPriority="73" w:unhideWhenUsed="0"/>
+    <w:lsdException w:name="Light Shading Accent 5" w:semiHidden="0" w:uiPriority="60" w:unhideWhenUsed="0"/>
+    <w:lsdException w:name="Light List Accent 5" w:semiHidden="0" w:uiPriority="61" w:unhideWhenUsed="0"/>
+    <w:lsdException w:name="Light Grid Accent 5" w:semiHidden="0" w:uiPriority="62" w:unhideWhenUsed="0"/>
+    <w:lsdException w:name="Medium Shading 1 Accent 5" w:semiHidden="0" w:uiPriority="63" w:unhideWhenUsed="0"/>
+    <w:lsdException w:name="Medium Shading 2 Accent 5" w:semiHidden="0" w:uiPriority="64" w:unhideWhenUsed="0"/>
+    <w:lsdException w:name="Medium List 1 Accent 5" w:semiHidden="0" w:uiPriority="65" w:unhideWhenUsed="0"/>
+    <w:lsdException w:name="Medium List 2 Accent 5" w:semiHidden="0" w:uiPriority="66" w:unhideWhenUsed="0"/>
+    <w:lsdException w:name="Medium Grid 1 Accent 5" w:semiHidden="0" w:uiPriority="67" w:unhideWhenUsed="0"/>
+    <w:lsdException w:name="Medium Grid 2 Accent 5" w:semiHidden="0" w:uiPriority="68" w:unhideWhenUsed="0"/>
+    <w:lsdException w:name="Medium Grid 3 Accent 5" w:semiHidden="0" w:uiPriority="69" w:unhideWhenUsed="0"/>
+    <w:lsdException w:name="Dark List Accent 5" w:semiHidden="0" w:uiPriority="70" w:unhideWhenUsed="0"/>
+    <w:lsdException w:name="Colorful Shading Accent 5" w:semiHidden="0" w:uiPriority="71" w:unhideWhenUsed="0"/>
+    <w:lsdException w:name="Colorful List Accent 5" w:semiHidden="0" w:uiPriority="72" w:unhideWhenUsed="0"/>
+    <w:lsdException w:name="Colorful Grid Accent 5" w:semiHidden="0" w:uiPriority="73" w:unhideWhenUsed="0"/>
+    <w:lsdException w:name="Light Shading Accent 6" w:semiHidden="0" w:uiPriority="60" w:unhideWhenUsed="0"/>
+    <w:lsdException w:name="Light List Accent 6" w:semiHidden="0" w:uiPriority="61" w:unhideWhenUsed="0"/>
+    <w:lsdException w:name="Light Grid Accent 6" w:semiHidden="0" w:uiPriority="62" w:unhideWhenUsed="0"/>
+    <w:lsdException w:name="Medium Shading 1 Accent 6" w:semiHidden="0" w:uiPriority="63" w:unhideWhenUsed="0"/>
+    <w:lsdException w:name="Medium Shading 2 Accent 6" w:semiHidden="0" w:uiPriority="64" w:unhideWhenUsed="0"/>
+    <w:lsdException w:name="Medium List 1 Accent 6" w:semiHidden="0" w:uiPriority="65" w:unhideWhenUsed="0"/>
+    <w:lsdException w:name="Medium List 2 Accent 6" w:semiHidden="0" w:uiPriority="66" w:unhideWhenUsed="0"/>
+    <w:lsdException w:name="Medium Grid 1 Accent 6" w:semiHidden="0" w:uiPriority="67" w:unhideWhenUsed="0"/>
+    <w:lsdException w:name="Medium Grid 2 Accent 6" w:semiHidden="0" w:uiPriority="68" w:unhideWhenUsed="0"/>
+    <w:lsdException w:name="Medium Grid 3 Accent 6" w:semiHidden="0" w:uiPriority="69" w:unhideWhenUsed="0"/>
+    <w:lsdException w:name="Dark List Accent 6" w:semiHidden="0" w:uiPriority="70" w:unhideWhenUsed="0"/>
+    <w:lsdException w:name="Colorful Shading Accent 6" w:semiHidden="0" w:uiPriority="71" w:unhideWhenUsed="0"/>
+    <w:lsdException w:name="Colorful List Accent 6" w:semiHidden="0" w:uiPriority="72" w:unhideWhenUsed="0"/>
+    <w:lsdException w:name="Colorful Grid Accent 6" w:semiHidden="0" w:uiPriority="73" w:unhideWhenUsed="0"/>
+    <w:lsdException w:name="Subtle Emphasis" w:semiHidden="0" w:uiPriority="19" w:unhideWhenUsed="0" w:qFormat="1"/>
+    <w:lsdException w:name="Intense Emphasis" w:semiHidden="0" w:uiPriority="21" w:unhideWhenUsed="0" w:qFormat="1"/>
+    <w:lsdException w:name="Subtle Reference" w:semiHidden="0" w:uiPriority="31" w:unhideWhenUsed="0" w:qFormat="1"/>
+    <w:lsdException w:name="Intense Reference" w:semiHidden="0" w:uiPriority="32" w:unhideWhenUsed="0" w:qFormat="1"/>
+    <w:lsdException w:name="Book Title" w:semiHidden="0" w:uiPriority="33" w:unhideWhenUsed="0" w:qFormat="1"/>
+    <w:lsdException w:name="Bibliography" w:uiPriority="37"/>
+    <w:lsdException w:name="TOC Heading" w:uiPriority="39" w:qFormat="1"/>
   </w:latentStyles>
   <w:style w:type="paragraph" w:default="1" w:styleId="Normal">
     <w:name w:val="Normal"/>
@@ -5731,7 +5934,7 @@
       <w:u w:val="single"/>
     </w:rPr>
   </w:style>
-  <w:style w:type="table" w:styleId="GridTable2-Accent1">
+  <w:style w:type="table" w:customStyle="1" w:styleId="GridTable2Accent1">
     <w:name w:val="Grid Table 2 Accent 1"/>
     <w:basedOn w:val="TableNormal"/>
     <w:uiPriority w:val="47"/>
@@ -5806,7 +6009,7 @@
       </w:tcPr>
     </w:tblStylePr>
   </w:style>
-  <w:style w:type="table" w:styleId="GridTable3-Accent1">
+  <w:style w:type="table" w:customStyle="1" w:styleId="GridTable3Accent1">
     <w:name w:val="Grid Table 3 Accent 1"/>
     <w:basedOn w:val="TableNormal"/>
     <w:uiPriority w:val="48"/>
@@ -5942,7 +6145,7 @@
       </w:tcPr>
     </w:tblStylePr>
   </w:style>
-  <w:style w:type="table" w:styleId="GridTable4-Accent1">
+  <w:style w:type="table" w:customStyle="1" w:styleId="GridTable4Accent1">
     <w:name w:val="Grid Table 4 Accent 1"/>
     <w:basedOn w:val="TableNormal"/>
     <w:uiPriority w:val="49"/>
@@ -6018,7 +6221,1390 @@
       </w:tcPr>
     </w:tblStylePr>
   </w:style>
-  <w:style w:type="table" w:styleId="GridTable4-Accent2">
+  <w:style w:type="table" w:customStyle="1" w:styleId="GridTable4Accent2">
+    <w:name w:val="Grid Table 4 Accent 2"/>
+    <w:basedOn w:val="TableNormal"/>
+    <w:uiPriority w:val="49"/>
+    <w:rsid w:val="00225D36"/>
+    <w:pPr>
+      <w:spacing w:after="0" w:line="240" w:lineRule="auto"/>
+    </w:pPr>
+    <w:tblPr>
+      <w:tblStyleRowBandSize w:val="1"/>
+      <w:tblStyleColBandSize w:val="1"/>
+      <w:tblBorders>
+        <w:top w:val="single" w:sz="4" w:space="0" w:color="D99594" w:themeColor="accent2" w:themeTint="99"/>
+        <w:left w:val="single" w:sz="4" w:space="0" w:color="D99594" w:themeColor="accent2" w:themeTint="99"/>
+        <w:bottom w:val="single" w:sz="4" w:space="0" w:color="D99594" w:themeColor="accent2" w:themeTint="99"/>
+        <w:right w:val="single" w:sz="4" w:space="0" w:color="D99594" w:themeColor="accent2" w:themeTint="99"/>
+        <w:insideH w:val="single" w:sz="4" w:space="0" w:color="D99594" w:themeColor="accent2" w:themeTint="99"/>
+        <w:insideV w:val="single" w:sz="4" w:space="0" w:color="D99594" w:themeColor="accent2" w:themeTint="99"/>
+      </w:tblBorders>
+    </w:tblPr>
+    <w:tblStylePr w:type="firstRow">
+      <w:rPr>
+        <w:b/>
+        <w:bCs/>
+        <w:color w:val="FFFFFF" w:themeColor="background1"/>
+      </w:rPr>
+      <w:tblPr/>
+      <w:tcPr>
+        <w:tcBorders>
+          <w:top w:val="single" w:sz="4" w:space="0" w:color="C0504D" w:themeColor="accent2"/>
+          <w:left w:val="single" w:sz="4" w:space="0" w:color="C0504D" w:themeColor="accent2"/>
+          <w:bottom w:val="single" w:sz="4" w:space="0" w:color="C0504D" w:themeColor="accent2"/>
+          <w:right w:val="single" w:sz="4" w:space="0" w:color="C0504D" w:themeColor="accent2"/>
+          <w:insideH w:val="nil"/>
+          <w:insideV w:val="nil"/>
+        </w:tcBorders>
+        <w:shd w:val="clear" w:color="auto" w:fill="C0504D" w:themeFill="accent2"/>
+      </w:tcPr>
+    </w:tblStylePr>
+    <w:tblStylePr w:type="lastRow">
+      <w:rPr>
+        <w:b/>
+        <w:bCs/>
+      </w:rPr>
+      <w:tblPr/>
+      <w:tcPr>
+        <w:tcBorders>
+          <w:top w:val="double" w:sz="4" w:space="0" w:color="C0504D" w:themeColor="accent2"/>
+        </w:tcBorders>
+      </w:tcPr>
+    </w:tblStylePr>
+    <w:tblStylePr w:type="firstCol">
+      <w:rPr>
+        <w:b/>
+        <w:bCs/>
+      </w:rPr>
+    </w:tblStylePr>
+    <w:tblStylePr w:type="lastCol">
+      <w:rPr>
+        <w:b/>
+        <w:bCs/>
+      </w:rPr>
+    </w:tblStylePr>
+    <w:tblStylePr w:type="band1Vert">
+      <w:tblPr/>
+      <w:tcPr>
+        <w:shd w:val="clear" w:color="auto" w:fill="F2DBDB" w:themeFill="accent2" w:themeFillTint="33"/>
+      </w:tcPr>
+    </w:tblStylePr>
+    <w:tblStylePr w:type="band1Horz">
+      <w:tblPr/>
+      <w:tcPr>
+        <w:shd w:val="clear" w:color="auto" w:fill="F2DBDB" w:themeFill="accent2" w:themeFillTint="33"/>
+      </w:tcPr>
+    </w:tblStylePr>
+  </w:style>
+</w:styles>
+</file>
+
+<file path=word/stylesWithEffects.xml><?xml version="1.0" encoding="utf-8"?>
+<w:styles xmlns:wpc="http://schemas.microsoft.com/office/word/2010/wordprocessingCanvas" xmlns:mc="http://schemas.openxmlformats.org/markup-compatibility/2006" xmlns:o="urn:schemas-microsoft-com:office:office" xmlns:r="http://schemas.openxmlformats.org/officeDocument/2006/relationships" xmlns:m="http://schemas.openxmlformats.org/officeDocument/2006/math" xmlns:v="urn:schemas-microsoft-com:vml" xmlns:wp14="http://schemas.microsoft.com/office/word/2010/wordprocessingDrawing" xmlns:wp="http://schemas.openxmlformats.org/drawingml/2006/wordprocessingDrawing" xmlns:w10="urn:schemas-microsoft-com:office:word" xmlns:w="http://schemas.openxmlformats.org/wordprocessingml/2006/main" xmlns:w14="http://schemas.microsoft.com/office/word/2010/wordml" xmlns:wpg="http://schemas.microsoft.com/office/word/2010/wordprocessingGroup" xmlns:wpi="http://schemas.microsoft.com/office/word/2010/wordprocessingInk" xmlns:wne="http://schemas.microsoft.com/office/word/2006/wordml" xmlns:wps="http://schemas.microsoft.com/office/word/2010/wordprocessingShape" mc:Ignorable="w14 wp14">
+  <w:docDefaults>
+    <w:rPrDefault>
+      <w:rPr>
+        <w:rFonts w:ascii="Times New Roman" w:eastAsiaTheme="minorHAnsi" w:hAnsi="Times New Roman" w:cs="Times New Roman"/>
+        <w:sz w:val="24"/>
+        <w:szCs w:val="24"/>
+        <w:lang w:val="en-US" w:eastAsia="en-US" w:bidi="ar-SA"/>
+      </w:rPr>
+    </w:rPrDefault>
+    <w:pPrDefault>
+      <w:pPr>
+        <w:spacing w:after="200" w:line="480" w:lineRule="auto"/>
+      </w:pPr>
+    </w:pPrDefault>
+  </w:docDefaults>
+  <w:latentStyles w:defLockedState="0" w:defUIPriority="99" w:defSemiHidden="1" w:defUnhideWhenUsed="1" w:defQFormat="0" w:count="267">
+    <w:lsdException w:name="Normal" w:semiHidden="0" w:uiPriority="0" w:unhideWhenUsed="0" w:qFormat="1"/>
+    <w:lsdException w:name="heading 1" w:semiHidden="0" w:uiPriority="9" w:unhideWhenUsed="0" w:qFormat="1"/>
+    <w:lsdException w:name="heading 2" w:uiPriority="9" w:qFormat="1"/>
+    <w:lsdException w:name="heading 3" w:uiPriority="9" w:qFormat="1"/>
+    <w:lsdException w:name="heading 4" w:uiPriority="9" w:qFormat="1"/>
+    <w:lsdException w:name="heading 5" w:uiPriority="9" w:qFormat="1"/>
+    <w:lsdException w:name="heading 6" w:uiPriority="9" w:qFormat="1"/>
+    <w:lsdException w:name="heading 7" w:uiPriority="9" w:qFormat="1"/>
+    <w:lsdException w:name="heading 8" w:uiPriority="9" w:qFormat="1"/>
+    <w:lsdException w:name="heading 9" w:uiPriority="9" w:qFormat="1"/>
+    <w:lsdException w:name="toc 1" w:uiPriority="39"/>
+    <w:lsdException w:name="toc 2" w:uiPriority="39"/>
+    <w:lsdException w:name="toc 3" w:uiPriority="39"/>
+    <w:lsdException w:name="toc 4" w:uiPriority="39"/>
+    <w:lsdException w:name="toc 5" w:uiPriority="39"/>
+    <w:lsdException w:name="toc 6" w:uiPriority="39"/>
+    <w:lsdException w:name="toc 7" w:uiPriority="39"/>
+    <w:lsdException w:name="toc 8" w:uiPriority="39"/>
+    <w:lsdException w:name="toc 9" w:uiPriority="39"/>
+    <w:lsdException w:name="caption" w:uiPriority="35" w:qFormat="1"/>
+    <w:lsdException w:name="Title" w:semiHidden="0" w:uiPriority="10" w:unhideWhenUsed="0" w:qFormat="1"/>
+    <w:lsdException w:name="Default Paragraph Font" w:uiPriority="1"/>
+    <w:lsdException w:name="Subtitle" w:semiHidden="0" w:uiPriority="11" w:unhideWhenUsed="0" w:qFormat="1"/>
+    <w:lsdException w:name="Strong" w:semiHidden="0" w:uiPriority="22" w:unhideWhenUsed="0" w:qFormat="1"/>
+    <w:lsdException w:name="Emphasis" w:semiHidden="0" w:uiPriority="20" w:unhideWhenUsed="0" w:qFormat="1"/>
+    <w:lsdException w:name="Table Grid" w:semiHidden="0" w:uiPriority="59" w:unhideWhenUsed="0"/>
+    <w:lsdException w:name="Placeholder Text" w:unhideWhenUsed="0"/>
+    <w:lsdException w:name="No Spacing" w:semiHidden="0" w:uiPriority="1" w:unhideWhenUsed="0" w:qFormat="1"/>
+    <w:lsdException w:name="Light Shading" w:semiHidden="0" w:uiPriority="60" w:unhideWhenUsed="0"/>
+    <w:lsdException w:name="Light List" w:semiHidden="0" w:uiPriority="61" w:unhideWhenUsed="0"/>
+    <w:lsdException w:name="Light Grid" w:semiHidden="0" w:uiPriority="62" w:unhideWhenUsed="0"/>
+    <w:lsdException w:name="Medium Shading 1" w:semiHidden="0" w:uiPriority="63" w:unhideWhenUsed="0"/>
+    <w:lsdException w:name="Medium Shading 2" w:semiHidden="0" w:uiPriority="64" w:unhideWhenUsed="0"/>
+    <w:lsdException w:name="Medium List 1" w:semiHidden="0" w:uiPriority="65" w:unhideWhenUsed="0"/>
+    <w:lsdException w:name="Medium List 2" w:semiHidden="0" w:uiPriority="66" w:unhideWhenUsed="0"/>
+    <w:lsdException w:name="Medium Grid 1" w:semiHidden="0" w:uiPriority="67" w:unhideWhenUsed="0"/>
+    <w:lsdException w:name="Medium Grid 2" w:semiHidden="0" w:uiPriority="68" w:unhideWhenUsed="0"/>
+    <w:lsdException w:name="Medium Grid 3" w:semiHidden="0" w:uiPriority="69" w:unhideWhenUsed="0"/>
+    <w:lsdException w:name="Dark List" w:semiHidden="0" w:uiPriority="70" w:unhideWhenUsed="0"/>
+    <w:lsdException w:name="Colorful Shading" w:semiHidden="0" w:uiPriority="71" w:unhideWhenUsed="0"/>
+    <w:lsdException w:name="Colorful List" w:semiHidden="0" w:uiPriority="72" w:unhideWhenUsed="0"/>
+    <w:lsdException w:name="Colorful Grid" w:semiHidden="0" w:uiPriority="73" w:unhideWhenUsed="0"/>
+    <w:lsdException w:name="Light Shading Accent 1" w:semiHidden="0" w:uiPriority="60" w:unhideWhenUsed="0"/>
+    <w:lsdException w:name="Light List Accent 1" w:semiHidden="0" w:uiPriority="61" w:unhideWhenUsed="0"/>
+    <w:lsdException w:name="Light Grid Accent 1" w:semiHidden="0" w:uiPriority="62" w:unhideWhenUsed="0"/>
+    <w:lsdException w:name="Medium Shading 1 Accent 1" w:semiHidden="0" w:uiPriority="63" w:unhideWhenUsed="0"/>
+    <w:lsdException w:name="Medium Shading 2 Accent 1" w:semiHidden="0" w:uiPriority="64" w:unhideWhenUsed="0"/>
+    <w:lsdException w:name="Medium List 1 Accent 1" w:semiHidden="0" w:uiPriority="65" w:unhideWhenUsed="0"/>
+    <w:lsdException w:name="Revision" w:unhideWhenUsed="0"/>
+    <w:lsdException w:name="List Paragraph" w:semiHidden="0" w:uiPriority="34" w:unhideWhenUsed="0" w:qFormat="1"/>
+    <w:lsdException w:name="Quote" w:semiHidden="0" w:uiPriority="29" w:unhideWhenUsed="0" w:qFormat="1"/>
+    <w:lsdException w:name="Intense Quote" w:semiHidden="0" w:uiPriority="30" w:unhideWhenUsed="0" w:qFormat="1"/>
+    <w:lsdException w:name="Medium List 2 Accent 1" w:semiHidden="0" w:uiPriority="66" w:unhideWhenUsed="0"/>
+    <w:lsdException w:name="Medium Grid 1 Accent 1" w:semiHidden="0" w:uiPriority="67" w:unhideWhenUsed="0"/>
+    <w:lsdException w:name="Medium Grid 2 Accent 1" w:semiHidden="0" w:uiPriority="68" w:unhideWhenUsed="0"/>
+    <w:lsdException w:name="Medium Grid 3 Accent 1" w:semiHidden="0" w:uiPriority="69" w:unhideWhenUsed="0"/>
+    <w:lsdException w:name="Dark List Accent 1" w:semiHidden="0" w:uiPriority="70" w:unhideWhenUsed="0"/>
+    <w:lsdException w:name="Colorful Shading Accent 1" w:semiHidden="0" w:uiPriority="71" w:unhideWhenUsed="0"/>
+    <w:lsdException w:name="Colorful List Accent 1" w:semiHidden="0" w:uiPriority="72" w:unhideWhenUsed="0"/>
+    <w:lsdException w:name="Colorful Grid Accent 1" w:semiHidden="0" w:uiPriority="73" w:unhideWhenUsed="0"/>
+    <w:lsdException w:name="Light Shading Accent 2" w:semiHidden="0" w:uiPriority="60" w:unhideWhenUsed="0"/>
+    <w:lsdException w:name="Light List Accent 2" w:semiHidden="0" w:uiPriority="61" w:unhideWhenUsed="0"/>
+    <w:lsdException w:name="Light Grid Accent 2" w:semiHidden="0" w:uiPriority="62" w:unhideWhenUsed="0"/>
+    <w:lsdException w:name="Medium Shading 1 Accent 2" w:semiHidden="0" w:uiPriority="63" w:unhideWhenUsed="0"/>
+    <w:lsdException w:name="Medium Shading 2 Accent 2" w:semiHidden="0" w:uiPriority="64" w:unhideWhenUsed="0"/>
+    <w:lsdException w:name="Medium List 1 Accent 2" w:semiHidden="0" w:uiPriority="65" w:unhideWhenUsed="0"/>
+    <w:lsdException w:name="Medium List 2 Accent 2" w:semiHidden="0" w:uiPriority="66" w:unhideWhenUsed="0"/>
+    <w:lsdException w:name="Medium Grid 1 Accent 2" w:semiHidden="0" w:uiPriority="67" w:unhideWhenUsed="0"/>
+    <w:lsdException w:name="Medium Grid 2 Accent 2" w:semiHidden="0" w:uiPriority="68" w:unhideWhenUsed="0"/>
+    <w:lsdException w:name="Medium Grid 3 Accent 2" w:semiHidden="0" w:uiPriority="69" w:unhideWhenUsed="0"/>
+    <w:lsdException w:name="Dark List Accent 2" w:semiHidden="0" w:uiPriority="70" w:unhideWhenUsed="0"/>
+    <w:lsdException w:name="Colorful Shading Accent 2" w:semiHidden="0" w:uiPriority="71" w:unhideWhenUsed="0"/>
+    <w:lsdException w:name="Colorful List Accent 2" w:semiHidden="0" w:uiPriority="72" w:unhideWhenUsed="0"/>
+    <w:lsdException w:name="Colorful Grid Accent 2" w:semiHidden="0" w:uiPriority="73" w:unhideWhenUsed="0"/>
+    <w:lsdException w:name="Light Shading Accent 3" w:semiHidden="0" w:uiPriority="60" w:unhideWhenUsed="0"/>
+    <w:lsdException w:name="Light List Accent 3" w:semiHidden="0" w:uiPriority="61" w:unhideWhenUsed="0"/>
+    <w:lsdException w:name="Light Grid Accent 3" w:semiHidden="0" w:uiPriority="62" w:unhideWhenUsed="0"/>
+    <w:lsdException w:name="Medium Shading 1 Accent 3" w:semiHidden="0" w:uiPriority="63" w:unhideWhenUsed="0"/>
+    <w:lsdException w:name="Medium Shading 2 Accent 3" w:semiHidden="0" w:uiPriority="64" w:unhideWhenUsed="0"/>
+    <w:lsdException w:name="Medium List 1 Accent 3" w:semiHidden="0" w:uiPriority="65" w:unhideWhenUsed="0"/>
+    <w:lsdException w:name="Medium List 2 Accent 3" w:semiHidden="0" w:uiPriority="66" w:unhideWhenUsed="0"/>
+    <w:lsdException w:name="Medium Grid 1 Accent 3" w:semiHidden="0" w:uiPriority="67" w:unhideWhenUsed="0"/>
+    <w:lsdException w:name="Medium Grid 2 Accent 3" w:semiHidden="0" w:uiPriority="68" w:unhideWhenUsed="0"/>
+    <w:lsdException w:name="Medium Grid 3 Accent 3" w:semiHidden="0" w:uiPriority="69" w:unhideWhenUsed="0"/>
+    <w:lsdException w:name="Dark List Accent 3" w:semiHidden="0" w:uiPriority="70" w:unhideWhenUsed="0"/>
+    <w:lsdException w:name="Colorful Shading Accent 3" w:semiHidden="0" w:uiPriority="71" w:unhideWhenUsed="0"/>
+    <w:lsdException w:name="Colorful List Accent 3" w:semiHidden="0" w:uiPriority="72" w:unhideWhenUsed="0"/>
+    <w:lsdException w:name="Colorful Grid Accent 3" w:semiHidden="0" w:uiPriority="73" w:unhideWhenUsed="0"/>
+    <w:lsdException w:name="Light Shading Accent 4" w:semiHidden="0" w:uiPriority="60" w:unhideWhenUsed="0"/>
+    <w:lsdException w:name="Light List Accent 4" w:semiHidden="0" w:uiPriority="61" w:unhideWhenUsed="0"/>
+    <w:lsdException w:name="Light Grid Accent 4" w:semiHidden="0" w:uiPriority="62" w:unhideWhenUsed="0"/>
+    <w:lsdException w:name="Medium Shading 1 Accent 4" w:semiHidden="0" w:uiPriority="63" w:unhideWhenUsed="0"/>
+    <w:lsdException w:name="Medium Shading 2 Accent 4" w:semiHidden="0" w:uiPriority="64" w:unhideWhenUsed="0"/>
+    <w:lsdException w:name="Medium List 1 Accent 4" w:semiHidden="0" w:uiPriority="65" w:unhideWhenUsed="0"/>
+    <w:lsdException w:name="Medium List 2 Accent 4" w:semiHidden="0" w:uiPriority="66" w:unhideWhenUsed="0"/>
+    <w:lsdException w:name="Medium Grid 1 Accent 4" w:semiHidden="0" w:uiPriority="67" w:unhideWhenUsed="0"/>
+    <w:lsdException w:name="Medium Grid 2 Accent 4" w:semiHidden="0" w:uiPriority="68" w:unhideWhenUsed="0"/>
+    <w:lsdException w:name="Medium Grid 3 Accent 4" w:semiHidden="0" w:uiPriority="69" w:unhideWhenUsed="0"/>
+    <w:lsdException w:name="Dark List Accent 4" w:semiHidden="0" w:uiPriority="70" w:unhideWhenUsed="0"/>
+    <w:lsdException w:name="Colorful Shading Accent 4" w:semiHidden="0" w:uiPriority="71" w:unhideWhenUsed="0"/>
+    <w:lsdException w:name="Colorful List Accent 4" w:semiHidden="0" w:uiPriority="72" w:unhideWhenUsed="0"/>
+    <w:lsdException w:name="Colorful Grid Accent 4" w:semiHidden="0" w:uiPriority="73" w:unhideWhenUsed="0"/>
+    <w:lsdException w:name="Light Shading Accent 5" w:semiHidden="0" w:uiPriority="60" w:unhideWhenUsed="0"/>
+    <w:lsdException w:name="Light List Accent 5" w:semiHidden="0" w:uiPriority="61" w:unhideWhenUsed="0"/>
+    <w:lsdException w:name="Light Grid Accent 5" w:semiHidden="0" w:uiPriority="62" w:unhideWhenUsed="0"/>
+    <w:lsdException w:name="Medium Shading 1 Accent 5" w:semiHidden="0" w:uiPriority="63" w:unhideWhenUsed="0"/>
+    <w:lsdException w:name="Medium Shading 2 Accent 5" w:semiHidden="0" w:uiPriority="64" w:unhideWhenUsed="0"/>
+    <w:lsdException w:name="Medium List 1 Accent 5" w:semiHidden="0" w:uiPriority="65" w:unhideWhenUsed="0"/>
+    <w:lsdException w:name="Medium List 2 Accent 5" w:semiHidden="0" w:uiPriority="66" w:unhideWhenUsed="0"/>
+    <w:lsdException w:name="Medium Grid 1 Accent 5" w:semiHidden="0" w:uiPriority="67" w:unhideWhenUsed="0"/>
+    <w:lsdException w:name="Medium Grid 2 Accent 5" w:semiHidden="0" w:uiPriority="68" w:unhideWhenUsed="0"/>
+    <w:lsdException w:name="Medium Grid 3 Accent 5" w:semiHidden="0" w:uiPriority="69" w:unhideWhenUsed="0"/>
+    <w:lsdException w:name="Dark List Accent 5" w:semiHidden="0" w:uiPriority="70" w:unhideWhenUsed="0"/>
+    <w:lsdException w:name="Colorful Shading Accent 5" w:semiHidden="0" w:uiPriority="71" w:unhideWhenUsed="0"/>
+    <w:lsdException w:name="Colorful List Accent 5" w:semiHidden="0" w:uiPriority="72" w:unhideWhenUsed="0"/>
+    <w:lsdException w:name="Colorful Grid Accent 5" w:semiHidden="0" w:uiPriority="73" w:unhideWhenUsed="0"/>
+    <w:lsdException w:name="Light Shading Accent 6" w:semiHidden="0" w:uiPriority="60" w:unhideWhenUsed="0"/>
+    <w:lsdException w:name="Light List Accent 6" w:semiHidden="0" w:uiPriority="61" w:unhideWhenUsed="0"/>
+    <w:lsdException w:name="Light Grid Accent 6" w:semiHidden="0" w:uiPriority="62" w:unhideWhenUsed="0"/>
+    <w:lsdException w:name="Medium Shading 1 Accent 6" w:semiHidden="0" w:uiPriority="63" w:unhideWhenUsed="0"/>
+    <w:lsdException w:name="Medium Shading 2 Accent 6" w:semiHidden="0" w:uiPriority="64" w:unhideWhenUsed="0"/>
+    <w:lsdException w:name="Medium List 1 Accent 6" w:semiHidden="0" w:uiPriority="65" w:unhideWhenUsed="0"/>
+    <w:lsdException w:name="Medium List 2 Accent 6" w:semiHidden="0" w:uiPriority="66" w:unhideWhenUsed="0"/>
+    <w:lsdException w:name="Medium Grid 1 Accent 6" w:semiHidden="0" w:uiPriority="67" w:unhideWhenUsed="0"/>
+    <w:lsdException w:name="Medium Grid 2 Accent 6" w:semiHidden="0" w:uiPriority="68" w:unhideWhenUsed="0"/>
+    <w:lsdException w:name="Medium Grid 3 Accent 6" w:semiHidden="0" w:uiPriority="69" w:unhideWhenUsed="0"/>
+    <w:lsdException w:name="Dark List Accent 6" w:semiHidden="0" w:uiPriority="70" w:unhideWhenUsed="0"/>
+    <w:lsdException w:name="Colorful Shading Accent 6" w:semiHidden="0" w:uiPriority="71" w:unhideWhenUsed="0"/>
+    <w:lsdException w:name="Colorful List Accent 6" w:semiHidden="0" w:uiPriority="72" w:unhideWhenUsed="0"/>
+    <w:lsdException w:name="Colorful Grid Accent 6" w:semiHidden="0" w:uiPriority="73" w:unhideWhenUsed="0"/>
+    <w:lsdException w:name="Subtle Emphasis" w:semiHidden="0" w:uiPriority="19" w:unhideWhenUsed="0" w:qFormat="1"/>
+    <w:lsdException w:name="Intense Emphasis" w:semiHidden="0" w:uiPriority="21" w:unhideWhenUsed="0" w:qFormat="1"/>
+    <w:lsdException w:name="Subtle Reference" w:semiHidden="0" w:uiPriority="31" w:unhideWhenUsed="0" w:qFormat="1"/>
+    <w:lsdException w:name="Intense Reference" w:semiHidden="0" w:uiPriority="32" w:unhideWhenUsed="0" w:qFormat="1"/>
+    <w:lsdException w:name="Book Title" w:semiHidden="0" w:uiPriority="33" w:unhideWhenUsed="0" w:qFormat="1"/>
+    <w:lsdException w:name="Bibliography" w:uiPriority="37"/>
+    <w:lsdException w:name="TOC Heading" w:uiPriority="39" w:qFormat="1"/>
+  </w:latentStyles>
+  <w:style w:type="paragraph" w:default="1" w:styleId="Normal">
+    <w:name w:val="Normal"/>
+    <w:qFormat/>
+  </w:style>
+  <w:style w:type="paragraph" w:styleId="Heading1">
+    <w:name w:val="heading 1"/>
+    <w:basedOn w:val="Normal"/>
+    <w:next w:val="Normal"/>
+    <w:link w:val="Heading1Char"/>
+    <w:uiPriority w:val="9"/>
+    <w:qFormat/>
+    <w:rsid w:val="00933CEA"/>
+    <w:pPr>
+      <w:keepNext/>
+      <w:keepLines/>
+      <w:spacing w:before="480" w:after="0"/>
+      <w:outlineLvl w:val="0"/>
+    </w:pPr>
+    <w:rPr>
+      <w:rFonts w:asciiTheme="majorHAnsi" w:eastAsiaTheme="majorEastAsia" w:hAnsiTheme="majorHAnsi" w:cstheme="majorBidi"/>
+      <w:b/>
+      <w:bCs/>
+      <w:color w:val="365F91" w:themeColor="accent1" w:themeShade="BF"/>
+      <w:sz w:val="28"/>
+      <w:szCs w:val="28"/>
+    </w:rPr>
+  </w:style>
+  <w:style w:type="paragraph" w:styleId="Heading2">
+    <w:name w:val="heading 2"/>
+    <w:basedOn w:val="Normal"/>
+    <w:next w:val="Normal"/>
+    <w:link w:val="Heading2Char"/>
+    <w:uiPriority w:val="9"/>
+    <w:unhideWhenUsed/>
+    <w:qFormat/>
+    <w:rsid w:val="00933CEA"/>
+    <w:pPr>
+      <w:keepNext/>
+      <w:keepLines/>
+      <w:spacing w:before="200" w:after="0"/>
+      <w:outlineLvl w:val="1"/>
+    </w:pPr>
+    <w:rPr>
+      <w:rFonts w:asciiTheme="majorHAnsi" w:eastAsiaTheme="majorEastAsia" w:hAnsiTheme="majorHAnsi" w:cstheme="majorBidi"/>
+      <w:b/>
+      <w:bCs/>
+      <w:color w:val="4F81BD" w:themeColor="accent1"/>
+      <w:sz w:val="26"/>
+      <w:szCs w:val="26"/>
+    </w:rPr>
+  </w:style>
+  <w:style w:type="paragraph" w:styleId="Heading3">
+    <w:name w:val="heading 3"/>
+    <w:basedOn w:val="Normal"/>
+    <w:next w:val="Normal"/>
+    <w:link w:val="Heading3Char"/>
+    <w:uiPriority w:val="9"/>
+    <w:unhideWhenUsed/>
+    <w:qFormat/>
+    <w:rsid w:val="009715A5"/>
+    <w:pPr>
+      <w:keepNext/>
+      <w:keepLines/>
+      <w:spacing w:before="200" w:after="0"/>
+      <w:outlineLvl w:val="2"/>
+    </w:pPr>
+    <w:rPr>
+      <w:rFonts w:asciiTheme="majorHAnsi" w:eastAsiaTheme="majorEastAsia" w:hAnsiTheme="majorHAnsi" w:cstheme="majorBidi"/>
+      <w:b/>
+      <w:bCs/>
+      <w:color w:val="4F81BD" w:themeColor="accent1"/>
+    </w:rPr>
+  </w:style>
+  <w:style w:type="character" w:default="1" w:styleId="DefaultParagraphFont">
+    <w:name w:val="Default Paragraph Font"/>
+    <w:uiPriority w:val="1"/>
+    <w:semiHidden/>
+    <w:unhideWhenUsed/>
+  </w:style>
+  <w:style w:type="table" w:default="1" w:styleId="TableNormal">
+    <w:name w:val="Normal Table"/>
+    <w:uiPriority w:val="99"/>
+    <w:semiHidden/>
+    <w:unhideWhenUsed/>
+    <w:tblPr>
+      <w:tblInd w:w="0" w:type="dxa"/>
+      <w:tblCellMar>
+        <w:top w:w="0" w:type="dxa"/>
+        <w:left w:w="108" w:type="dxa"/>
+        <w:bottom w:w="0" w:type="dxa"/>
+        <w:right w:w="108" w:type="dxa"/>
+      </w:tblCellMar>
+    </w:tblPr>
+  </w:style>
+  <w:style w:type="numbering" w:default="1" w:styleId="NoList">
+    <w:name w:val="No List"/>
+    <w:uiPriority w:val="99"/>
+    <w:semiHidden/>
+    <w:unhideWhenUsed/>
+  </w:style>
+  <w:style w:type="paragraph" w:styleId="Title">
+    <w:name w:val="Title"/>
+    <w:basedOn w:val="Normal"/>
+    <w:next w:val="Normal"/>
+    <w:link w:val="TitleChar"/>
+    <w:uiPriority w:val="10"/>
+    <w:qFormat/>
+    <w:rsid w:val="00933CEA"/>
+    <w:pPr>
+      <w:pBdr>
+        <w:bottom w:val="single" w:sz="8" w:space="4" w:color="4F81BD" w:themeColor="accent1"/>
+      </w:pBdr>
+      <w:spacing w:after="300" w:line="240" w:lineRule="auto"/>
+      <w:contextualSpacing/>
+    </w:pPr>
+    <w:rPr>
+      <w:rFonts w:asciiTheme="majorHAnsi" w:eastAsiaTheme="majorEastAsia" w:hAnsiTheme="majorHAnsi" w:cstheme="majorBidi"/>
+      <w:color w:val="17365D" w:themeColor="text2" w:themeShade="BF"/>
+      <w:spacing w:val="5"/>
+      <w:kern w:val="28"/>
+      <w:sz w:val="52"/>
+      <w:szCs w:val="52"/>
+    </w:rPr>
+  </w:style>
+  <w:style w:type="character" w:customStyle="1" w:styleId="TitleChar">
+    <w:name w:val="Title Char"/>
+    <w:basedOn w:val="DefaultParagraphFont"/>
+    <w:link w:val="Title"/>
+    <w:uiPriority w:val="10"/>
+    <w:rsid w:val="00933CEA"/>
+    <w:rPr>
+      <w:rFonts w:asciiTheme="majorHAnsi" w:eastAsiaTheme="majorEastAsia" w:hAnsiTheme="majorHAnsi" w:cstheme="majorBidi"/>
+      <w:color w:val="17365D" w:themeColor="text2" w:themeShade="BF"/>
+      <w:spacing w:val="5"/>
+      <w:kern w:val="28"/>
+      <w:sz w:val="52"/>
+      <w:szCs w:val="52"/>
+    </w:rPr>
+  </w:style>
+  <w:style w:type="character" w:customStyle="1" w:styleId="Heading1Char">
+    <w:name w:val="Heading 1 Char"/>
+    <w:basedOn w:val="DefaultParagraphFont"/>
+    <w:link w:val="Heading1"/>
+    <w:uiPriority w:val="9"/>
+    <w:rsid w:val="00933CEA"/>
+    <w:rPr>
+      <w:rFonts w:asciiTheme="majorHAnsi" w:eastAsiaTheme="majorEastAsia" w:hAnsiTheme="majorHAnsi" w:cstheme="majorBidi"/>
+      <w:b/>
+      <w:bCs/>
+      <w:color w:val="365F91" w:themeColor="accent1" w:themeShade="BF"/>
+      <w:sz w:val="28"/>
+      <w:szCs w:val="28"/>
+    </w:rPr>
+  </w:style>
+  <w:style w:type="paragraph" w:styleId="ListParagraph">
+    <w:name w:val="List Paragraph"/>
+    <w:basedOn w:val="Normal"/>
+    <w:uiPriority w:val="34"/>
+    <w:qFormat/>
+    <w:rsid w:val="00933CEA"/>
+    <w:pPr>
+      <w:ind w:left="720"/>
+      <w:contextualSpacing/>
+    </w:pPr>
+  </w:style>
+  <w:style w:type="character" w:customStyle="1" w:styleId="Heading2Char">
+    <w:name w:val="Heading 2 Char"/>
+    <w:basedOn w:val="DefaultParagraphFont"/>
+    <w:link w:val="Heading2"/>
+    <w:uiPriority w:val="9"/>
+    <w:rsid w:val="00933CEA"/>
+    <w:rPr>
+      <w:rFonts w:asciiTheme="majorHAnsi" w:eastAsiaTheme="majorEastAsia" w:hAnsiTheme="majorHAnsi" w:cstheme="majorBidi"/>
+      <w:b/>
+      <w:bCs/>
+      <w:color w:val="4F81BD" w:themeColor="accent1"/>
+      <w:sz w:val="26"/>
+      <w:szCs w:val="26"/>
+    </w:rPr>
+  </w:style>
+  <w:style w:type="paragraph" w:styleId="Subtitle">
+    <w:name w:val="Subtitle"/>
+    <w:basedOn w:val="Normal"/>
+    <w:next w:val="Normal"/>
+    <w:link w:val="SubtitleChar"/>
+    <w:uiPriority w:val="11"/>
+    <w:qFormat/>
+    <w:rsid w:val="00933CEA"/>
+    <w:pPr>
+      <w:numPr>
+        <w:ilvl w:val="1"/>
+      </w:numPr>
+    </w:pPr>
+    <w:rPr>
+      <w:rFonts w:asciiTheme="majorHAnsi" w:eastAsiaTheme="majorEastAsia" w:hAnsiTheme="majorHAnsi" w:cstheme="majorBidi"/>
+      <w:i/>
+      <w:iCs/>
+      <w:color w:val="4F81BD" w:themeColor="accent1"/>
+      <w:spacing w:val="15"/>
+    </w:rPr>
+  </w:style>
+  <w:style w:type="character" w:customStyle="1" w:styleId="SubtitleChar">
+    <w:name w:val="Subtitle Char"/>
+    <w:basedOn w:val="DefaultParagraphFont"/>
+    <w:link w:val="Subtitle"/>
+    <w:uiPriority w:val="11"/>
+    <w:rsid w:val="00933CEA"/>
+    <w:rPr>
+      <w:rFonts w:asciiTheme="majorHAnsi" w:eastAsiaTheme="majorEastAsia" w:hAnsiTheme="majorHAnsi" w:cstheme="majorBidi"/>
+      <w:i/>
+      <w:iCs/>
+      <w:color w:val="4F81BD" w:themeColor="accent1"/>
+      <w:spacing w:val="15"/>
+    </w:rPr>
+  </w:style>
+  <w:style w:type="character" w:customStyle="1" w:styleId="Heading3Char">
+    <w:name w:val="Heading 3 Char"/>
+    <w:basedOn w:val="DefaultParagraphFont"/>
+    <w:link w:val="Heading3"/>
+    <w:uiPriority w:val="9"/>
+    <w:rsid w:val="009715A5"/>
+    <w:rPr>
+      <w:rFonts w:asciiTheme="majorHAnsi" w:eastAsiaTheme="majorEastAsia" w:hAnsiTheme="majorHAnsi" w:cstheme="majorBidi"/>
+      <w:b/>
+      <w:bCs/>
+      <w:color w:val="4F81BD" w:themeColor="accent1"/>
+    </w:rPr>
+  </w:style>
+  <w:style w:type="table" w:styleId="TableGrid">
+    <w:name w:val="Table Grid"/>
+    <w:basedOn w:val="TableNormal"/>
+    <w:uiPriority w:val="59"/>
+    <w:rsid w:val="009715A5"/>
+    <w:pPr>
+      <w:spacing w:after="0" w:line="240" w:lineRule="auto"/>
+    </w:pPr>
+    <w:tblPr>
+      <w:tblBorders>
+        <w:top w:val="single" w:sz="4" w:space="0" w:color="auto"/>
+        <w:left w:val="single" w:sz="4" w:space="0" w:color="auto"/>
+        <w:bottom w:val="single" w:sz="4" w:space="0" w:color="auto"/>
+        <w:right w:val="single" w:sz="4" w:space="0" w:color="auto"/>
+        <w:insideH w:val="single" w:sz="4" w:space="0" w:color="auto"/>
+        <w:insideV w:val="single" w:sz="4" w:space="0" w:color="auto"/>
+      </w:tblBorders>
+    </w:tblPr>
+  </w:style>
+  <w:style w:type="table" w:styleId="LightList-Accent5">
+    <w:name w:val="Light List Accent 5"/>
+    <w:basedOn w:val="TableNormal"/>
+    <w:uiPriority w:val="61"/>
+    <w:rsid w:val="009715A5"/>
+    <w:pPr>
+      <w:spacing w:after="0" w:line="240" w:lineRule="auto"/>
+    </w:pPr>
+    <w:tblPr>
+      <w:tblStyleRowBandSize w:val="1"/>
+      <w:tblStyleColBandSize w:val="1"/>
+      <w:tblBorders>
+        <w:top w:val="single" w:sz="8" w:space="0" w:color="4BACC6" w:themeColor="accent5"/>
+        <w:left w:val="single" w:sz="8" w:space="0" w:color="4BACC6" w:themeColor="accent5"/>
+        <w:bottom w:val="single" w:sz="8" w:space="0" w:color="4BACC6" w:themeColor="accent5"/>
+        <w:right w:val="single" w:sz="8" w:space="0" w:color="4BACC6" w:themeColor="accent5"/>
+      </w:tblBorders>
+    </w:tblPr>
+    <w:tblStylePr w:type="firstRow">
+      <w:pPr>
+        <w:spacing w:before="0" w:after="0" w:line="240" w:lineRule="auto"/>
+      </w:pPr>
+      <w:rPr>
+        <w:b/>
+        <w:bCs/>
+        <w:color w:val="FFFFFF" w:themeColor="background1"/>
+      </w:rPr>
+      <w:tblPr/>
+      <w:tcPr>
+        <w:shd w:val="clear" w:color="auto" w:fill="4BACC6" w:themeFill="accent5"/>
+      </w:tcPr>
+    </w:tblStylePr>
+    <w:tblStylePr w:type="lastRow">
+      <w:pPr>
+        <w:spacing w:before="0" w:after="0" w:line="240" w:lineRule="auto"/>
+      </w:pPr>
+      <w:rPr>
+        <w:b/>
+        <w:bCs/>
+      </w:rPr>
+      <w:tblPr/>
+      <w:tcPr>
+        <w:tcBorders>
+          <w:top w:val="double" w:sz="6" w:space="0" w:color="4BACC6" w:themeColor="accent5"/>
+          <w:left w:val="single" w:sz="8" w:space="0" w:color="4BACC6" w:themeColor="accent5"/>
+          <w:bottom w:val="single" w:sz="8" w:space="0" w:color="4BACC6" w:themeColor="accent5"/>
+          <w:right w:val="single" w:sz="8" w:space="0" w:color="4BACC6" w:themeColor="accent5"/>
+        </w:tcBorders>
+      </w:tcPr>
+    </w:tblStylePr>
+    <w:tblStylePr w:type="firstCol">
+      <w:rPr>
+        <w:b/>
+        <w:bCs/>
+      </w:rPr>
+    </w:tblStylePr>
+    <w:tblStylePr w:type="lastCol">
+      <w:rPr>
+        <w:b/>
+        <w:bCs/>
+      </w:rPr>
+    </w:tblStylePr>
+    <w:tblStylePr w:type="band1Vert">
+      <w:tblPr/>
+      <w:tcPr>
+        <w:tcBorders>
+          <w:top w:val="single" w:sz="8" w:space="0" w:color="4BACC6" w:themeColor="accent5"/>
+          <w:left w:val="single" w:sz="8" w:space="0" w:color="4BACC6" w:themeColor="accent5"/>
+          <w:bottom w:val="single" w:sz="8" w:space="0" w:color="4BACC6" w:themeColor="accent5"/>
+          <w:right w:val="single" w:sz="8" w:space="0" w:color="4BACC6" w:themeColor="accent5"/>
+        </w:tcBorders>
+      </w:tcPr>
+    </w:tblStylePr>
+    <w:tblStylePr w:type="band1Horz">
+      <w:tblPr/>
+      <w:tcPr>
+        <w:tcBorders>
+          <w:top w:val="single" w:sz="8" w:space="0" w:color="4BACC6" w:themeColor="accent5"/>
+          <w:left w:val="single" w:sz="8" w:space="0" w:color="4BACC6" w:themeColor="accent5"/>
+          <w:bottom w:val="single" w:sz="8" w:space="0" w:color="4BACC6" w:themeColor="accent5"/>
+          <w:right w:val="single" w:sz="8" w:space="0" w:color="4BACC6" w:themeColor="accent5"/>
+        </w:tcBorders>
+      </w:tcPr>
+    </w:tblStylePr>
+  </w:style>
+  <w:style w:type="table" w:styleId="DarkList-Accent1">
+    <w:name w:val="Dark List Accent 1"/>
+    <w:basedOn w:val="TableNormal"/>
+    <w:uiPriority w:val="70"/>
+    <w:rsid w:val="009715A5"/>
+    <w:pPr>
+      <w:spacing w:after="0" w:line="240" w:lineRule="auto"/>
+    </w:pPr>
+    <w:rPr>
+      <w:color w:val="FFFFFF" w:themeColor="background1"/>
+    </w:rPr>
+    <w:tblPr>
+      <w:tblStyleRowBandSize w:val="1"/>
+      <w:tblStyleColBandSize w:val="1"/>
+    </w:tblPr>
+    <w:tcPr>
+      <w:shd w:val="clear" w:color="auto" w:fill="4F81BD" w:themeFill="accent1"/>
+    </w:tcPr>
+    <w:tblStylePr w:type="firstRow">
+      <w:rPr>
+        <w:b/>
+        <w:bCs/>
+      </w:rPr>
+      <w:tblPr/>
+      <w:tcPr>
+        <w:tcBorders>
+          <w:top w:val="nil"/>
+          <w:left w:val="nil"/>
+          <w:bottom w:val="single" w:sz="18" w:space="0" w:color="FFFFFF" w:themeColor="background1"/>
+          <w:right w:val="nil"/>
+          <w:insideH w:val="nil"/>
+          <w:insideV w:val="nil"/>
+        </w:tcBorders>
+        <w:shd w:val="clear" w:color="auto" w:fill="000000" w:themeFill="text1"/>
+      </w:tcPr>
+    </w:tblStylePr>
+    <w:tblStylePr w:type="lastRow">
+      <w:tblPr/>
+      <w:tcPr>
+        <w:tcBorders>
+          <w:top w:val="single" w:sz="18" w:space="0" w:color="FFFFFF" w:themeColor="background1"/>
+          <w:left w:val="nil"/>
+          <w:bottom w:val="nil"/>
+          <w:right w:val="nil"/>
+          <w:insideH w:val="nil"/>
+          <w:insideV w:val="nil"/>
+        </w:tcBorders>
+        <w:shd w:val="clear" w:color="auto" w:fill="243F60" w:themeFill="accent1" w:themeFillShade="7F"/>
+      </w:tcPr>
+    </w:tblStylePr>
+    <w:tblStylePr w:type="firstCol">
+      <w:tblPr/>
+      <w:tcPr>
+        <w:tcBorders>
+          <w:top w:val="nil"/>
+          <w:left w:val="nil"/>
+          <w:bottom w:val="nil"/>
+          <w:right w:val="single" w:sz="18" w:space="0" w:color="FFFFFF" w:themeColor="background1"/>
+          <w:insideH w:val="nil"/>
+          <w:insideV w:val="nil"/>
+        </w:tcBorders>
+        <w:shd w:val="clear" w:color="auto" w:fill="365F91" w:themeFill="accent1" w:themeFillShade="BF"/>
+      </w:tcPr>
+    </w:tblStylePr>
+    <w:tblStylePr w:type="lastCol">
+      <w:tblPr/>
+      <w:tcPr>
+        <w:tcBorders>
+          <w:top w:val="nil"/>
+          <w:left w:val="single" w:sz="18" w:space="0" w:color="FFFFFF" w:themeColor="background1"/>
+          <w:bottom w:val="nil"/>
+          <w:right w:val="nil"/>
+          <w:insideH w:val="nil"/>
+          <w:insideV w:val="nil"/>
+        </w:tcBorders>
+        <w:shd w:val="clear" w:color="auto" w:fill="365F91" w:themeFill="accent1" w:themeFillShade="BF"/>
+      </w:tcPr>
+    </w:tblStylePr>
+    <w:tblStylePr w:type="band1Vert">
+      <w:tblPr/>
+      <w:tcPr>
+        <w:tcBorders>
+          <w:top w:val="nil"/>
+          <w:left w:val="nil"/>
+          <w:bottom w:val="nil"/>
+          <w:right w:val="nil"/>
+          <w:insideH w:val="nil"/>
+          <w:insideV w:val="nil"/>
+        </w:tcBorders>
+        <w:shd w:val="clear" w:color="auto" w:fill="365F91" w:themeFill="accent1" w:themeFillShade="BF"/>
+      </w:tcPr>
+    </w:tblStylePr>
+    <w:tblStylePr w:type="band1Horz">
+      <w:tblPr/>
+      <w:tcPr>
+        <w:tcBorders>
+          <w:top w:val="nil"/>
+          <w:left w:val="nil"/>
+          <w:bottom w:val="nil"/>
+          <w:right w:val="nil"/>
+          <w:insideH w:val="nil"/>
+          <w:insideV w:val="nil"/>
+        </w:tcBorders>
+        <w:shd w:val="clear" w:color="auto" w:fill="365F91" w:themeFill="accent1" w:themeFillShade="BF"/>
+      </w:tcPr>
+    </w:tblStylePr>
+  </w:style>
+  <w:style w:type="table" w:styleId="ColorfulGrid-Accent5">
+    <w:name w:val="Colorful Grid Accent 5"/>
+    <w:basedOn w:val="TableNormal"/>
+    <w:uiPriority w:val="73"/>
+    <w:rsid w:val="009715A5"/>
+    <w:pPr>
+      <w:spacing w:after="0" w:line="240" w:lineRule="auto"/>
+    </w:pPr>
+    <w:rPr>
+      <w:color w:val="000000" w:themeColor="text1"/>
+    </w:rPr>
+    <w:tblPr>
+      <w:tblStyleRowBandSize w:val="1"/>
+      <w:tblStyleColBandSize w:val="1"/>
+      <w:tblBorders>
+        <w:insideH w:val="single" w:sz="4" w:space="0" w:color="FFFFFF" w:themeColor="background1"/>
+      </w:tblBorders>
+    </w:tblPr>
+    <w:tcPr>
+      <w:shd w:val="clear" w:color="auto" w:fill="DAEEF3" w:themeFill="accent5" w:themeFillTint="33"/>
+    </w:tcPr>
+    <w:tblStylePr w:type="firstRow">
+      <w:rPr>
+        <w:b/>
+        <w:bCs/>
+      </w:rPr>
+      <w:tblPr/>
+      <w:tcPr>
+        <w:shd w:val="clear" w:color="auto" w:fill="B6DDE8" w:themeFill="accent5" w:themeFillTint="66"/>
+      </w:tcPr>
+    </w:tblStylePr>
+    <w:tblStylePr w:type="lastRow">
+      <w:rPr>
+        <w:b/>
+        <w:bCs/>
+        <w:color w:val="000000" w:themeColor="text1"/>
+      </w:rPr>
+      <w:tblPr/>
+      <w:tcPr>
+        <w:shd w:val="clear" w:color="auto" w:fill="B6DDE8" w:themeFill="accent5" w:themeFillTint="66"/>
+      </w:tcPr>
+    </w:tblStylePr>
+    <w:tblStylePr w:type="firstCol">
+      <w:rPr>
+        <w:color w:val="FFFFFF" w:themeColor="background1"/>
+      </w:rPr>
+      <w:tblPr/>
+      <w:tcPr>
+        <w:shd w:val="clear" w:color="auto" w:fill="31849B" w:themeFill="accent5" w:themeFillShade="BF"/>
+      </w:tcPr>
+    </w:tblStylePr>
+    <w:tblStylePr w:type="lastCol">
+      <w:rPr>
+        <w:color w:val="FFFFFF" w:themeColor="background1"/>
+      </w:rPr>
+      <w:tblPr/>
+      <w:tcPr>
+        <w:shd w:val="clear" w:color="auto" w:fill="31849B" w:themeFill="accent5" w:themeFillShade="BF"/>
+      </w:tcPr>
+    </w:tblStylePr>
+    <w:tblStylePr w:type="band1Vert">
+      <w:tblPr/>
+      <w:tcPr>
+        <w:shd w:val="clear" w:color="auto" w:fill="A5D5E2" w:themeFill="accent5" w:themeFillTint="7F"/>
+      </w:tcPr>
+    </w:tblStylePr>
+    <w:tblStylePr w:type="band1Horz">
+      <w:tblPr/>
+      <w:tcPr>
+        <w:shd w:val="clear" w:color="auto" w:fill="A5D5E2" w:themeFill="accent5" w:themeFillTint="7F"/>
+      </w:tcPr>
+    </w:tblStylePr>
+  </w:style>
+  <w:style w:type="table" w:styleId="LightShading-Accent5">
+    <w:name w:val="Light Shading Accent 5"/>
+    <w:basedOn w:val="TableNormal"/>
+    <w:uiPriority w:val="60"/>
+    <w:rsid w:val="009715A5"/>
+    <w:pPr>
+      <w:spacing w:after="0" w:line="240" w:lineRule="auto"/>
+    </w:pPr>
+    <w:rPr>
+      <w:color w:val="31849B" w:themeColor="accent5" w:themeShade="BF"/>
+    </w:rPr>
+    <w:tblPr>
+      <w:tblStyleRowBandSize w:val="1"/>
+      <w:tblStyleColBandSize w:val="1"/>
+      <w:tblBorders>
+        <w:top w:val="single" w:sz="8" w:space="0" w:color="4BACC6" w:themeColor="accent5"/>
+        <w:bottom w:val="single" w:sz="8" w:space="0" w:color="4BACC6" w:themeColor="accent5"/>
+      </w:tblBorders>
+    </w:tblPr>
+    <w:tblStylePr w:type="firstRow">
+      <w:pPr>
+        <w:spacing w:before="0" w:after="0" w:line="240" w:lineRule="auto"/>
+      </w:pPr>
+      <w:rPr>
+        <w:b/>
+        <w:bCs/>
+      </w:rPr>
+      <w:tblPr/>
+      <w:tcPr>
+        <w:tcBorders>
+          <w:top w:val="single" w:sz="8" w:space="0" w:color="4BACC6" w:themeColor="accent5"/>
+          <w:left w:val="nil"/>
+          <w:bottom w:val="single" w:sz="8" w:space="0" w:color="4BACC6" w:themeColor="accent5"/>
+          <w:right w:val="nil"/>
+          <w:insideH w:val="nil"/>
+          <w:insideV w:val="nil"/>
+        </w:tcBorders>
+      </w:tcPr>
+    </w:tblStylePr>
+    <w:tblStylePr w:type="lastRow">
+      <w:pPr>
+        <w:spacing w:before="0" w:after="0" w:line="240" w:lineRule="auto"/>
+      </w:pPr>
+      <w:rPr>
+        <w:b/>
+        <w:bCs/>
+      </w:rPr>
+      <w:tblPr/>
+      <w:tcPr>
+        <w:tcBorders>
+          <w:top w:val="single" w:sz="8" w:space="0" w:color="4BACC6" w:themeColor="accent5"/>
+          <w:left w:val="nil"/>
+          <w:bottom w:val="single" w:sz="8" w:space="0" w:color="4BACC6" w:themeColor="accent5"/>
+          <w:right w:val="nil"/>
+          <w:insideH w:val="nil"/>
+          <w:insideV w:val="nil"/>
+        </w:tcBorders>
+      </w:tcPr>
+    </w:tblStylePr>
+    <w:tblStylePr w:type="firstCol">
+      <w:rPr>
+        <w:b/>
+        <w:bCs/>
+      </w:rPr>
+    </w:tblStylePr>
+    <w:tblStylePr w:type="lastCol">
+      <w:rPr>
+        <w:b/>
+        <w:bCs/>
+      </w:rPr>
+    </w:tblStylePr>
+    <w:tblStylePr w:type="band1Vert">
+      <w:tblPr/>
+      <w:tcPr>
+        <w:tcBorders>
+          <w:left w:val="nil"/>
+          <w:right w:val="nil"/>
+          <w:insideH w:val="nil"/>
+          <w:insideV w:val="nil"/>
+        </w:tcBorders>
+        <w:shd w:val="clear" w:color="auto" w:fill="D2EAF1" w:themeFill="accent5" w:themeFillTint="3F"/>
+      </w:tcPr>
+    </w:tblStylePr>
+    <w:tblStylePr w:type="band1Horz">
+      <w:tblPr/>
+      <w:tcPr>
+        <w:tcBorders>
+          <w:left w:val="nil"/>
+          <w:right w:val="nil"/>
+          <w:insideH w:val="nil"/>
+          <w:insideV w:val="nil"/>
+        </w:tcBorders>
+        <w:shd w:val="clear" w:color="auto" w:fill="D2EAF1" w:themeFill="accent5" w:themeFillTint="3F"/>
+      </w:tcPr>
+    </w:tblStylePr>
+  </w:style>
+  <w:style w:type="table" w:styleId="LightShading-Accent1">
+    <w:name w:val="Light Shading Accent 1"/>
+    <w:basedOn w:val="TableNormal"/>
+    <w:uiPriority w:val="60"/>
+    <w:rsid w:val="00820012"/>
+    <w:pPr>
+      <w:spacing w:after="0" w:line="240" w:lineRule="auto"/>
+    </w:pPr>
+    <w:rPr>
+      <w:color w:val="365F91" w:themeColor="accent1" w:themeShade="BF"/>
+    </w:rPr>
+    <w:tblPr>
+      <w:tblStyleRowBandSize w:val="1"/>
+      <w:tblStyleColBandSize w:val="1"/>
+      <w:tblBorders>
+        <w:top w:val="single" w:sz="8" w:space="0" w:color="4F81BD" w:themeColor="accent1"/>
+        <w:bottom w:val="single" w:sz="8" w:space="0" w:color="4F81BD" w:themeColor="accent1"/>
+      </w:tblBorders>
+    </w:tblPr>
+    <w:tblStylePr w:type="firstRow">
+      <w:pPr>
+        <w:spacing w:before="0" w:after="0" w:line="240" w:lineRule="auto"/>
+      </w:pPr>
+      <w:rPr>
+        <w:b/>
+        <w:bCs/>
+      </w:rPr>
+      <w:tblPr/>
+      <w:tcPr>
+        <w:tcBorders>
+          <w:top w:val="single" w:sz="8" w:space="0" w:color="4F81BD" w:themeColor="accent1"/>
+          <w:left w:val="nil"/>
+          <w:bottom w:val="single" w:sz="8" w:space="0" w:color="4F81BD" w:themeColor="accent1"/>
+          <w:right w:val="nil"/>
+          <w:insideH w:val="nil"/>
+          <w:insideV w:val="nil"/>
+        </w:tcBorders>
+      </w:tcPr>
+    </w:tblStylePr>
+    <w:tblStylePr w:type="lastRow">
+      <w:pPr>
+        <w:spacing w:before="0" w:after="0" w:line="240" w:lineRule="auto"/>
+      </w:pPr>
+      <w:rPr>
+        <w:b/>
+        <w:bCs/>
+      </w:rPr>
+      <w:tblPr/>
+      <w:tcPr>
+        <w:tcBorders>
+          <w:top w:val="single" w:sz="8" w:space="0" w:color="4F81BD" w:themeColor="accent1"/>
+          <w:left w:val="nil"/>
+          <w:bottom w:val="single" w:sz="8" w:space="0" w:color="4F81BD" w:themeColor="accent1"/>
+          <w:right w:val="nil"/>
+          <w:insideH w:val="nil"/>
+          <w:insideV w:val="nil"/>
+        </w:tcBorders>
+      </w:tcPr>
+    </w:tblStylePr>
+    <w:tblStylePr w:type="firstCol">
+      <w:rPr>
+        <w:b/>
+        <w:bCs/>
+      </w:rPr>
+    </w:tblStylePr>
+    <w:tblStylePr w:type="lastCol">
+      <w:rPr>
+        <w:b/>
+        <w:bCs/>
+      </w:rPr>
+    </w:tblStylePr>
+    <w:tblStylePr w:type="band1Vert">
+      <w:tblPr/>
+      <w:tcPr>
+        <w:tcBorders>
+          <w:left w:val="nil"/>
+          <w:right w:val="nil"/>
+          <w:insideH w:val="nil"/>
+          <w:insideV w:val="nil"/>
+        </w:tcBorders>
+        <w:shd w:val="clear" w:color="auto" w:fill="D3DFEE" w:themeFill="accent1" w:themeFillTint="3F"/>
+      </w:tcPr>
+    </w:tblStylePr>
+    <w:tblStylePr w:type="band1Horz">
+      <w:tblPr/>
+      <w:tcPr>
+        <w:tcBorders>
+          <w:left w:val="nil"/>
+          <w:right w:val="nil"/>
+          <w:insideH w:val="nil"/>
+          <w:insideV w:val="nil"/>
+        </w:tcBorders>
+        <w:shd w:val="clear" w:color="auto" w:fill="D3DFEE" w:themeFill="accent1" w:themeFillTint="3F"/>
+      </w:tcPr>
+    </w:tblStylePr>
+  </w:style>
+  <w:style w:type="paragraph" w:styleId="BalloonText">
+    <w:name w:val="Balloon Text"/>
+    <w:basedOn w:val="Normal"/>
+    <w:link w:val="BalloonTextChar"/>
+    <w:uiPriority w:val="99"/>
+    <w:semiHidden/>
+    <w:unhideWhenUsed/>
+    <w:rsid w:val="00820012"/>
+    <w:pPr>
+      <w:spacing w:after="0" w:line="240" w:lineRule="auto"/>
+    </w:pPr>
+    <w:rPr>
+      <w:rFonts w:ascii="Tahoma" w:hAnsi="Tahoma" w:cs="Tahoma"/>
+      <w:sz w:val="16"/>
+      <w:szCs w:val="16"/>
+    </w:rPr>
+  </w:style>
+  <w:style w:type="character" w:customStyle="1" w:styleId="BalloonTextChar">
+    <w:name w:val="Balloon Text Char"/>
+    <w:basedOn w:val="DefaultParagraphFont"/>
+    <w:link w:val="BalloonText"/>
+    <w:uiPriority w:val="99"/>
+    <w:semiHidden/>
+    <w:rsid w:val="00820012"/>
+    <w:rPr>
+      <w:rFonts w:ascii="Tahoma" w:hAnsi="Tahoma" w:cs="Tahoma"/>
+      <w:sz w:val="16"/>
+      <w:szCs w:val="16"/>
+    </w:rPr>
+  </w:style>
+  <w:style w:type="paragraph" w:styleId="Header">
+    <w:name w:val="header"/>
+    <w:basedOn w:val="Normal"/>
+    <w:link w:val="HeaderChar"/>
+    <w:uiPriority w:val="99"/>
+    <w:unhideWhenUsed/>
+    <w:rsid w:val="00EF2DF8"/>
+    <w:pPr>
+      <w:tabs>
+        <w:tab w:val="center" w:pos="4680"/>
+        <w:tab w:val="right" w:pos="9360"/>
+      </w:tabs>
+      <w:spacing w:after="0" w:line="240" w:lineRule="auto"/>
+    </w:pPr>
+  </w:style>
+  <w:style w:type="character" w:customStyle="1" w:styleId="HeaderChar">
+    <w:name w:val="Header Char"/>
+    <w:basedOn w:val="DefaultParagraphFont"/>
+    <w:link w:val="Header"/>
+    <w:uiPriority w:val="99"/>
+    <w:rsid w:val="00EF2DF8"/>
+  </w:style>
+  <w:style w:type="paragraph" w:styleId="Footer">
+    <w:name w:val="footer"/>
+    <w:basedOn w:val="Normal"/>
+    <w:link w:val="FooterChar"/>
+    <w:uiPriority w:val="99"/>
+    <w:unhideWhenUsed/>
+    <w:rsid w:val="00EF2DF8"/>
+    <w:pPr>
+      <w:tabs>
+        <w:tab w:val="center" w:pos="4680"/>
+        <w:tab w:val="right" w:pos="9360"/>
+      </w:tabs>
+      <w:spacing w:after="0" w:line="240" w:lineRule="auto"/>
+    </w:pPr>
+  </w:style>
+  <w:style w:type="character" w:customStyle="1" w:styleId="FooterChar">
+    <w:name w:val="Footer Char"/>
+    <w:basedOn w:val="DefaultParagraphFont"/>
+    <w:link w:val="Footer"/>
+    <w:uiPriority w:val="99"/>
+    <w:rsid w:val="00EF2DF8"/>
+  </w:style>
+  <w:style w:type="paragraph" w:styleId="TOCHeading">
+    <w:name w:val="TOC Heading"/>
+    <w:basedOn w:val="Heading1"/>
+    <w:next w:val="Normal"/>
+    <w:uiPriority w:val="39"/>
+    <w:unhideWhenUsed/>
+    <w:qFormat/>
+    <w:rsid w:val="00EF2DF8"/>
+    <w:pPr>
+      <w:spacing w:line="276" w:lineRule="auto"/>
+      <w:outlineLvl w:val="9"/>
+    </w:pPr>
+    <w:rPr>
+      <w:lang w:eastAsia="ja-JP"/>
+    </w:rPr>
+  </w:style>
+  <w:style w:type="paragraph" w:styleId="TOC1">
+    <w:name w:val="toc 1"/>
+    <w:basedOn w:val="Normal"/>
+    <w:next w:val="Normal"/>
+    <w:autoRedefine/>
+    <w:uiPriority w:val="39"/>
+    <w:unhideWhenUsed/>
+    <w:rsid w:val="00CF38F0"/>
+    <w:pPr>
+      <w:tabs>
+        <w:tab w:val="right" w:leader="dot" w:pos="9350"/>
+      </w:tabs>
+      <w:spacing w:after="100" w:line="240" w:lineRule="auto"/>
+    </w:pPr>
+  </w:style>
+  <w:style w:type="paragraph" w:styleId="TOC2">
+    <w:name w:val="toc 2"/>
+    <w:basedOn w:val="Normal"/>
+    <w:next w:val="Normal"/>
+    <w:autoRedefine/>
+    <w:uiPriority w:val="39"/>
+    <w:unhideWhenUsed/>
+    <w:rsid w:val="00EF2DF8"/>
+    <w:pPr>
+      <w:spacing w:after="100"/>
+      <w:ind w:left="240"/>
+    </w:pPr>
+  </w:style>
+  <w:style w:type="character" w:styleId="Hyperlink">
+    <w:name w:val="Hyperlink"/>
+    <w:basedOn w:val="DefaultParagraphFont"/>
+    <w:uiPriority w:val="99"/>
+    <w:unhideWhenUsed/>
+    <w:rsid w:val="00EF2DF8"/>
+    <w:rPr>
+      <w:color w:val="0000FF" w:themeColor="hyperlink"/>
+      <w:u w:val="single"/>
+    </w:rPr>
+  </w:style>
+  <w:style w:type="paragraph" w:styleId="TOC3">
+    <w:name w:val="toc 3"/>
+    <w:basedOn w:val="Normal"/>
+    <w:next w:val="Normal"/>
+    <w:autoRedefine/>
+    <w:uiPriority w:val="39"/>
+    <w:unhideWhenUsed/>
+    <w:rsid w:val="00E67B06"/>
+    <w:pPr>
+      <w:tabs>
+        <w:tab w:val="right" w:leader="dot" w:pos="9350"/>
+      </w:tabs>
+      <w:spacing w:after="100" w:line="360" w:lineRule="auto"/>
+      <w:ind w:left="475"/>
+    </w:pPr>
+  </w:style>
+  <w:style w:type="character" w:styleId="FollowedHyperlink">
+    <w:name w:val="FollowedHyperlink"/>
+    <w:basedOn w:val="DefaultParagraphFont"/>
+    <w:uiPriority w:val="99"/>
+    <w:semiHidden/>
+    <w:unhideWhenUsed/>
+    <w:rsid w:val="00922505"/>
+    <w:rPr>
+      <w:color w:val="800080" w:themeColor="followedHyperlink"/>
+      <w:u w:val="single"/>
+    </w:rPr>
+  </w:style>
+  <w:style w:type="table" w:customStyle="1" w:styleId="GridTable2Accent1">
+    <w:name w:val="Grid Table 2 Accent 1"/>
+    <w:basedOn w:val="TableNormal"/>
+    <w:uiPriority w:val="47"/>
+    <w:rsid w:val="00DC69D0"/>
+    <w:pPr>
+      <w:spacing w:after="0" w:line="240" w:lineRule="auto"/>
+    </w:pPr>
+    <w:tblPr>
+      <w:tblStyleRowBandSize w:val="1"/>
+      <w:tblStyleColBandSize w:val="1"/>
+      <w:tblBorders>
+        <w:top w:val="single" w:sz="2" w:space="0" w:color="95B3D7" w:themeColor="accent1" w:themeTint="99"/>
+        <w:bottom w:val="single" w:sz="2" w:space="0" w:color="95B3D7" w:themeColor="accent1" w:themeTint="99"/>
+        <w:insideH w:val="single" w:sz="2" w:space="0" w:color="95B3D7" w:themeColor="accent1" w:themeTint="99"/>
+        <w:insideV w:val="single" w:sz="2" w:space="0" w:color="95B3D7" w:themeColor="accent1" w:themeTint="99"/>
+      </w:tblBorders>
+    </w:tblPr>
+    <w:tblStylePr w:type="firstRow">
+      <w:rPr>
+        <w:b/>
+        <w:bCs/>
+      </w:rPr>
+      <w:tblPr/>
+      <w:tcPr>
+        <w:tcBorders>
+          <w:top w:val="nil"/>
+          <w:bottom w:val="single" w:sz="12" w:space="0" w:color="95B3D7" w:themeColor="accent1" w:themeTint="99"/>
+          <w:insideH w:val="nil"/>
+          <w:insideV w:val="nil"/>
+        </w:tcBorders>
+        <w:shd w:val="clear" w:color="auto" w:fill="FFFFFF" w:themeFill="background1"/>
+      </w:tcPr>
+    </w:tblStylePr>
+    <w:tblStylePr w:type="lastRow">
+      <w:rPr>
+        <w:b/>
+        <w:bCs/>
+      </w:rPr>
+      <w:tblPr/>
+      <w:tcPr>
+        <w:tcBorders>
+          <w:top w:val="double" w:sz="2" w:space="0" w:color="95B3D7" w:themeColor="accent1" w:themeTint="99"/>
+          <w:bottom w:val="nil"/>
+          <w:insideH w:val="nil"/>
+          <w:insideV w:val="nil"/>
+        </w:tcBorders>
+        <w:shd w:val="clear" w:color="auto" w:fill="FFFFFF" w:themeFill="background1"/>
+      </w:tcPr>
+    </w:tblStylePr>
+    <w:tblStylePr w:type="firstCol">
+      <w:rPr>
+        <w:b/>
+        <w:bCs/>
+      </w:rPr>
+    </w:tblStylePr>
+    <w:tblStylePr w:type="lastCol">
+      <w:rPr>
+        <w:b/>
+        <w:bCs/>
+      </w:rPr>
+    </w:tblStylePr>
+    <w:tblStylePr w:type="band1Vert">
+      <w:tblPr/>
+      <w:tcPr>
+        <w:shd w:val="clear" w:color="auto" w:fill="DBE5F1" w:themeFill="accent1" w:themeFillTint="33"/>
+      </w:tcPr>
+    </w:tblStylePr>
+    <w:tblStylePr w:type="band1Horz">
+      <w:tblPr/>
+      <w:tcPr>
+        <w:shd w:val="clear" w:color="auto" w:fill="DBE5F1" w:themeFill="accent1" w:themeFillTint="33"/>
+      </w:tcPr>
+    </w:tblStylePr>
+  </w:style>
+  <w:style w:type="table" w:customStyle="1" w:styleId="GridTable3Accent1">
+    <w:name w:val="Grid Table 3 Accent 1"/>
+    <w:basedOn w:val="TableNormal"/>
+    <w:uiPriority w:val="48"/>
+    <w:rsid w:val="002919E9"/>
+    <w:pPr>
+      <w:spacing w:after="0" w:line="240" w:lineRule="auto"/>
+    </w:pPr>
+    <w:tblPr>
+      <w:tblStyleRowBandSize w:val="1"/>
+      <w:tblStyleColBandSize w:val="1"/>
+      <w:tblBorders>
+        <w:top w:val="single" w:sz="4" w:space="0" w:color="95B3D7" w:themeColor="accent1" w:themeTint="99"/>
+        <w:left w:val="single" w:sz="4" w:space="0" w:color="95B3D7" w:themeColor="accent1" w:themeTint="99"/>
+        <w:bottom w:val="single" w:sz="4" w:space="0" w:color="95B3D7" w:themeColor="accent1" w:themeTint="99"/>
+        <w:right w:val="single" w:sz="4" w:space="0" w:color="95B3D7" w:themeColor="accent1" w:themeTint="99"/>
+        <w:insideH w:val="single" w:sz="4" w:space="0" w:color="95B3D7" w:themeColor="accent1" w:themeTint="99"/>
+        <w:insideV w:val="single" w:sz="4" w:space="0" w:color="95B3D7" w:themeColor="accent1" w:themeTint="99"/>
+      </w:tblBorders>
+    </w:tblPr>
+    <w:tblStylePr w:type="firstRow">
+      <w:rPr>
+        <w:b/>
+        <w:bCs/>
+      </w:rPr>
+      <w:tblPr/>
+      <w:tcPr>
+        <w:tcBorders>
+          <w:top w:val="nil"/>
+          <w:left w:val="nil"/>
+          <w:right w:val="nil"/>
+          <w:insideH w:val="nil"/>
+          <w:insideV w:val="nil"/>
+        </w:tcBorders>
+        <w:shd w:val="clear" w:color="auto" w:fill="FFFFFF" w:themeFill="background1"/>
+      </w:tcPr>
+    </w:tblStylePr>
+    <w:tblStylePr w:type="lastRow">
+      <w:rPr>
+        <w:b/>
+        <w:bCs/>
+      </w:rPr>
+      <w:tblPr/>
+      <w:tcPr>
+        <w:tcBorders>
+          <w:left w:val="nil"/>
+          <w:bottom w:val="nil"/>
+          <w:right w:val="nil"/>
+          <w:insideH w:val="nil"/>
+          <w:insideV w:val="nil"/>
+        </w:tcBorders>
+        <w:shd w:val="clear" w:color="auto" w:fill="FFFFFF" w:themeFill="background1"/>
+      </w:tcPr>
+    </w:tblStylePr>
+    <w:tblStylePr w:type="firstCol">
+      <w:pPr>
+        <w:jc w:val="right"/>
+      </w:pPr>
+      <w:rPr>
+        <w:i/>
+        <w:iCs/>
+      </w:rPr>
+      <w:tblPr/>
+      <w:tcPr>
+        <w:tcBorders>
+          <w:top w:val="nil"/>
+          <w:left w:val="nil"/>
+          <w:bottom w:val="nil"/>
+          <w:insideH w:val="nil"/>
+          <w:insideV w:val="nil"/>
+        </w:tcBorders>
+        <w:shd w:val="clear" w:color="auto" w:fill="FFFFFF" w:themeFill="background1"/>
+      </w:tcPr>
+    </w:tblStylePr>
+    <w:tblStylePr w:type="lastCol">
+      <w:rPr>
+        <w:i/>
+        <w:iCs/>
+      </w:rPr>
+      <w:tblPr/>
+      <w:tcPr>
+        <w:tcBorders>
+          <w:top w:val="nil"/>
+          <w:bottom w:val="nil"/>
+          <w:right w:val="nil"/>
+          <w:insideH w:val="nil"/>
+          <w:insideV w:val="nil"/>
+        </w:tcBorders>
+        <w:shd w:val="clear" w:color="auto" w:fill="FFFFFF" w:themeFill="background1"/>
+      </w:tcPr>
+    </w:tblStylePr>
+    <w:tblStylePr w:type="band1Vert">
+      <w:tblPr/>
+      <w:tcPr>
+        <w:shd w:val="clear" w:color="auto" w:fill="DBE5F1" w:themeFill="accent1" w:themeFillTint="33"/>
+      </w:tcPr>
+    </w:tblStylePr>
+    <w:tblStylePr w:type="band1Horz">
+      <w:tblPr/>
+      <w:tcPr>
+        <w:shd w:val="clear" w:color="auto" w:fill="DBE5F1" w:themeFill="accent1" w:themeFillTint="33"/>
+      </w:tcPr>
+    </w:tblStylePr>
+    <w:tblStylePr w:type="neCell">
+      <w:tblPr/>
+      <w:tcPr>
+        <w:tcBorders>
+          <w:bottom w:val="single" w:sz="4" w:space="0" w:color="95B3D7" w:themeColor="accent1" w:themeTint="99"/>
+        </w:tcBorders>
+      </w:tcPr>
+    </w:tblStylePr>
+    <w:tblStylePr w:type="nwCell">
+      <w:tblPr/>
+      <w:tcPr>
+        <w:tcBorders>
+          <w:bottom w:val="single" w:sz="4" w:space="0" w:color="95B3D7" w:themeColor="accent1" w:themeTint="99"/>
+        </w:tcBorders>
+      </w:tcPr>
+    </w:tblStylePr>
+    <w:tblStylePr w:type="seCell">
+      <w:tblPr/>
+      <w:tcPr>
+        <w:tcBorders>
+          <w:top w:val="single" w:sz="4" w:space="0" w:color="95B3D7" w:themeColor="accent1" w:themeTint="99"/>
+        </w:tcBorders>
+      </w:tcPr>
+    </w:tblStylePr>
+    <w:tblStylePr w:type="swCell">
+      <w:tblPr/>
+      <w:tcPr>
+        <w:tcBorders>
+          <w:top w:val="single" w:sz="4" w:space="0" w:color="95B3D7" w:themeColor="accent1" w:themeTint="99"/>
+        </w:tcBorders>
+      </w:tcPr>
+    </w:tblStylePr>
+  </w:style>
+  <w:style w:type="table" w:customStyle="1" w:styleId="GridTable4Accent1">
+    <w:name w:val="Grid Table 4 Accent 1"/>
+    <w:basedOn w:val="TableNormal"/>
+    <w:uiPriority w:val="49"/>
+    <w:rsid w:val="00225D36"/>
+    <w:pPr>
+      <w:spacing w:after="0" w:line="240" w:lineRule="auto"/>
+    </w:pPr>
+    <w:tblPr>
+      <w:tblStyleRowBandSize w:val="1"/>
+      <w:tblStyleColBandSize w:val="1"/>
+      <w:tblBorders>
+        <w:top w:val="single" w:sz="4" w:space="0" w:color="95B3D7" w:themeColor="accent1" w:themeTint="99"/>
+        <w:left w:val="single" w:sz="4" w:space="0" w:color="95B3D7" w:themeColor="accent1" w:themeTint="99"/>
+        <w:bottom w:val="single" w:sz="4" w:space="0" w:color="95B3D7" w:themeColor="accent1" w:themeTint="99"/>
+        <w:right w:val="single" w:sz="4" w:space="0" w:color="95B3D7" w:themeColor="accent1" w:themeTint="99"/>
+        <w:insideH w:val="single" w:sz="4" w:space="0" w:color="95B3D7" w:themeColor="accent1" w:themeTint="99"/>
+        <w:insideV w:val="single" w:sz="4" w:space="0" w:color="95B3D7" w:themeColor="accent1" w:themeTint="99"/>
+      </w:tblBorders>
+    </w:tblPr>
+    <w:tblStylePr w:type="firstRow">
+      <w:rPr>
+        <w:b/>
+        <w:bCs/>
+        <w:color w:val="FFFFFF" w:themeColor="background1"/>
+      </w:rPr>
+      <w:tblPr/>
+      <w:tcPr>
+        <w:tcBorders>
+          <w:top w:val="single" w:sz="4" w:space="0" w:color="4F81BD" w:themeColor="accent1"/>
+          <w:left w:val="single" w:sz="4" w:space="0" w:color="4F81BD" w:themeColor="accent1"/>
+          <w:bottom w:val="single" w:sz="4" w:space="0" w:color="4F81BD" w:themeColor="accent1"/>
+          <w:right w:val="single" w:sz="4" w:space="0" w:color="4F81BD" w:themeColor="accent1"/>
+          <w:insideH w:val="nil"/>
+          <w:insideV w:val="nil"/>
+        </w:tcBorders>
+        <w:shd w:val="clear" w:color="auto" w:fill="4F81BD" w:themeFill="accent1"/>
+      </w:tcPr>
+    </w:tblStylePr>
+    <w:tblStylePr w:type="lastRow">
+      <w:rPr>
+        <w:b/>
+        <w:bCs/>
+      </w:rPr>
+      <w:tblPr/>
+      <w:tcPr>
+        <w:tcBorders>
+          <w:top w:val="double" w:sz="4" w:space="0" w:color="4F81BD" w:themeColor="accent1"/>
+        </w:tcBorders>
+      </w:tcPr>
+    </w:tblStylePr>
+    <w:tblStylePr w:type="firstCol">
+      <w:rPr>
+        <w:b/>
+        <w:bCs/>
+      </w:rPr>
+    </w:tblStylePr>
+    <w:tblStylePr w:type="lastCol">
+      <w:rPr>
+        <w:b/>
+        <w:bCs/>
+      </w:rPr>
+    </w:tblStylePr>
+    <w:tblStylePr w:type="band1Vert">
+      <w:tblPr/>
+      <w:tcPr>
+        <w:shd w:val="clear" w:color="auto" w:fill="DBE5F1" w:themeFill="accent1" w:themeFillTint="33"/>
+      </w:tcPr>
+    </w:tblStylePr>
+    <w:tblStylePr w:type="band1Horz">
+      <w:tblPr/>
+      <w:tcPr>
+        <w:shd w:val="clear" w:color="auto" w:fill="DBE5F1" w:themeFill="accent1" w:themeFillTint="33"/>
+      </w:tcPr>
+    </w:tblStylePr>
+  </w:style>
+  <w:style w:type="table" w:customStyle="1" w:styleId="GridTable4Accent2">
     <w:name w:val="Grid Table 4 Accent 2"/>
     <w:basedOn w:val="TableNormal"/>
     <w:uiPriority w:val="49"/>
@@ -6387,7 +7973,7 @@
 </file>
 
 <file path=customXml/itemProps1.xml><?xml version="1.0" encoding="utf-8"?>
-<ds:datastoreItem xmlns:ds="http://schemas.openxmlformats.org/officeDocument/2006/customXml" ds:itemID="{8D588458-0E55-42E3-9726-5AD4716C476E}">
+<ds:datastoreItem xmlns:ds="http://schemas.openxmlformats.org/officeDocument/2006/customXml" ds:itemID="{27E2680C-B46E-485C-92CB-4C83148E142A}">
   <ds:schemaRefs>
     <ds:schemaRef ds:uri="http://schemas.openxmlformats.org/officeDocument/2006/bibliography"/>
   </ds:schemaRefs>

</xml_diff>

<commit_message>
Finished up Programmer's Guide
</commit_message>
<xml_diff>
--- a/Programmer's Guide.docx
+++ b/Programmer's Guide.docx
@@ -8,13 +8,8 @@
         <w:jc w:val="both"/>
       </w:pPr>
       <w:r>
-        <w:t xml:space="preserve">Ranked Data Cluster </w:t>
-      </w:r>
-      <w:proofErr w:type="spellStart"/>
-      <w:r>
-        <w:t>Analyzation</w:t>
-      </w:r>
-      <w:proofErr w:type="spellEnd"/>
+        <w:t>Ranked Data Cluster Analyzation</w:t>
+      </w:r>
     </w:p>
     <w:p>
       <w:pPr>
@@ -70,7 +65,23 @@
           <w:sz w:val="28"/>
           <w:szCs w:val="28"/>
         </w:rPr>
-        <w:t xml:space="preserve">Eric Mustee, Dan </w:t>
+        <w:t xml:space="preserve">Eric </w:t>
+      </w:r>
+      <w:proofErr w:type="spellStart"/>
+      <w:r>
+        <w:rPr>
+          <w:sz w:val="28"/>
+          <w:szCs w:val="28"/>
+        </w:rPr>
+        <w:t>Mustee</w:t>
+      </w:r>
+      <w:proofErr w:type="spellEnd"/>
+      <w:r>
+        <w:rPr>
+          <w:sz w:val="28"/>
+          <w:szCs w:val="28"/>
+        </w:rPr>
+        <w:t xml:space="preserve">, Dan </w:t>
       </w:r>
       <w:proofErr w:type="spellStart"/>
       <w:r>
@@ -190,7 +201,8 @@
             <w:contextualSpacing/>
             <w:jc w:val="both"/>
             <w:rPr>
-              <w:noProof/>
+              <w:sz w:val="36"/>
+              <w:szCs w:val="36"/>
             </w:rPr>
           </w:pPr>
           <w:r>
@@ -200,6 +212,17 @@
             </w:rPr>
             <w:t>Contents</w:t>
           </w:r>
+        </w:p>
+        <w:p>
+          <w:pPr>
+            <w:pStyle w:val="TOCHeading"/>
+            <w:spacing w:line="240" w:lineRule="auto"/>
+            <w:contextualSpacing/>
+            <w:jc w:val="both"/>
+            <w:rPr>
+              <w:noProof/>
+            </w:rPr>
+          </w:pPr>
           <w:r>
             <w:fldChar w:fldCharType="begin"/>
           </w:r>
@@ -3093,8 +3116,6 @@
             <w:r>
               <w:t>The file loader is the class that handles the input of processing csv files.</w:t>
             </w:r>
-            <w:bookmarkStart w:id="6" w:name="_GoBack"/>
-            <w:bookmarkEnd w:id="6"/>
           </w:p>
         </w:tc>
       </w:tr>
@@ -4599,11 +4620,11 @@
         <w:pStyle w:val="Heading1"/>
         <w:spacing w:line="240" w:lineRule="auto"/>
       </w:pPr>
-      <w:bookmarkStart w:id="7" w:name="_Toc406375721"/>
+      <w:bookmarkStart w:id="6" w:name="_Toc406375721"/>
       <w:r>
         <w:t>Input / Output Files and Formatting</w:t>
       </w:r>
-      <w:bookmarkEnd w:id="7"/>
+      <w:bookmarkEnd w:id="6"/>
     </w:p>
     <w:p>
       <w:pPr>
@@ -4619,7 +4640,73 @@
         <w:tab/>
       </w:r>
       <w:r>
-        <w:t>Input…</w:t>
+        <w:t>Acceptable input files for analysis are</w:t>
+      </w:r>
+      <w:r>
+        <w:t xml:space="preserve"> .txt files and .csv files. Text files will throw an error if they contain any non-numeric characters, zeroes, or a duplicate integer on a single line. The </w:t>
+      </w:r>
+      <w:proofErr w:type="spellStart"/>
+      <w:r>
+        <w:t>fileLoader</w:t>
+      </w:r>
+      <w:proofErr w:type="spellEnd"/>
+      <w:r>
+        <w:t xml:space="preserve"> parses individual integers by the following delimiters: commas and spaces.</w:t>
+      </w:r>
+      <w:r>
+        <w:t xml:space="preserve"> Input files for restoring a session can only be .</w:t>
+      </w:r>
+      <w:proofErr w:type="spellStart"/>
+      <w:r>
+        <w:t>rnkr</w:t>
+      </w:r>
+      <w:proofErr w:type="spellEnd"/>
+      <w:r>
+        <w:t xml:space="preserve"> files, which are generated when saving session. </w:t>
+      </w:r>
+    </w:p>
+    <w:p>
+      <w:pPr>
+        <w:spacing w:line="240" w:lineRule="auto"/>
+        <w:ind w:firstLine="720"/>
+      </w:pPr>
+      <w:r>
+        <w:t xml:space="preserve">All the settings in the settings class are serializable. </w:t>
+      </w:r>
+      <w:r>
+        <w:t>O</w:t>
+      </w:r>
+      <w:r>
+        <w:t>bject output streams and object input streams</w:t>
+      </w:r>
+      <w:r>
+        <w:t xml:space="preserve"> are used in reading theses settings</w:t>
+      </w:r>
+      <w:r>
+        <w:t xml:space="preserve">. </w:t>
+      </w:r>
+      <w:r>
+        <w:t xml:space="preserve">The </w:t>
+      </w:r>
+      <w:r>
+        <w:t xml:space="preserve">object output streams </w:t>
+      </w:r>
+      <w:r>
+        <w:t>save settings objects</w:t>
+      </w:r>
+      <w:r>
+        <w:t xml:space="preserve"> to a file which holds all the values of these objects. The object input streams accept .</w:t>
+      </w:r>
+      <w:proofErr w:type="spellStart"/>
+      <w:r>
+        <w:t>rnkr</w:t>
+      </w:r>
+      <w:proofErr w:type="spellEnd"/>
+      <w:r>
+        <w:t xml:space="preserve"> files and read </w:t>
+      </w:r>
+      <w:r>
+        <w:t>the saved objects to convert back into usable settings. Additionally, you can export the results of an analysis into a .txt file. Essentially, the text in under each result tab is copied and properly formatted into a .txt file.</w:t>
       </w:r>
     </w:p>
     <w:p>
@@ -4628,11 +4715,11 @@
         <w:spacing w:line="240" w:lineRule="auto"/>
         <w:jc w:val="both"/>
       </w:pPr>
-      <w:bookmarkStart w:id="8" w:name="_Toc406375722"/>
+      <w:bookmarkStart w:id="7" w:name="_Toc406375722"/>
       <w:r>
         <w:t>Troubleshooting</w:t>
       </w:r>
-      <w:bookmarkEnd w:id="8"/>
+      <w:bookmarkEnd w:id="7"/>
       <w:r>
         <w:br/>
       </w:r>
@@ -4679,11 +4766,11 @@
         <w:pStyle w:val="Heading1"/>
         <w:spacing w:line="240" w:lineRule="auto"/>
       </w:pPr>
-      <w:bookmarkStart w:id="9" w:name="_Toc406375723"/>
+      <w:bookmarkStart w:id="8" w:name="_Toc406375723"/>
       <w:r>
         <w:t>Future Implementations</w:t>
       </w:r>
-      <w:bookmarkEnd w:id="9"/>
+      <w:bookmarkEnd w:id="8"/>
     </w:p>
     <w:p>
       <w:pPr>
@@ -4698,11 +4785,27 @@
       <w:r>
         <w:tab/>
       </w:r>
-      <w:proofErr w:type="gramStart"/>
-      <w:r>
-        <w:t>In the future…</w:t>
-      </w:r>
-      <w:proofErr w:type="gramEnd"/>
+      <w:r>
+        <w:t xml:space="preserve">In the future, there is a possibility to implement a visualization aspect to this program. By working with specialized software, it may be possible to simulate a 3-dimensional visual image that portrays the arrangement of the </w:t>
+      </w:r>
+      <w:bookmarkStart w:id="9" w:name="_GoBack"/>
+      <w:bookmarkEnd w:id="9"/>
+      <w:r>
+        <w:t>clusters in space. This would be quite a task to take</w:t>
+      </w:r>
+      <w:r>
+        <w:t xml:space="preserve"> on</w:t>
+      </w:r>
+      <w:r>
+        <w:t xml:space="preserve">, and </w:t>
+      </w:r>
+      <w:r>
+        <w:lastRenderedPageBreak/>
+        <w:t xml:space="preserve">we found it to be of low importance </w:t>
+      </w:r>
+      <w:r>
+        <w:t>in our current implementation. As far as any other future implementations, that is entirely up to Dr. Rinker and how she decides to use this program.</w:t>
+      </w:r>
     </w:p>
     <w:sectPr>
       <w:footerReference w:type="default" r:id="rId11"/>
@@ -4776,7 +4879,7 @@
           <w:rPr>
             <w:noProof/>
           </w:rPr>
-          <w:t>6</w:t>
+          <w:t>8</w:t>
         </w:r>
         <w:r>
           <w:rPr>
@@ -7973,7 +8076,7 @@
 </file>
 
 <file path=customXml/itemProps1.xml><?xml version="1.0" encoding="utf-8"?>
-<ds:datastoreItem xmlns:ds="http://schemas.openxmlformats.org/officeDocument/2006/customXml" ds:itemID="{27E2680C-B46E-485C-92CB-4C83148E142A}">
+<ds:datastoreItem xmlns:ds="http://schemas.openxmlformats.org/officeDocument/2006/customXml" ds:itemID="{BD026A55-D025-49A0-8DCE-3A73195AE260}">
   <ds:schemaRefs>
     <ds:schemaRef ds:uri="http://schemas.openxmlformats.org/officeDocument/2006/bibliography"/>
   </ds:schemaRefs>

</xml_diff>